<commit_message>
data table and a vs n plots
</commit_message>
<xml_diff>
--- a/manuscript/manuscript.docx
+++ b/manuscript/manuscript.docx
@@ -1624,235 +1624,7 @@
         <w:t xml:space="preserve">Table 1</w:t>
       </w:r>
       <w:r>
-        <w:t xml:space="preserve">. Leaf morphological and physiological traits of sun and shade leaves under ambient and elevated temperature treatments for</w:t>
-      </w:r>
-      <w:r>
-        <w:t xml:space="preserve"> </w:t>
-      </w:r>
-      <w:r>
-        <w:rPr>
-          <w:i/>
-        </w:rPr>
-        <w:t xml:space="preserve">Eucalyptus tereticornis</w:t>
-      </w:r>
-      <w:r>
-        <w:t xml:space="preserve">. Leaf mass per area (LMA, g m</w:t>
-      </w:r>
-      <w:r>
-        <w:rPr>
-          <w:vertAlign w:val="superscript"/>
-        </w:rPr>
-        <w:t xml:space="preserve">2</w:t>
-      </w:r>
-      <w:r>
-        <w:t xml:space="preserve">), leaf nitrogen per unit area (</w:t>
-      </w:r>
-      <w:r>
-        <w:rPr>
-          <w:i/>
-        </w:rPr>
-        <w:t xml:space="preserve">N</w:t>
-      </w:r>
-      <w:r>
-        <w:rPr>
-          <w:vertAlign w:val="subscript"/>
-        </w:rPr>
-        <w:t xml:space="preserve">a</w:t>
-      </w:r>
-      <w:r>
-        <w:t xml:space="preserve">, gN m</w:t>
-      </w:r>
-      <w:r>
-        <w:rPr>
-          <w:vertAlign w:val="superscript"/>
-        </w:rPr>
-        <w:t xml:space="preserve">-2</w:t>
-      </w:r>
-      <w:r>
-        <w:t xml:space="preserve">),</w:t>
-      </w:r>
-      <w:r>
-        <w:t xml:space="preserve"> </w:t>
-      </w:r>
-      <m:oMath>
-        <m:r>
-          <m:t>δ</m:t>
-        </m:r>
-      </m:oMath>
-      <w:r>
-        <w:rPr>
-          <w:vertAlign w:val="superscript"/>
-        </w:rPr>
-        <w:t xml:space="preserve">13</w:t>
-      </w:r>
-      <w:r>
-        <w:t xml:space="preserve">C (‰), pre-dawn leaf water potential (</w:t>
-      </w:r>
-      <m:oMath>
-        <m:r>
-          <m:t>Ψ</m:t>
-        </m:r>
-      </m:oMath>
-      <w:r>
-        <w:rPr>
-          <w:vertAlign w:val="subscript"/>
-        </w:rPr>
-        <w:t xml:space="preserve">pd</w:t>
-      </w:r>
-      <w:r>
-        <w:t xml:space="preserve">, MPa), midday leaf water potential (</w:t>
-      </w:r>
-      <m:oMath>
-        <m:r>
-          <m:t>Ψ</m:t>
-        </m:r>
-      </m:oMath>
-      <w:r>
-        <w:rPr>
-          <w:vertAlign w:val="subscript"/>
-        </w:rPr>
-        <w:t xml:space="preserve">L</w:t>
-      </w:r>
-      <w:r>
-        <w:t xml:space="preserve">, MPa) and leaf-specific hydraulic conductance (</w:t>
-      </w:r>
-      <w:r>
-        <w:rPr>
-          <w:i/>
-        </w:rPr>
-        <w:t xml:space="preserve">K</w:t>
-      </w:r>
-      <w:r>
-        <w:rPr>
-          <w:vertAlign w:val="subscript"/>
-        </w:rPr>
-        <w:t xml:space="preserve">L</w:t>
-      </w:r>
-      <w:r>
-        <w:t xml:space="preserve">, mmol m</w:t>
-      </w:r>
-      <w:r>
-        <w:rPr>
-          <w:vertAlign w:val="superscript"/>
-        </w:rPr>
-        <w:t xml:space="preserve">-2</w:t>
-      </w:r>
-      <w:r>
-        <w:t xml:space="preserve"> </w:t>
-      </w:r>
-      <w:r>
-        <w:t xml:space="preserve">s</w:t>
-      </w:r>
-      <w:r>
-        <w:rPr>
-          <w:vertAlign w:val="superscript"/>
-        </w:rPr>
-        <w:t xml:space="preserve">-1</w:t>
-      </w:r>
-      <w:r>
-        <w:t xml:space="preserve"> </w:t>
-      </w:r>
-      <w:r>
-        <w:t xml:space="preserve">MPa</w:t>
-      </w:r>
-      <w:r>
-        <w:rPr>
-          <w:vertAlign w:val="superscript"/>
-        </w:rPr>
-        <w:t xml:space="preserve">-1</w:t>
-      </w:r>
-      <w:r>
-        <w:t xml:space="preserve">) are given as treatment means (± 1 standard error) across six measurement campaigns. Values of</w:t>
-      </w:r>
-      <w:r>
-        <w:t xml:space="preserve"> </w:t>
-      </w:r>
-      <w:r>
-        <w:rPr>
-          <w:i/>
-        </w:rPr>
-        <w:t xml:space="preserve">A</w:t>
-      </w:r>
-      <w:r>
-        <w:rPr>
-          <w:vertAlign w:val="subscript"/>
-        </w:rPr>
-        <w:t xml:space="preserve">max</w:t>
-      </w:r>
-      <w:r>
-        <w:t xml:space="preserve"> </w:t>
-      </w:r>
-      <w:r>
-        <w:t xml:space="preserve">(</w:t>
-      </w:r>
-      <m:oMath>
-        <m:r>
-          <m:t>μ</m:t>
-        </m:r>
-      </m:oMath>
-      <w:r>
-        <w:t xml:space="preserve">mol m</w:t>
-      </w:r>
-      <w:r>
-        <w:rPr>
-          <w:vertAlign w:val="superscript"/>
-        </w:rPr>
-        <w:t xml:space="preserve">-2</w:t>
-      </w:r>
-      <w:r>
-        <w:t xml:space="preserve"> </w:t>
-      </w:r>
-      <w:r>
-        <w:t xml:space="preserve">s</w:t>
-      </w:r>
-      <w:r>
-        <w:rPr>
-          <w:vertAlign w:val="superscript"/>
-        </w:rPr>
-        <w:t xml:space="preserve">-1</w:t>
-      </w:r>
-      <w:r>
-        <w:t xml:space="preserve">) were measured once on all trees for each leaf type at 25°C and at both saturating light and [CO</w:t>
-      </w:r>
-      <w:r>
-        <w:rPr>
-          <w:vertAlign w:val="subscript"/>
-        </w:rPr>
-        <w:t xml:space="preserve">2</w:t>
-      </w:r>
-      <w:r>
-        <w:t xml:space="preserve">]. Different letters represent significant differences between leaf type and temperature treatments (based on a Tukey test). The P value represents the overall effect between each unique combination of leaf type and temperature treatment for each trait.</w:t>
-      </w:r>
-    </w:p>
-    <w:p>
-      <w:pPr>
-        <w:pStyle w:val="SourceCode"/>
-      </w:pPr>
-      <w:r>
-        <w:rPr>
-          <w:rStyle w:val="VerbatimChar"/>
-        </w:rPr>
-        <w:t xml:space="preserve">## Additional documentation is being constructed at http://nutterb.github.io/pixiedust/index.html</w:t>
-      </w:r>
-    </w:p>
-    <w:p>
-      <w:pPr>
-        <w:pStyle w:val="SourceCode"/>
-      </w:pPr>
-      <w:r>
-        <w:rPr>
-          <w:rStyle w:val="VerbatimChar"/>
-        </w:rPr>
-        <w:t xml:space="preserve">## Warning: attributes are not identical across measure variables;</w:t>
-      </w:r>
-      <w:r>
-        <w:br w:type="textWrapping"/>
-      </w:r>
-      <w:r>
-        <w:rPr>
-          <w:rStyle w:val="VerbatimChar"/>
-        </w:rPr>
-        <w:t xml:space="preserve">## they will be dropped</w:t>
+        <w:t xml:space="preserve">. Species list.</w:t>
       </w:r>
     </w:p>
     <w:tbl>
@@ -3439,9 +3211,961 @@
         <w:t xml:space="preserve">Table 2</w:t>
       </w:r>
       <w:r>
-        <w:t xml:space="preserve">.</w:t>
+        <w:t xml:space="preserve">. Pooled ecophysiological traits for different plant lineages in open light and closed habitats.</w:t>
       </w:r>
     </w:p>
+    <w:tbl>
+      <w:tblPr>
+        <w:tblStyle w:val="TableNormal"/>
+        <w:tblW w:type="pct" w:w="4999.999999999999"/>
+        <w:tblLook w:firstRow="1"/>
+      </w:tblPr>
+      <w:tblGrid>
+        <w:gridCol w:w="885"/>
+        <w:gridCol w:w="559"/>
+        <w:gridCol w:w="605"/>
+        <w:gridCol w:w="652"/>
+        <w:gridCol w:w="652"/>
+        <w:gridCol w:w="745"/>
+        <w:gridCol w:w="605"/>
+        <w:gridCol w:w="605"/>
+        <w:gridCol w:w="605"/>
+        <w:gridCol w:w="745"/>
+        <w:gridCol w:w="652"/>
+        <w:gridCol w:w="605"/>
+      </w:tblGrid>
+      <w:tr>
+        <w:trPr>
+          <w:cnfStyle w:firstRow="1"/>
+        </w:trPr>
+        <w:tc>
+          <w:tcPr>
+            <w:tcBorders>
+              <w:bottom w:val="single"/>
+            </w:tcBorders>
+            <w:vAlign w:val="bottom"/>
+          </w:tcPr>
+          <w:p>
+            <w:pPr>
+              <w:pStyle w:val="Compact"/>
+              <w:jc w:val="left"/>
+            </w:pPr>
+            <w:r>
+              <w:rPr>
+                <w:b/>
+              </w:rPr>
+              <w:t xml:space="preserve">Plant Lineage</w:t>
+            </w:r>
+          </w:p>
+        </w:tc>
+        <w:tc>
+          <w:tcPr>
+            <w:tcBorders>
+              <w:bottom w:val="single"/>
+            </w:tcBorders>
+            <w:vAlign w:val="bottom"/>
+          </w:tcPr>
+          <w:p>
+            <w:pPr>
+              <w:pStyle w:val="Compact"/>
+              <w:jc w:val="left"/>
+            </w:pPr>
+            <w:r>
+              <w:rPr>
+                <w:b/>
+              </w:rPr>
+              <w:t xml:space="preserve">Canopy</w:t>
+            </w:r>
+          </w:p>
+        </w:tc>
+        <w:tc>
+          <w:tcPr>
+            <w:tcBorders>
+              <w:bottom w:val="single"/>
+            </w:tcBorders>
+            <w:vAlign w:val="bottom"/>
+          </w:tcPr>
+          <w:p>
+            <w:pPr>
+              <w:pStyle w:val="Compact"/>
+              <w:jc w:val="left"/>
+            </w:pPr>
+            <w:r>
+              <w:rPr>
+                <w:i/>
+                <w:b/>
+              </w:rPr>
+              <w:t xml:space="preserve">A</w:t>
+            </w:r>
+            <w:r>
+              <w:rPr>
+                <w:vertAlign w:val="subscript"/>
+                <w:b/>
+              </w:rPr>
+              <w:t xml:space="preserve">n</w:t>
+            </w:r>
+          </w:p>
+        </w:tc>
+        <w:tc>
+          <w:tcPr>
+            <w:tcBorders>
+              <w:bottom w:val="single"/>
+            </w:tcBorders>
+            <w:vAlign w:val="bottom"/>
+          </w:tcPr>
+          <w:p>
+            <w:pPr>
+              <w:pStyle w:val="Compact"/>
+              <w:jc w:val="left"/>
+            </w:pPr>
+            <w:r>
+              <w:rPr>
+                <w:i/>
+                <w:b/>
+              </w:rPr>
+              <w:t xml:space="preserve">g</w:t>
+            </w:r>
+            <w:r>
+              <w:rPr>
+                <w:vertAlign w:val="subscript"/>
+                <w:b/>
+              </w:rPr>
+              <w:t xml:space="preserve">s</w:t>
+            </w:r>
+          </w:p>
+        </w:tc>
+        <w:tc>
+          <w:tcPr>
+            <w:tcBorders>
+              <w:bottom w:val="single"/>
+            </w:tcBorders>
+            <w:vAlign w:val="bottom"/>
+          </w:tcPr>
+          <w:p>
+            <w:pPr>
+              <w:pStyle w:val="Compact"/>
+              <w:jc w:val="left"/>
+            </w:pPr>
+            <w:r>
+              <w:rPr>
+                <w:b/>
+              </w:rPr>
+              <w:t xml:space="preserve">Foliar N</w:t>
+            </w:r>
+          </w:p>
+        </w:tc>
+        <w:tc>
+          <w:tcPr>
+            <w:tcBorders>
+              <w:bottom w:val="single"/>
+            </w:tcBorders>
+            <w:vAlign w:val="bottom"/>
+          </w:tcPr>
+          <w:p>
+            <w:pPr>
+              <w:pStyle w:val="Compact"/>
+              <w:jc w:val="left"/>
+            </w:pPr>
+            <w:r>
+              <w:rPr>
+                <w:b/>
+              </w:rPr>
+              <w:t xml:space="preserve">Foliar P</w:t>
+            </w:r>
+          </w:p>
+        </w:tc>
+        <w:tc>
+          <w:tcPr>
+            <w:tcBorders>
+              <w:bottom w:val="single"/>
+            </w:tcBorders>
+            <w:vAlign w:val="bottom"/>
+          </w:tcPr>
+          <w:p>
+            <w:pPr>
+              <w:pStyle w:val="Compact"/>
+              <w:jc w:val="left"/>
+            </w:pPr>
+            <w:r>
+              <w:rPr>
+                <w:b/>
+              </w:rPr>
+              <w:t xml:space="preserve">C:N</w:t>
+            </w:r>
+          </w:p>
+        </w:tc>
+        <w:tc>
+          <w:tcPr>
+            <w:tcBorders>
+              <w:bottom w:val="single"/>
+            </w:tcBorders>
+            <w:vAlign w:val="bottom"/>
+          </w:tcPr>
+          <w:p>
+            <w:pPr>
+              <w:pStyle w:val="Compact"/>
+              <w:jc w:val="left"/>
+            </w:pPr>
+            <w:r>
+              <w:rPr>
+                <w:b/>
+              </w:rPr>
+              <w:t xml:space="preserve">N:P</w:t>
+            </w:r>
+          </w:p>
+        </w:tc>
+        <w:tc>
+          <w:tcPr>
+            <w:tcBorders>
+              <w:bottom w:val="single"/>
+            </w:tcBorders>
+            <w:vAlign w:val="bottom"/>
+          </w:tcPr>
+          <w:p>
+            <w:pPr>
+              <w:pStyle w:val="Compact"/>
+              <w:jc w:val="left"/>
+            </w:pPr>
+            <w:r>
+              <w:rPr>
+                <w:b/>
+              </w:rPr>
+              <w:t xml:space="preserve">SD</w:t>
+            </w:r>
+          </w:p>
+        </w:tc>
+        <w:tc>
+          <w:tcPr>
+            <w:tcBorders>
+              <w:bottom w:val="single"/>
+            </w:tcBorders>
+            <w:vAlign w:val="bottom"/>
+          </w:tcPr>
+          <w:p>
+            <w:pPr>
+              <w:pStyle w:val="Compact"/>
+              <w:jc w:val="left"/>
+            </w:pPr>
+            <w:r>
+              <w:rPr>
+                <w:b/>
+              </w:rPr>
+              <w:t xml:space="preserve">ϕ</w:t>
+            </w:r>
+          </w:p>
+        </w:tc>
+        <w:tc>
+          <w:tcPr>
+            <w:tcBorders>
+              <w:bottom w:val="single"/>
+            </w:tcBorders>
+            <w:vAlign w:val="bottom"/>
+          </w:tcPr>
+          <w:p>
+            <w:pPr>
+              <w:pStyle w:val="Compact"/>
+              <w:jc w:val="left"/>
+            </w:pPr>
+            <w:r>
+              <w:rPr>
+                <w:i/>
+                <w:b/>
+              </w:rPr>
+              <w:t xml:space="preserve">R</w:t>
+            </w:r>
+            <w:r>
+              <w:rPr>
+                <w:vertAlign w:val="subscript"/>
+                <w:b/>
+              </w:rPr>
+              <w:t xml:space="preserve">d</w:t>
+            </w:r>
+          </w:p>
+        </w:tc>
+        <w:tc>
+          <w:tcPr>
+            <w:tcBorders>
+              <w:bottom w:val="single"/>
+            </w:tcBorders>
+            <w:vAlign w:val="bottom"/>
+          </w:tcPr>
+          <w:p>
+            <w:pPr>
+              <w:pStyle w:val="Compact"/>
+              <w:jc w:val="left"/>
+            </w:pPr>
+            <w:r>
+              <w:rPr>
+                <w:b/>
+              </w:rPr>
+              <w:t xml:space="preserve">LCP</w:t>
+            </w:r>
+          </w:p>
+        </w:tc>
+      </w:tr>
+      <w:tr>
+        <w:tc>
+          <w:p>
+            <w:pPr>
+              <w:pStyle w:val="Compact"/>
+              <w:jc w:val="left"/>
+            </w:pPr>
+            <w:r>
+              <w:t xml:space="preserve">Angiosperm</w:t>
+            </w:r>
+          </w:p>
+        </w:tc>
+        <w:tc>
+          <w:p>
+            <w:pPr>
+              <w:pStyle w:val="Compact"/>
+              <w:jc w:val="left"/>
+            </w:pPr>
+            <w:r>
+              <w:t xml:space="preserve">Closed</w:t>
+            </w:r>
+          </w:p>
+        </w:tc>
+        <w:tc>
+          <w:p>
+            <w:pPr>
+              <w:pStyle w:val="Compact"/>
+              <w:jc w:val="left"/>
+            </w:pPr>
+            <w:r>
+              <w:t xml:space="preserve">5.1 (0.21)</w:t>
+            </w:r>
+          </w:p>
+        </w:tc>
+        <w:tc>
+          <w:p>
+            <w:pPr>
+              <w:pStyle w:val="Compact"/>
+              <w:jc w:val="left"/>
+            </w:pPr>
+            <w:r>
+              <w:t xml:space="preserve">0.10 (0.011)</w:t>
+            </w:r>
+          </w:p>
+        </w:tc>
+        <w:tc>
+          <w:p>
+            <w:pPr>
+              <w:pStyle w:val="Compact"/>
+              <w:jc w:val="left"/>
+            </w:pPr>
+            <w:r>
+              <w:t xml:space="preserve">0.03 (0.001)</w:t>
+            </w:r>
+          </w:p>
+        </w:tc>
+        <w:tc>
+          <w:p>
+            <w:pPr>
+              <w:pStyle w:val="Compact"/>
+              <w:jc w:val="left"/>
+            </w:pPr>
+            <w:r>
+              <w:t xml:space="preserve">0.003 (0.0001)</w:t>
+            </w:r>
+          </w:p>
+        </w:tc>
+        <w:tc>
+          <w:p>
+            <w:pPr>
+              <w:pStyle w:val="Compact"/>
+              <w:jc w:val="left"/>
+            </w:pPr>
+            <w:r>
+              <w:t xml:space="preserve">14.3 (0.72)</w:t>
+            </w:r>
+          </w:p>
+        </w:tc>
+        <w:tc>
+          <w:p>
+            <w:pPr>
+              <w:pStyle w:val="Compact"/>
+              <w:jc w:val="left"/>
+            </w:pPr>
+            <w:r>
+              <w:t xml:space="preserve">13.3 (1.27)</w:t>
+            </w:r>
+          </w:p>
+        </w:tc>
+        <w:tc>
+          <w:p>
+            <w:pPr>
+              <w:pStyle w:val="Compact"/>
+              <w:jc w:val="left"/>
+            </w:pPr>
+            <w:r>
+              <w:t xml:space="preserve">29.2 (1.89)</w:t>
+            </w:r>
+          </w:p>
+        </w:tc>
+        <w:tc>
+          <w:p>
+            <w:pPr>
+              <w:pStyle w:val="Compact"/>
+              <w:jc w:val="left"/>
+            </w:pPr>
+            <w:r>
+              <w:t xml:space="preserve">0.055 (0.0052)</w:t>
+            </w:r>
+          </w:p>
+        </w:tc>
+        <w:tc>
+          <w:p>
+            <w:pPr>
+              <w:pStyle w:val="Compact"/>
+              <w:jc w:val="left"/>
+            </w:pPr>
+            <w:r>
+              <w:t xml:space="preserve">0.14 (0.022)</w:t>
+            </w:r>
+          </w:p>
+        </w:tc>
+        <w:tc>
+          <w:p>
+            <w:pPr>
+              <w:pStyle w:val="Compact"/>
+              <w:jc w:val="left"/>
+            </w:pPr>
+            <w:r>
+              <w:t xml:space="preserve">2.5 (0.41)</w:t>
+            </w:r>
+          </w:p>
+        </w:tc>
+      </w:tr>
+      <w:tr>
+        <w:tc>
+          <w:p>
+            <w:pPr>
+              <w:pStyle w:val="Compact"/>
+            </w:pPr>
+          </w:p>
+        </w:tc>
+        <w:tc>
+          <w:p>
+            <w:pPr>
+              <w:pStyle w:val="Compact"/>
+              <w:jc w:val="left"/>
+            </w:pPr>
+            <w:r>
+              <w:t xml:space="preserve">Open</w:t>
+            </w:r>
+          </w:p>
+        </w:tc>
+        <w:tc>
+          <w:p>
+            <w:pPr>
+              <w:pStyle w:val="Compact"/>
+              <w:jc w:val="left"/>
+            </w:pPr>
+            <w:r>
+              <w:t xml:space="preserve">13.1 (1.12)</w:t>
+            </w:r>
+          </w:p>
+        </w:tc>
+        <w:tc>
+          <w:p>
+            <w:pPr>
+              <w:pStyle w:val="Compact"/>
+              <w:jc w:val="left"/>
+            </w:pPr>
+            <w:r>
+              <w:t xml:space="preserve">0.30 (0.046)</w:t>
+            </w:r>
+          </w:p>
+        </w:tc>
+        <w:tc>
+          <w:p>
+            <w:pPr>
+              <w:pStyle w:val="Compact"/>
+              <w:jc w:val="left"/>
+            </w:pPr>
+            <w:r>
+              <w:t xml:space="preserve">0.02 (0.002)</w:t>
+            </w:r>
+          </w:p>
+        </w:tc>
+        <w:tc>
+          <w:p>
+            <w:pPr>
+              <w:pStyle w:val="Compact"/>
+              <w:jc w:val="left"/>
+            </w:pPr>
+            <w:r>
+              <w:t xml:space="preserve">0.002 (0.0001)</w:t>
+            </w:r>
+          </w:p>
+        </w:tc>
+        <w:tc>
+          <w:p>
+            <w:pPr>
+              <w:pStyle w:val="Compact"/>
+              <w:jc w:val="left"/>
+            </w:pPr>
+            <w:r>
+              <w:t xml:space="preserve">19.9 (2.33)</w:t>
+            </w:r>
+          </w:p>
+        </w:tc>
+        <w:tc>
+          <w:p>
+            <w:pPr>
+              <w:pStyle w:val="Compact"/>
+              <w:jc w:val="left"/>
+            </w:pPr>
+            <w:r>
+              <w:t xml:space="preserve">11.6 (1.03)</w:t>
+            </w:r>
+          </w:p>
+        </w:tc>
+        <w:tc>
+          <w:p>
+            <w:pPr>
+              <w:pStyle w:val="Compact"/>
+              <w:jc w:val="left"/>
+            </w:pPr>
+            <w:r>
+              <w:t xml:space="preserve">32.5 (3.17)</w:t>
+            </w:r>
+          </w:p>
+        </w:tc>
+        <w:tc>
+          <w:p>
+            <w:pPr>
+              <w:pStyle w:val="Compact"/>
+              <w:jc w:val="left"/>
+            </w:pPr>
+            <w:r>
+              <w:t xml:space="preserve">0.067 (0.0034)</w:t>
+            </w:r>
+          </w:p>
+        </w:tc>
+        <w:tc>
+          <w:p>
+            <w:pPr>
+              <w:pStyle w:val="Compact"/>
+              <w:jc w:val="left"/>
+            </w:pPr>
+            <w:r>
+              <w:t xml:space="preserve">0.77 (0.146)</w:t>
+            </w:r>
+          </w:p>
+        </w:tc>
+        <w:tc>
+          <w:p>
+            <w:pPr>
+              <w:pStyle w:val="Compact"/>
+              <w:jc w:val="left"/>
+            </w:pPr>
+            <w:r>
+              <w:t xml:space="preserve">13.0 (2.83)</w:t>
+            </w:r>
+          </w:p>
+        </w:tc>
+      </w:tr>
+      <w:tr>
+        <w:tc>
+          <w:p>
+            <w:pPr>
+              <w:pStyle w:val="Compact"/>
+              <w:jc w:val="left"/>
+            </w:pPr>
+            <w:r>
+              <w:t xml:space="preserve">Fern</w:t>
+            </w:r>
+          </w:p>
+        </w:tc>
+        <w:tc>
+          <w:p>
+            <w:pPr>
+              <w:pStyle w:val="Compact"/>
+              <w:jc w:val="left"/>
+            </w:pPr>
+            <w:r>
+              <w:t xml:space="preserve">Closed</w:t>
+            </w:r>
+          </w:p>
+        </w:tc>
+        <w:tc>
+          <w:p>
+            <w:pPr>
+              <w:pStyle w:val="Compact"/>
+              <w:jc w:val="left"/>
+            </w:pPr>
+            <w:r>
+              <w:t xml:space="preserve">4.5 (0.30)</w:t>
+            </w:r>
+          </w:p>
+        </w:tc>
+        <w:tc>
+          <w:p>
+            <w:pPr>
+              <w:pStyle w:val="Compact"/>
+              <w:jc w:val="left"/>
+            </w:pPr>
+            <w:r>
+              <w:t xml:space="preserve">0.06 (0.004)</w:t>
+            </w:r>
+          </w:p>
+        </w:tc>
+        <w:tc>
+          <w:p>
+            <w:pPr>
+              <w:pStyle w:val="Compact"/>
+              <w:jc w:val="left"/>
+            </w:pPr>
+            <w:r>
+              <w:t xml:space="preserve">0.03 (0.001)</w:t>
+            </w:r>
+          </w:p>
+        </w:tc>
+        <w:tc>
+          <w:p>
+            <w:pPr>
+              <w:pStyle w:val="Compact"/>
+              <w:jc w:val="left"/>
+            </w:pPr>
+            <w:r>
+              <w:t xml:space="preserve">0.002 (0.0001)</w:t>
+            </w:r>
+          </w:p>
+        </w:tc>
+        <w:tc>
+          <w:p>
+            <w:pPr>
+              <w:pStyle w:val="Compact"/>
+              <w:jc w:val="left"/>
+            </w:pPr>
+            <w:r>
+              <w:t xml:space="preserve">18.0 (0.75)</w:t>
+            </w:r>
+          </w:p>
+        </w:tc>
+        <w:tc>
+          <w:p>
+            <w:pPr>
+              <w:pStyle w:val="Compact"/>
+              <w:jc w:val="left"/>
+            </w:pPr>
+            <w:r>
+              <w:t xml:space="preserve">13.8 (0.71)</w:t>
+            </w:r>
+          </w:p>
+        </w:tc>
+        <w:tc>
+          <w:p>
+            <w:pPr>
+              <w:pStyle w:val="Compact"/>
+              <w:jc w:val="left"/>
+            </w:pPr>
+            <w:r>
+              <w:t xml:space="preserve">14.3 (1.26)</w:t>
+            </w:r>
+          </w:p>
+        </w:tc>
+        <w:tc>
+          <w:p>
+            <w:pPr>
+              <w:pStyle w:val="Compact"/>
+              <w:jc w:val="left"/>
+            </w:pPr>
+            <w:r>
+              <w:t xml:space="preserve">0.074 (0.0072)</w:t>
+            </w:r>
+          </w:p>
+        </w:tc>
+        <w:tc>
+          <w:p>
+            <w:pPr>
+              <w:pStyle w:val="Compact"/>
+              <w:jc w:val="left"/>
+            </w:pPr>
+            <w:r>
+              <w:t xml:space="preserve">0.46 (0.056)</w:t>
+            </w:r>
+          </w:p>
+        </w:tc>
+        <w:tc>
+          <w:p>
+            <w:pPr>
+              <w:pStyle w:val="Compact"/>
+              <w:jc w:val="left"/>
+            </w:pPr>
+            <w:r>
+              <w:t xml:space="preserve">7.1 (1.11)</w:t>
+            </w:r>
+          </w:p>
+        </w:tc>
+      </w:tr>
+      <w:tr>
+        <w:tc>
+          <w:p>
+            <w:pPr>
+              <w:pStyle w:val="Compact"/>
+            </w:pPr>
+          </w:p>
+        </w:tc>
+        <w:tc>
+          <w:p>
+            <w:pPr>
+              <w:pStyle w:val="Compact"/>
+              <w:jc w:val="left"/>
+            </w:pPr>
+            <w:r>
+              <w:t xml:space="preserve">Open</w:t>
+            </w:r>
+          </w:p>
+        </w:tc>
+        <w:tc>
+          <w:p>
+            <w:pPr>
+              <w:pStyle w:val="Compact"/>
+              <w:jc w:val="left"/>
+            </w:pPr>
+            <w:r>
+              <w:t xml:space="preserve">7.5 (0.58)</w:t>
+            </w:r>
+          </w:p>
+        </w:tc>
+        <w:tc>
+          <w:p>
+            <w:pPr>
+              <w:pStyle w:val="Compact"/>
+              <w:jc w:val="left"/>
+            </w:pPr>
+            <w:r>
+              <w:t xml:space="preserve">0.11 (0.013)</w:t>
+            </w:r>
+          </w:p>
+        </w:tc>
+        <w:tc>
+          <w:p>
+            <w:pPr>
+              <w:pStyle w:val="Compact"/>
+              <w:jc w:val="left"/>
+            </w:pPr>
+            <w:r>
+              <w:t xml:space="preserve">0.02 (0.001)</w:t>
+            </w:r>
+          </w:p>
+        </w:tc>
+        <w:tc>
+          <w:p>
+            <w:pPr>
+              <w:pStyle w:val="Compact"/>
+              <w:jc w:val="left"/>
+            </w:pPr>
+            <w:r>
+              <w:t xml:space="preserve">0.002 (0.0001)</w:t>
+            </w:r>
+          </w:p>
+        </w:tc>
+        <w:tc>
+          <w:p>
+            <w:pPr>
+              <w:pStyle w:val="Compact"/>
+              <w:jc w:val="left"/>
+            </w:pPr>
+            <w:r>
+              <w:t xml:space="preserve">19.2 (0.91)</w:t>
+            </w:r>
+          </w:p>
+        </w:tc>
+        <w:tc>
+          <w:p>
+            <w:pPr>
+              <w:pStyle w:val="Compact"/>
+              <w:jc w:val="left"/>
+            </w:pPr>
+            <w:r>
+              <w:t xml:space="preserve">15.0 (0.86)</w:t>
+            </w:r>
+          </w:p>
+        </w:tc>
+        <w:tc>
+          <w:p>
+            <w:pPr>
+              <w:pStyle w:val="Compact"/>
+              <w:jc w:val="left"/>
+            </w:pPr>
+            <w:r>
+              <w:t xml:space="preserve">15.2 (1.96)</w:t>
+            </w:r>
+          </w:p>
+        </w:tc>
+        <w:tc>
+          <w:p>
+            <w:pPr>
+              <w:pStyle w:val="Compact"/>
+              <w:jc w:val="left"/>
+            </w:pPr>
+            <w:r>
+              <w:t xml:space="preserve">0.062 (0.0015)</w:t>
+            </w:r>
+          </w:p>
+        </w:tc>
+        <w:tc>
+          <w:p>
+            <w:pPr>
+              <w:pStyle w:val="Compact"/>
+              <w:jc w:val="left"/>
+            </w:pPr>
+            <w:r>
+              <w:t xml:space="preserve">0.26 (0.039)</w:t>
+            </w:r>
+          </w:p>
+        </w:tc>
+        <w:tc>
+          <w:p>
+            <w:pPr>
+              <w:pStyle w:val="Compact"/>
+              <w:jc w:val="left"/>
+            </w:pPr>
+            <w:r>
+              <w:t xml:space="preserve">4.3 (0.67)</w:t>
+            </w:r>
+          </w:p>
+        </w:tc>
+      </w:tr>
+      <w:tr>
+        <w:tc>
+          <w:p>
+            <w:pPr>
+              <w:pStyle w:val="Compact"/>
+              <w:jc w:val="left"/>
+            </w:pPr>
+            <w:r>
+              <w:t xml:space="preserve">Lycophyte</w:t>
+            </w:r>
+          </w:p>
+        </w:tc>
+        <w:tc>
+          <w:p>
+            <w:pPr>
+              <w:pStyle w:val="Compact"/>
+              <w:jc w:val="left"/>
+            </w:pPr>
+            <w:r>
+              <w:t xml:space="preserve">Closed</w:t>
+            </w:r>
+          </w:p>
+        </w:tc>
+        <w:tc>
+          <w:p>
+            <w:pPr>
+              <w:pStyle w:val="Compact"/>
+              <w:jc w:val="left"/>
+            </w:pPr>
+            <w:r>
+              <w:t xml:space="preserve">3.6 (0.20)</w:t>
+            </w:r>
+          </w:p>
+        </w:tc>
+        <w:tc>
+          <w:p>
+            <w:pPr>
+              <w:pStyle w:val="Compact"/>
+              <w:jc w:val="left"/>
+            </w:pPr>
+            <w:r>
+              <w:t xml:space="preserve">0.02 (0.002)</w:t>
+            </w:r>
+          </w:p>
+        </w:tc>
+        <w:tc>
+          <w:p>
+            <w:pPr>
+              <w:pStyle w:val="Compact"/>
+              <w:jc w:val="left"/>
+            </w:pPr>
+            <w:r>
+              <w:t xml:space="preserve">0.02 (0.001)</w:t>
+            </w:r>
+          </w:p>
+        </w:tc>
+        <w:tc>
+          <w:p>
+            <w:pPr>
+              <w:pStyle w:val="Compact"/>
+              <w:jc w:val="left"/>
+            </w:pPr>
+            <w:r>
+              <w:t xml:space="preserve">0.002 (0.0002)</w:t>
+            </w:r>
+          </w:p>
+        </w:tc>
+        <w:tc>
+          <w:p>
+            <w:pPr>
+              <w:pStyle w:val="Compact"/>
+              <w:jc w:val="left"/>
+            </w:pPr>
+            <w:r>
+              <w:t xml:space="preserve">29.2 (1.01)</w:t>
+            </w:r>
+          </w:p>
+        </w:tc>
+        <w:tc>
+          <w:p>
+            <w:pPr>
+              <w:pStyle w:val="Compact"/>
+              <w:jc w:val="left"/>
+            </w:pPr>
+            <w:r>
+              <w:t xml:space="preserve">10.8 (0.89)</w:t>
+            </w:r>
+          </w:p>
+        </w:tc>
+        <w:tc>
+          <w:p>
+            <w:pPr>
+              <w:pStyle w:val="Compact"/>
+              <w:jc w:val="left"/>
+            </w:pPr>
+            <w:r>
+              <w:t xml:space="preserve">24.9 (3.04)</w:t>
+            </w:r>
+          </w:p>
+        </w:tc>
+        <w:tc>
+          <w:p>
+            <w:pPr>
+              <w:pStyle w:val="Compact"/>
+              <w:jc w:val="left"/>
+            </w:pPr>
+            <w:r>
+              <w:t xml:space="preserve">0.085 (0.0088)</w:t>
+            </w:r>
+          </w:p>
+        </w:tc>
+        <w:tc>
+          <w:p>
+            <w:pPr>
+              <w:pStyle w:val="Compact"/>
+              <w:jc w:val="left"/>
+            </w:pPr>
+            <w:r>
+              <w:t xml:space="preserve">0.48 (0.085)</w:t>
+            </w:r>
+          </w:p>
+        </w:tc>
+        <w:tc>
+          <w:p>
+            <w:pPr>
+              <w:pStyle w:val="Compact"/>
+              <w:jc w:val="left"/>
+            </w:pPr>
+            <w:r>
+              <w:t xml:space="preserve">7.1 (1.27)</w:t>
+            </w:r>
+          </w:p>
+        </w:tc>
+      </w:tr>
+    </w:tbl>
     <w:p>
       <w:pPr>
         <w:pStyle w:val="Heading1"/>
@@ -3787,10 +4511,69 @@
     </w:p>
     <w:p>
       <w:pPr>
+        <w:pStyle w:val="BodyText"/>
+      </w:pPr>
+      <w:r>
+        <w:drawing>
+          <wp:inline>
+            <wp:extent cx="5943600" cy="5943600"/>
+            <wp:effectExtent b="0" l="0" r="0" t="0"/>
+            <wp:docPr descr="" title="" id="1" name="Picture"/>
+            <a:graphic>
+              <a:graphicData uri="http://schemas.openxmlformats.org/drawingml/2006/picture">
+                <pic:pic>
+                  <pic:nvPicPr>
+                    <pic:cNvPr descr="manuscript_files/figure-docx/nitro-1.png" id="0" name="Picture"/>
+                    <pic:cNvPicPr>
+                      <a:picLocks noChangeArrowheads="1" noChangeAspect="1"/>
+                    </pic:cNvPicPr>
+                  </pic:nvPicPr>
+                  <pic:blipFill>
+                    <a:blip r:embed="rId45"/>
+                    <a:stretch>
+                      <a:fillRect/>
+                    </a:stretch>
+                  </pic:blipFill>
+                  <pic:spPr bwMode="auto">
+                    <a:xfrm>
+                      <a:off x="0" y="0"/>
+                      <a:ext cx="5943600" cy="5943600"/>
+                    </a:xfrm>
+                    <a:prstGeom prst="rect">
+                      <a:avLst/>
+                    </a:prstGeom>
+                    <a:noFill/>
+                    <a:ln w="9525">
+                      <a:noFill/>
+                      <a:headEnd/>
+                      <a:tailEnd/>
+                    </a:ln>
+                  </pic:spPr>
+                </pic:pic>
+              </a:graphicData>
+            </a:graphic>
+          </wp:inline>
+        </w:drawing>
+      </w:r>
+      <w:r>
+        <w:t xml:space="preserve"> </w:t>
+      </w:r>
+      <w:r>
+        <w:rPr>
+          <w:b/>
+        </w:rPr>
+        <w:t xml:space="preserve">Figure 6</w:t>
+      </w:r>
+      <w:r>
+        <w:t xml:space="preserve">. Postive relationship between photosynthesis and foliar nitrogen content exists for angiosperms and fern species in open light habitat, but not in shade habitats</w:t>
+      </w:r>
+    </w:p>
+    <w:p>
+      <w:pPr>
         <w:pStyle w:val="Heading1"/>
       </w:pPr>
-      <w:bookmarkStart w:id="45" w:name="references"/>
-      <w:bookmarkEnd w:id="45"/>
+      <w:bookmarkStart w:id="46" w:name="references"/>
+      <w:bookmarkEnd w:id="46"/>
       <w:r>
         <w:t xml:space="preserve">References</w:t>
       </w:r>
@@ -4158,7 +4941,7 @@
     </w:lvl>
   </w:abstractNum>
   <w:abstractNum w:abstractNumId="990">
-    <w:nsid w:val="77857d83"/>
+    <w:nsid w:val="49670051"/>
     <w:multiLevelType w:val="multilevel"/>
     <w:lvl w:ilvl="0">
       <w:numFmt w:val="bullet"/>
@@ -4239,7 +5022,7 @@
     </w:lvl>
   </w:abstractNum>
   <w:abstractNum w:abstractNumId="99421">
-    <w:nsid w:val="c04d854e"/>
+    <w:nsid w:val="6fb847c0"/>
     <w:multiLevelType w:val="multilevel"/>
     <w:lvl w:ilvl="0">
       <w:start w:val="1"/>

</xml_diff>

<commit_message>
pca plots no CN
</commit_message>
<xml_diff>
--- a/manuscript/manuscript.docx
+++ b/manuscript/manuscript.docx
@@ -133,7 +133,7 @@
         <w:t xml:space="preserve"> </w:t>
       </w:r>
       <w:r>
-        <w:t xml:space="preserve">and Eddie Watkins Jr.</w:t>
+        <w:t xml:space="preserve">and James E. Watkins Jr.</w:t>
       </w:r>
       <w:r>
         <w:t xml:space="preserve"> </w:t>
@@ -162,7 +162,7 @@
         <w:t xml:space="preserve"> </w:t>
       </w:r>
       <w:r>
-        <w:t xml:space="preserve">Hawkesbury Institute for the Environment, Western Sydney University, Locked Bag 1797, Penrith, NSW, Australia</w:t>
+        <w:t xml:space="preserve">Department of Biology, Colgate University, Hamilton, NY, USA</w:t>
       </w:r>
     </w:p>
     <w:p>
@@ -187,7 +187,7 @@
         </w:r>
       </w:hyperlink>
       <w:r>
-        <w:t xml:space="preserve">, telephone: +1 607 279 7020</w:t>
+        <w:t xml:space="preserve">,</w:t>
       </w:r>
     </w:p>
     <w:p>
@@ -195,69 +195,65 @@
         <w:pStyle w:val="BodyText"/>
       </w:pPr>
       <w:r>
+        <w:br w:type="textWrapping"/>
+      </w:r>
+      <w:r>
         <w:t xml:space="preserve">Running Head: Shade ecophysiology of plant lineages</w:t>
       </w:r>
     </w:p>
     <w:p>
       <w:pPr>
-        <w:pStyle w:val="BodyText"/>
-      </w:pPr>
-      <w:r>
-        <w:t xml:space="preserve">/</w:t>
+        <w:pStyle w:val="Heading1"/>
+      </w:pPr>
+      <w:bookmarkStart w:id="22" w:name="abstract"/>
+      <w:bookmarkEnd w:id="22"/>
+      <w:r>
+        <w:t xml:space="preserve">Abstract</w:t>
       </w:r>
     </w:p>
     <w:p>
       <w:pPr>
-        <w:pStyle w:val="Compact"/>
-        <w:numPr>
-          <w:numId w:val="1001"/>
-          <w:ilvl w:val="0"/>
-        </w:numPr>
-      </w:pPr>
-      <w:r>
-        <w:t xml:space="preserve">Differences in ecophysiology of groups in same habitat (seed vs angio)</w:t>
+        <w:pStyle w:val="FirstParagraph"/>
+      </w:pPr>
+      <w:r>
+        <w:t xml:space="preserve">/</w:t>
       </w:r>
     </w:p>
     <w:p>
       <w:pPr>
-        <w:pStyle w:val="Compact"/>
-        <w:numPr>
-          <w:numId w:val="1001"/>
-          <w:ilvl w:val="0"/>
-        </w:numPr>
-      </w:pPr>
-      <w:r>
-        <w:t xml:space="preserve">similarities or differnces between open/closed with ferns and lycophytes</w:t>
+        <w:pStyle w:val="BodyText"/>
+      </w:pPr>
+      <w:r>
+        <w:t xml:space="preserve">Key Words:</w:t>
       </w:r>
     </w:p>
     <w:p>
       <w:pPr>
-        <w:pStyle w:val="Compact"/>
-        <w:numPr>
-          <w:numId w:val="1001"/>
-          <w:ilvl w:val="0"/>
-        </w:numPr>
-      </w:pPr>
-      <w:r>
-        <w:t xml:space="preserve">Do these tell us why lycophtes dont go to open ?</w:t>
+        <w:pStyle w:val="Heading1"/>
+      </w:pPr>
+      <w:bookmarkStart w:id="23" w:name="introduction"/>
+      <w:bookmarkEnd w:id="23"/>
+      <w:r>
+        <w:t xml:space="preserve">Introduction</w:t>
       </w:r>
     </w:p>
     <w:p>
       <w:pPr>
-        <w:pStyle w:val="Heading1"/>
-      </w:pPr>
-      <w:bookmarkStart w:id="22" w:name="abstract"/>
-      <w:bookmarkEnd w:id="22"/>
-      <w:r>
-        <w:t xml:space="preserve">Abstract</w:t>
+        <w:pStyle w:val="FirstParagraph"/>
+      </w:pPr>
+      <w:r>
+        <w:t xml:space="preserve">Our understanding of the ecophysiology of ferns and lycophytes is limited. However, recent studies have shown that these two groups possess an unusual set of functional traits that likely influence their ecology (Brodribb, Watkins, Pinterman, Franks, campany). For example, Watkins has demonstrated that the gametophyte generations of many tropical ferns are markedly desiccation-tolerant, with tolerance being closely linked to ecological preference. In seed plants, desiccation tolerance has been essentially lost from vegetative tissues. Additional work on ferns indicates a tight link between carbon and nitrogen relations with species distribution (Watkins 2005). Work on fern hydraulics is in its early stages; however, a study on tropical ferns suggests that ferns have a significantly more resistive vascular system than seed plants. A recent study on temperate species proposes that ferns are more similar to gymnosperms in their hydraulic properties (Watkins).</w:t>
       </w:r>
     </w:p>
     <w:p>
       <w:pPr>
-        <w:pStyle w:val="FirstParagraph"/>
-      </w:pPr>
-      <w:r>
-        <w:t xml:space="preserve">/</w:t>
+        <w:pStyle w:val="BodyText"/>
+      </w:pPr>
+      <w:r>
+        <w:br w:type="textWrapping"/>
+      </w:r>
+      <w:r>
+        <w:t xml:space="preserve">A primary controlling factor in fern hydraulics is stomatal function. A series of elegeant studies have shown that stomatal control of ferns and lycophytes differs fundamentally from seed plants. Evidence on fern and lycophyte stomata indicates that these groups have inefficient stomatal systems, likely possessing a hydropassive mechanism which influences stomatal opening and closing (many cites). Specifically, unlike seed plants, fern and lycophyte stomata fail to close in response to abscisic acid (ABA) addition (many cites). Additionally, recent evidence also suggests that co-occuring tropical ferns and lycophytes optimize thier ecophysiology differently (Campany). Consequently, the evolution or adaptation of physiolgoical traits may impact the differential distribution of ferns,lycophytes and seed plants to eath other.</w:t>
       </w:r>
     </w:p>
     <w:p>
@@ -265,64 +261,27 @@
         <w:pStyle w:val="BodyText"/>
       </w:pPr>
       <w:r>
-        <w:t xml:space="preserve">Key Words:</w:t>
+        <w:br w:type="textWrapping"/>
+      </w:r>
+      <w:r>
+        <w:br w:type="textWrapping"/>
+      </w:r>
+      <w:r>
+        <w:t xml:space="preserve">Studies that examine the comparative physiology of ferns and lycophytes to seed plants are rare. Therefore, it is difficult to derive widely applicable hypotheses of the ecophysiological behavior of these groups. From the limited number of present studies, ferns and lycophytes appear to have lower photosynthetic rates than seed plants (cite). This would suggest that non-seed plants may be at a competitive disadvantage when growing alongside seed plants. However, none of these studies have systematically compared the physiology of these groups when growing in similar habitats.</w:t>
       </w:r>
     </w:p>
     <w:p>
       <w:pPr>
-        <w:pStyle w:val="Heading1"/>
-      </w:pPr>
-      <w:bookmarkStart w:id="23" w:name="introduction"/>
-      <w:bookmarkEnd w:id="23"/>
-      <w:r>
-        <w:t xml:space="preserve">Introduction</w:t>
-      </w:r>
-    </w:p>
-    <w:p>
-      <w:pPr>
-        <w:pStyle w:val="FirstParagraph"/>
-      </w:pPr>
-      <w:r>
-        <w:t xml:space="preserve">Our understanding of the ecophysiology of ferns and lycophytes is limited. However, recent studies have shown that these two groups possess an unusual set of functional traits that likely influence their ecology (Brodribb, Watkins, Pinterman, Franks). For example, Watkins has demonstrated that the gametophyte generations of many tropical ferns are markedly desiccation-tolerant, with tolerance being closely linked to ecological preference. In seed plants, desiccation tolerance has been essentially lost from vegetative tissues. Additional work on ferns indicates a tight link between carbon and nitrogen relations with species distribution (Watkins 2005). Work on fern hydraulics is in its early stages; however, a study on tropical ferns suggests that ferns have a significantly more resistive vascular system than seed plants. A recent study on temperate species proposes that ferns are more similar to gymnosperms in their hydraulic properties (Watkins).</w:t>
-      </w:r>
-    </w:p>
-    <w:p>
-      <w:pPr>
         <w:pStyle w:val="BodyText"/>
       </w:pPr>
       <w:r>
         <w:br w:type="textWrapping"/>
       </w:r>
       <w:r>
-        <w:t xml:space="preserve">A primary controlling factor in fern hydraulics is stomatal function. Recently, a series of studies have shown that stomatal control of ferns and lycophytes differs from seed plants. Early evidence on fern and lycophyte stomata indicates that these groups have inefficient stomatal systems. Ongoing work by Brodribb et al. is suggesting that ferns and lycophytes may possess a hydropassive mechanism which influences stomatal opening and closing. Unlike seed plants, fern and lycophyte stomata fail to close in response to abscisic acid (ABA) addition. This significant new discovery suggests that at least two fundamentally different mechanisms of stomatal function have evolved in early plants. This, in turn, may impact the differential distribution of ferns and lycophytes relative to seed plants.</w:t>
-      </w:r>
-    </w:p>
-    <w:p>
-      <w:pPr>
-        <w:pStyle w:val="BodyText"/>
-      </w:pPr>
-      <w:r>
         <w:br w:type="textWrapping"/>
       </w:r>
       <w:r>
-        <w:br w:type="textWrapping"/>
-      </w:r>
-      <w:r>
-        <w:t xml:space="preserve">Studies that examine the comparative physiology of ferns and lycophytes to seed plants are rare. Therefore, it is difficult to derive widely applicable hypotheses of the ecophysiological behavior of these groups. From the few studies we were able to find, ferns and lycophytes appear to have lower photosynthetic rates than seed plants. This would suggest that ferns may be at a competitive disadvantage when growing with seed plants. However, none of these studies have systematically compared the physiology of these groups when growing in similar habitats.</w:t>
-      </w:r>
-    </w:p>
-    <w:p>
-      <w:pPr>
-        <w:pStyle w:val="BodyText"/>
-      </w:pPr>
-      <w:r>
-        <w:br w:type="textWrapping"/>
-      </w:r>
-      <w:r>
-        <w:br w:type="textWrapping"/>
-      </w:r>
-      <w:r>
-        <w:t xml:space="preserve">The goal of the current study is to examine the comparative physiology of a number of temperate ferns and lycophytes to angiosperms. We specifically examined several physiological parameters in a pairwise comparison between a fern or a lycophyte and an angiosperm in identical habitats. Given recent suggestions on inefficient stomatal functions, we hypothesized that ferns would have lower photosynthetic rates and stomatal conductance values in comparison to the nearby angiosperms. This, in turn, would impact aspects of leaf morphology (stomatal density), physiology (chlorophyll concentration), nutrient relations (N and P), and carbon relations. We speculate that the differences in physiological function may affect the ecology of these ferns, lycophytes, and angiosperms.</w:t>
+        <w:t xml:space="preserve">The goal of the current study is to examine the comparative physiology of a number of temperate ferns and lycophytes to angiosperms. We specifically examined several physiological parameters in comparison between co-occurring ferns, lycophytes and angiosperm in identical closed canopy habitats. In a pairwise camoparison, we also evaluated the potential of fern and angiosperm species to adapt to open-light habitats. Given increasing evidence of inefficient stomatal functions in non-seed plants, we hypothesized that ferns and lycophytes would have lower photosynthetic rates and stomatal conductance values in comparison to the nearby angiosperms. This, in turn, would impact aspects of leaf anatomy (stomatal density), nutrient relations (N and P), and water use efficiency. We speculate that the differences in physiological function also affect the ecology of lycophytes in a manner that prevents them from establishing in full sun environments.</w:t>
       </w:r>
     </w:p>
     <w:p>
@@ -1564,7 +1523,7 @@
         <w:t xml:space="preserve"> </w:t>
       </w:r>
       <w:r>
-        <w:t xml:space="preserve">and N was found for either group in closed canopies.</w:t>
+        <w:t xml:space="preserve">and N was found for either group in closed canopies (Figure 6).</w:t>
       </w:r>
     </w:p>
     <w:p>
@@ -1572,7 +1531,7 @@
         <w:pStyle w:val="BodyText"/>
       </w:pPr>
       <w:r>
-        <w:t xml:space="preserve">fixed vs random…</w:t>
+        <w:t xml:space="preserve">No relationships…..</w:t>
       </w:r>
     </w:p>
     <w:p>
@@ -1587,28 +1546,78 @@
     </w:p>
     <w:p>
       <w:pPr>
-        <w:pStyle w:val="Heading1"/>
-      </w:pPr>
-      <w:bookmarkStart w:id="37" w:name="acknowledgements"/>
+        <w:pStyle w:val="Heading2"/>
+      </w:pPr>
+      <w:bookmarkStart w:id="37" w:name="comparative-ecophysiology-in-the-shade"/>
       <w:bookmarkEnd w:id="37"/>
       <w:r>
-        <w:t xml:space="preserve">Acknowledgements</w:t>
+        <w:t xml:space="preserve">Comparative ecophysiology in the shade</w:t>
       </w:r>
     </w:p>
     <w:p>
       <w:pPr>
-        <w:pStyle w:val="FirstParagraph"/>
-      </w:pPr>
-      <w:r>
-        <w:t xml:space="preserve">We thank</w:t>
+        <w:pStyle w:val="Heading2"/>
+      </w:pPr>
+      <w:bookmarkStart w:id="38" w:name="differential-adaption-to-open-habitats"/>
+      <w:bookmarkEnd w:id="38"/>
+      <w:r>
+        <w:t xml:space="preserve">Differential adaption to open habitats</w:t>
       </w:r>
     </w:p>
     <w:p>
       <w:pPr>
+        <w:pStyle w:val="Heading2"/>
+      </w:pPr>
+      <w:bookmarkStart w:id="39" w:name="functional-ecology-of-lycophytes"/>
+      <w:bookmarkEnd w:id="39"/>
+      <w:r>
+        <w:t xml:space="preserve">Functional ecology of lycophytes</w:t>
+      </w:r>
+    </w:p>
+    <w:p>
+      <w:pPr>
+        <w:pStyle w:val="Heading2"/>
+      </w:pPr>
+      <w:bookmarkStart w:id="40" w:name="ecophysiological-trait-variation-in-seed-plants"/>
+      <w:bookmarkEnd w:id="40"/>
+      <w:r>
+        <w:t xml:space="preserve">Ecophysiological trait variation in seed plants</w:t>
+      </w:r>
+    </w:p>
+    <w:p>
+      <w:pPr>
+        <w:pStyle w:val="Heading2"/>
+      </w:pPr>
+      <w:bookmarkStart w:id="41" w:name="summary"/>
+      <w:bookmarkEnd w:id="41"/>
+      <w:r>
+        <w:t xml:space="preserve">Summary</w:t>
+      </w:r>
+    </w:p>
+    <w:p>
+      <w:pPr>
         <w:pStyle w:val="Heading1"/>
       </w:pPr>
-      <w:bookmarkStart w:id="38" w:name="tables"/>
-      <w:bookmarkEnd w:id="38"/>
+      <w:bookmarkStart w:id="42" w:name="acknowledgements"/>
+      <w:bookmarkEnd w:id="42"/>
+      <w:r>
+        <w:t xml:space="preserve">Acknowledgements</w:t>
+      </w:r>
+    </w:p>
+    <w:p>
+      <w:pPr>
+        <w:pStyle w:val="FirstParagraph"/>
+      </w:pPr>
+      <w:r>
+        <w:t xml:space="preserve">We thank</w:t>
+      </w:r>
+    </w:p>
+    <w:p>
+      <w:pPr>
+        <w:pStyle w:val="Heading1"/>
+      </w:pPr>
+      <w:bookmarkStart w:id="43" w:name="tables"/>
+      <w:bookmarkEnd w:id="43"/>
       <w:r>
         <w:t xml:space="preserve">Tables</w:t>
       </w:r>
@@ -4170,8 +4179,8 @@
       <w:pPr>
         <w:pStyle w:val="Heading1"/>
       </w:pPr>
-      <w:bookmarkStart w:id="39" w:name="figures"/>
-      <w:bookmarkEnd w:id="39"/>
+      <w:bookmarkStart w:id="44" w:name="figures"/>
+      <w:bookmarkEnd w:id="44"/>
       <w:r>
         <w:t xml:space="preserve">Figures</w:t>
       </w:r>
@@ -4191,339 +4200,6 @@
                 <pic:pic>
                   <pic:nvPicPr>
                     <pic:cNvPr descr="manuscript_files/figure-docx/pca1-1.png" id="0" name="Picture"/>
-                    <pic:cNvPicPr>
-                      <a:picLocks noChangeArrowheads="1" noChangeAspect="1"/>
-                    </pic:cNvPicPr>
-                  </pic:nvPicPr>
-                  <pic:blipFill>
-                    <a:blip r:embed="rId40"/>
-                    <a:stretch>
-                      <a:fillRect/>
-                    </a:stretch>
-                  </pic:blipFill>
-                  <pic:spPr bwMode="auto">
-                    <a:xfrm>
-                      <a:off x="0" y="0"/>
-                      <a:ext cx="5943600" cy="5943600"/>
-                    </a:xfrm>
-                    <a:prstGeom prst="rect">
-                      <a:avLst/>
-                    </a:prstGeom>
-                    <a:noFill/>
-                    <a:ln w="9525">
-                      <a:noFill/>
-                      <a:headEnd/>
-                      <a:tailEnd/>
-                    </a:ln>
-                  </pic:spPr>
-                </pic:pic>
-              </a:graphicData>
-            </a:graphic>
-          </wp:inline>
-        </w:drawing>
-      </w:r>
-      <w:r>
-        <w:t xml:space="preserve"> </w:t>
-      </w:r>
-      <w:r>
-        <w:rPr>
-          <w:b/>
-        </w:rPr>
-        <w:t xml:space="preserve">Figure 1</w:t>
-      </w:r>
-      <w:r>
-        <w:t xml:space="preserve">. Redundancy analysis of measured functional traits across con-occuring angiosperms and fern species in open and shaded habitats. With the 12 measured variables, number% of the trait variation was accounted for in two dimensions. Variables include net photosynthesis (A</w:t>
-      </w:r>
-      <w:r>
-        <w:rPr>
-          <w:vertAlign w:val="subscript"/>
-        </w:rPr>
-        <w:t xml:space="preserve">n</w:t>
-      </w:r>
-      <w:r>
-        <w:t xml:space="preserve">), stomatal conductance (g</w:t>
-      </w:r>
-      <w:r>
-        <w:rPr>
-          <w:vertAlign w:val="subscript"/>
-        </w:rPr>
-        <w:t xml:space="preserve">s</w:t>
-      </w:r>
-      <w:r>
-        <w:t xml:space="preserve">), instantaneous water use efficiency (WUE), stomatal density (SD), the light compensation point (LCP), quantum yield (</w:t>
-      </w:r>
-      <m:oMath>
-        <m:r>
-          <m:t>ϕ</m:t>
-        </m:r>
-      </m:oMath>
-      <w:r>
-        <w:t xml:space="preserve">), dark respiration (R</w:t>
-      </w:r>
-      <w:r>
-        <w:rPr>
-          <w:vertAlign w:val="subscript"/>
-        </w:rPr>
-        <w:t xml:space="preserve">d</w:t>
-      </w:r>
-      <w:r>
-        <w:t xml:space="preserve">), foliar nitrogen (N) and phosphorus (P) content, the leaf carbon to nitrogen ratio (C:N) and the leaf nitrogen to phosphorus ratio (N:P).</w:t>
-      </w:r>
-    </w:p>
-    <w:p>
-      <w:pPr>
-        <w:pStyle w:val="BodyText"/>
-      </w:pPr>
-      <w:r>
-        <w:br w:type="textWrapping"/>
-      </w:r>
-      <w:r>
-        <w:drawing>
-          <wp:inline>
-            <wp:extent cx="5943600" cy="5943600"/>
-            <wp:effectExtent b="0" l="0" r="0" t="0"/>
-            <wp:docPr descr="" title="" id="1" name="Picture"/>
-            <a:graphic>
-              <a:graphicData uri="http://schemas.openxmlformats.org/drawingml/2006/picture">
-                <pic:pic>
-                  <pic:nvPicPr>
-                    <pic:cNvPr descr="manuscript_files/figure-docx/pca2-1.png" id="0" name="Picture"/>
-                    <pic:cNvPicPr>
-                      <a:picLocks noChangeArrowheads="1" noChangeAspect="1"/>
-                    </pic:cNvPicPr>
-                  </pic:nvPicPr>
-                  <pic:blipFill>
-                    <a:blip r:embed="rId41"/>
-                    <a:stretch>
-                      <a:fillRect/>
-                    </a:stretch>
-                  </pic:blipFill>
-                  <pic:spPr bwMode="auto">
-                    <a:xfrm>
-                      <a:off x="0" y="0"/>
-                      <a:ext cx="5943600" cy="5943600"/>
-                    </a:xfrm>
-                    <a:prstGeom prst="rect">
-                      <a:avLst/>
-                    </a:prstGeom>
-                    <a:noFill/>
-                    <a:ln w="9525">
-                      <a:noFill/>
-                      <a:headEnd/>
-                      <a:tailEnd/>
-                    </a:ln>
-                  </pic:spPr>
-                </pic:pic>
-              </a:graphicData>
-            </a:graphic>
-          </wp:inline>
-        </w:drawing>
-      </w:r>
-      <w:r>
-        <w:t xml:space="preserve"> </w:t>
-      </w:r>
-      <w:r>
-        <w:rPr>
-          <w:b/>
-        </w:rPr>
-        <w:t xml:space="preserve">Figure 2</w:t>
-      </w:r>
-      <w:r>
-        <w:t xml:space="preserve">. Redundancy analysis of measured functional traits across con-occuring angiosperms fern and lycopyte species in shaded habitats.</w:t>
-      </w:r>
-    </w:p>
-    <w:p>
-      <w:pPr>
-        <w:pStyle w:val="BodyText"/>
-      </w:pPr>
-      <w:r>
-        <w:drawing>
-          <wp:inline>
-            <wp:extent cx="5943600" cy="5943600"/>
-            <wp:effectExtent b="0" l="0" r="0" t="0"/>
-            <wp:docPr descr="" title="" id="1" name="Picture"/>
-            <a:graphic>
-              <a:graphicData uri="http://schemas.openxmlformats.org/drawingml/2006/picture">
-                <pic:pic>
-                  <pic:nvPicPr>
-                    <pic:cNvPr descr="manuscript_files/figure-docx/interaction-1.png" id="0" name="Picture"/>
-                    <pic:cNvPicPr>
-                      <a:picLocks noChangeArrowheads="1" noChangeAspect="1"/>
-                    </pic:cNvPicPr>
-                  </pic:nvPicPr>
-                  <pic:blipFill>
-                    <a:blip r:embed="rId42"/>
-                    <a:stretch>
-                      <a:fillRect/>
-                    </a:stretch>
-                  </pic:blipFill>
-                  <pic:spPr bwMode="auto">
-                    <a:xfrm>
-                      <a:off x="0" y="0"/>
-                      <a:ext cx="5943600" cy="5943600"/>
-                    </a:xfrm>
-                    <a:prstGeom prst="rect">
-                      <a:avLst/>
-                    </a:prstGeom>
-                    <a:noFill/>
-                    <a:ln w="9525">
-                      <a:noFill/>
-                      <a:headEnd/>
-                      <a:tailEnd/>
-                    </a:ln>
-                  </pic:spPr>
-                </pic:pic>
-              </a:graphicData>
-            </a:graphic>
-          </wp:inline>
-        </w:drawing>
-      </w:r>
-      <w:r>
-        <w:t xml:space="preserve"> </w:t>
-      </w:r>
-      <w:r>
-        <w:rPr>
-          <w:b/>
-        </w:rPr>
-        <w:t xml:space="preserve">Figure 3</w:t>
-      </w:r>
-      <w:r>
-        <w:t xml:space="preserve">. Differences in mean physiological traits between co-occuring angiosperms and fern species in open light and closed habitats.</w:t>
-      </w:r>
-    </w:p>
-    <w:p>
-      <w:pPr>
-        <w:pStyle w:val="BodyText"/>
-      </w:pPr>
-      <w:r>
-        <w:drawing>
-          <wp:inline>
-            <wp:extent cx="5943600" cy="5943600"/>
-            <wp:effectExtent b="0" l="0" r="0" t="0"/>
-            <wp:docPr descr="" title="" id="1" name="Picture"/>
-            <a:graphic>
-              <a:graphicData uri="http://schemas.openxmlformats.org/drawingml/2006/picture">
-                <pic:pic>
-                  <pic:nvPicPr>
-                    <pic:cNvPr descr="manuscript_files/figure-docx/lyco-1.png" id="0" name="Picture"/>
-                    <pic:cNvPicPr>
-                      <a:picLocks noChangeArrowheads="1" noChangeAspect="1"/>
-                    </pic:cNvPicPr>
-                  </pic:nvPicPr>
-                  <pic:blipFill>
-                    <a:blip r:embed="rId43"/>
-                    <a:stretch>
-                      <a:fillRect/>
-                    </a:stretch>
-                  </pic:blipFill>
-                  <pic:spPr bwMode="auto">
-                    <a:xfrm>
-                      <a:off x="0" y="0"/>
-                      <a:ext cx="5943600" cy="5943600"/>
-                    </a:xfrm>
-                    <a:prstGeom prst="rect">
-                      <a:avLst/>
-                    </a:prstGeom>
-                    <a:noFill/>
-                    <a:ln w="9525">
-                      <a:noFill/>
-                      <a:headEnd/>
-                      <a:tailEnd/>
-                    </a:ln>
-                  </pic:spPr>
-                </pic:pic>
-              </a:graphicData>
-            </a:graphic>
-          </wp:inline>
-        </w:drawing>
-      </w:r>
-      <w:r>
-        <w:t xml:space="preserve"> </w:t>
-      </w:r>
-      <w:r>
-        <w:rPr>
-          <w:b/>
-        </w:rPr>
-        <w:t xml:space="preserve">Figure 4</w:t>
-      </w:r>
-      <w:r>
-        <w:t xml:space="preserve">. Differences in mean physiological traits between lycophytes species that are constrained to only shade habitats and ferns and angiosperms.</w:t>
-      </w:r>
-    </w:p>
-    <w:p>
-      <w:pPr>
-        <w:pStyle w:val="BodyText"/>
-      </w:pPr>
-      <w:r>
-        <w:drawing>
-          <wp:inline>
-            <wp:extent cx="5943600" cy="5943600"/>
-            <wp:effectExtent b="0" l="0" r="0" t="0"/>
-            <wp:docPr descr="" title="" id="1" name="Picture"/>
-            <a:graphic>
-              <a:graphicData uri="http://schemas.openxmlformats.org/drawingml/2006/picture">
-                <pic:pic>
-                  <pic:nvPicPr>
-                    <pic:cNvPr descr="manuscript_files/figure-docx/seed-1.png" id="0" name="Picture"/>
-                    <pic:cNvPicPr>
-                      <a:picLocks noChangeArrowheads="1" noChangeAspect="1"/>
-                    </pic:cNvPicPr>
-                  </pic:nvPicPr>
-                  <pic:blipFill>
-                    <a:blip r:embed="rId44"/>
-                    <a:stretch>
-                      <a:fillRect/>
-                    </a:stretch>
-                  </pic:blipFill>
-                  <pic:spPr bwMode="auto">
-                    <a:xfrm>
-                      <a:off x="0" y="0"/>
-                      <a:ext cx="5943600" cy="5943600"/>
-                    </a:xfrm>
-                    <a:prstGeom prst="rect">
-                      <a:avLst/>
-                    </a:prstGeom>
-                    <a:noFill/>
-                    <a:ln w="9525">
-                      <a:noFill/>
-                      <a:headEnd/>
-                      <a:tailEnd/>
-                    </a:ln>
-                  </pic:spPr>
-                </pic:pic>
-              </a:graphicData>
-            </a:graphic>
-          </wp:inline>
-        </w:drawing>
-      </w:r>
-      <w:r>
-        <w:t xml:space="preserve"> </w:t>
-      </w:r>
-      <w:r>
-        <w:rPr>
-          <w:b/>
-        </w:rPr>
-        <w:t xml:space="preserve">Figure 5</w:t>
-      </w:r>
-      <w:r>
-        <w:t xml:space="preserve">. Differences in mean physiological traits between co-occuring seed (angiosperms) and non-seed plant species (ferns + lycophytes) in shade habitats.</w:t>
-      </w:r>
-    </w:p>
-    <w:p>
-      <w:pPr>
-        <w:pStyle w:val="BodyText"/>
-      </w:pPr>
-      <w:r>
-        <w:drawing>
-          <wp:inline>
-            <wp:extent cx="5943600" cy="5943600"/>
-            <wp:effectExtent b="0" l="0" r="0" t="0"/>
-            <wp:docPr descr="" title="" id="1" name="Picture"/>
-            <a:graphic>
-              <a:graphicData uri="http://schemas.openxmlformats.org/drawingml/2006/picture">
-                <pic:pic>
-                  <pic:nvPicPr>
-                    <pic:cNvPr descr="manuscript_files/figure-docx/nitro-1.png" id="0" name="Picture"/>
                     <pic:cNvPicPr>
                       <a:picLocks noChangeArrowheads="1" noChangeAspect="1"/>
                     </pic:cNvPicPr>
@@ -4562,18 +4238,351 @@
         <w:rPr>
           <w:b/>
         </w:rPr>
-        <w:t xml:space="preserve">Figure 6</w:t>
-      </w:r>
-      <w:r>
-        <w:t xml:space="preserve">. Postive relationship between photosynthesis and foliar nitrogen content exists for angiosperms and fern species in open light habitat, but not in shade habitats</w:t>
+        <w:t xml:space="preserve">Figure 1</w:t>
+      </w:r>
+      <w:r>
+        <w:t xml:space="preserve">. Redundancy analysis of measured functional traits across con-occuring angiosperms and fern species in open and shaded habitats. With the 12 measured variables, number% of the trait variation was accounted for in two dimensions. Variables include net photosynthesis (A</w:t>
+      </w:r>
+      <w:r>
+        <w:rPr>
+          <w:vertAlign w:val="subscript"/>
+        </w:rPr>
+        <w:t xml:space="preserve">n</w:t>
+      </w:r>
+      <w:r>
+        <w:t xml:space="preserve">), stomatal conductance (g</w:t>
+      </w:r>
+      <w:r>
+        <w:rPr>
+          <w:vertAlign w:val="subscript"/>
+        </w:rPr>
+        <w:t xml:space="preserve">s</w:t>
+      </w:r>
+      <w:r>
+        <w:t xml:space="preserve">), instantaneous water use efficiency (WUE), stomatal density (SD), the light compensation point (LCP), quantum yield (</w:t>
+      </w:r>
+      <m:oMath>
+        <m:r>
+          <m:t>ϕ</m:t>
+        </m:r>
+      </m:oMath>
+      <w:r>
+        <w:t xml:space="preserve">), dark respiration (R</w:t>
+      </w:r>
+      <w:r>
+        <w:rPr>
+          <w:vertAlign w:val="subscript"/>
+        </w:rPr>
+        <w:t xml:space="preserve">d</w:t>
+      </w:r>
+      <w:r>
+        <w:t xml:space="preserve">), foliar nitrogen (N) and phosphorus (P) content, the leaf carbon to nitrogen ratio (C:N) and the leaf nitrogen to phosphorus ratio (N:P).</w:t>
       </w:r>
     </w:p>
     <w:p>
       <w:pPr>
+        <w:pStyle w:val="BodyText"/>
+      </w:pPr>
+      <w:r>
+        <w:br w:type="textWrapping"/>
+      </w:r>
+      <w:r>
+        <w:drawing>
+          <wp:inline>
+            <wp:extent cx="5943600" cy="5943600"/>
+            <wp:effectExtent b="0" l="0" r="0" t="0"/>
+            <wp:docPr descr="" title="" id="1" name="Picture"/>
+            <a:graphic>
+              <a:graphicData uri="http://schemas.openxmlformats.org/drawingml/2006/picture">
+                <pic:pic>
+                  <pic:nvPicPr>
+                    <pic:cNvPr descr="manuscript_files/figure-docx/pca2-1.png" id="0" name="Picture"/>
+                    <pic:cNvPicPr>
+                      <a:picLocks noChangeArrowheads="1" noChangeAspect="1"/>
+                    </pic:cNvPicPr>
+                  </pic:nvPicPr>
+                  <pic:blipFill>
+                    <a:blip r:embed="rId46"/>
+                    <a:stretch>
+                      <a:fillRect/>
+                    </a:stretch>
+                  </pic:blipFill>
+                  <pic:spPr bwMode="auto">
+                    <a:xfrm>
+                      <a:off x="0" y="0"/>
+                      <a:ext cx="5943600" cy="5943600"/>
+                    </a:xfrm>
+                    <a:prstGeom prst="rect">
+                      <a:avLst/>
+                    </a:prstGeom>
+                    <a:noFill/>
+                    <a:ln w="9525">
+                      <a:noFill/>
+                      <a:headEnd/>
+                      <a:tailEnd/>
+                    </a:ln>
+                  </pic:spPr>
+                </pic:pic>
+              </a:graphicData>
+            </a:graphic>
+          </wp:inline>
+        </w:drawing>
+      </w:r>
+      <w:r>
+        <w:t xml:space="preserve"> </w:t>
+      </w:r>
+      <w:r>
+        <w:rPr>
+          <w:b/>
+        </w:rPr>
+        <w:t xml:space="preserve">Figure 2</w:t>
+      </w:r>
+      <w:r>
+        <w:t xml:space="preserve">. Redundancy analysis of measured functional traits across con-occuring angiosperms fern and lycopyte species in shaded habitats.</w:t>
+      </w:r>
+    </w:p>
+    <w:p>
+      <w:pPr>
+        <w:pStyle w:val="BodyText"/>
+      </w:pPr>
+      <w:r>
+        <w:drawing>
+          <wp:inline>
+            <wp:extent cx="5943600" cy="5943600"/>
+            <wp:effectExtent b="0" l="0" r="0" t="0"/>
+            <wp:docPr descr="" title="" id="1" name="Picture"/>
+            <a:graphic>
+              <a:graphicData uri="http://schemas.openxmlformats.org/drawingml/2006/picture">
+                <pic:pic>
+                  <pic:nvPicPr>
+                    <pic:cNvPr descr="manuscript_files/figure-docx/interaction-1.png" id="0" name="Picture"/>
+                    <pic:cNvPicPr>
+                      <a:picLocks noChangeArrowheads="1" noChangeAspect="1"/>
+                    </pic:cNvPicPr>
+                  </pic:nvPicPr>
+                  <pic:blipFill>
+                    <a:blip r:embed="rId47"/>
+                    <a:stretch>
+                      <a:fillRect/>
+                    </a:stretch>
+                  </pic:blipFill>
+                  <pic:spPr bwMode="auto">
+                    <a:xfrm>
+                      <a:off x="0" y="0"/>
+                      <a:ext cx="5943600" cy="5943600"/>
+                    </a:xfrm>
+                    <a:prstGeom prst="rect">
+                      <a:avLst/>
+                    </a:prstGeom>
+                    <a:noFill/>
+                    <a:ln w="9525">
+                      <a:noFill/>
+                      <a:headEnd/>
+                      <a:tailEnd/>
+                    </a:ln>
+                  </pic:spPr>
+                </pic:pic>
+              </a:graphicData>
+            </a:graphic>
+          </wp:inline>
+        </w:drawing>
+      </w:r>
+      <w:r>
+        <w:t xml:space="preserve"> </w:t>
+      </w:r>
+      <w:r>
+        <w:rPr>
+          <w:b/>
+        </w:rPr>
+        <w:t xml:space="preserve">Figure 3</w:t>
+      </w:r>
+      <w:r>
+        <w:t xml:space="preserve">. Differences in mean physiological traits between co-occuring angiosperms and fern species in open light and closed habitats.</w:t>
+      </w:r>
+    </w:p>
+    <w:p>
+      <w:pPr>
+        <w:pStyle w:val="BodyText"/>
+      </w:pPr>
+      <w:r>
+        <w:drawing>
+          <wp:inline>
+            <wp:extent cx="5943600" cy="5943600"/>
+            <wp:effectExtent b="0" l="0" r="0" t="0"/>
+            <wp:docPr descr="" title="" id="1" name="Picture"/>
+            <a:graphic>
+              <a:graphicData uri="http://schemas.openxmlformats.org/drawingml/2006/picture">
+                <pic:pic>
+                  <pic:nvPicPr>
+                    <pic:cNvPr descr="manuscript_files/figure-docx/lyco-1.png" id="0" name="Picture"/>
+                    <pic:cNvPicPr>
+                      <a:picLocks noChangeArrowheads="1" noChangeAspect="1"/>
+                    </pic:cNvPicPr>
+                  </pic:nvPicPr>
+                  <pic:blipFill>
+                    <a:blip r:embed="rId48"/>
+                    <a:stretch>
+                      <a:fillRect/>
+                    </a:stretch>
+                  </pic:blipFill>
+                  <pic:spPr bwMode="auto">
+                    <a:xfrm>
+                      <a:off x="0" y="0"/>
+                      <a:ext cx="5943600" cy="5943600"/>
+                    </a:xfrm>
+                    <a:prstGeom prst="rect">
+                      <a:avLst/>
+                    </a:prstGeom>
+                    <a:noFill/>
+                    <a:ln w="9525">
+                      <a:noFill/>
+                      <a:headEnd/>
+                      <a:tailEnd/>
+                    </a:ln>
+                  </pic:spPr>
+                </pic:pic>
+              </a:graphicData>
+            </a:graphic>
+          </wp:inline>
+        </w:drawing>
+      </w:r>
+      <w:r>
+        <w:t xml:space="preserve"> </w:t>
+      </w:r>
+      <w:r>
+        <w:rPr>
+          <w:b/>
+        </w:rPr>
+        <w:t xml:space="preserve">Figure 4</w:t>
+      </w:r>
+      <w:r>
+        <w:t xml:space="preserve">. Differences in mean physiological traits between lycophytes species that are constrained to only shade habitats and ferns and angiosperms.</w:t>
+      </w:r>
+    </w:p>
+    <w:p>
+      <w:pPr>
+        <w:pStyle w:val="BodyText"/>
+      </w:pPr>
+      <w:r>
+        <w:drawing>
+          <wp:inline>
+            <wp:extent cx="5943600" cy="5943600"/>
+            <wp:effectExtent b="0" l="0" r="0" t="0"/>
+            <wp:docPr descr="" title="" id="1" name="Picture"/>
+            <a:graphic>
+              <a:graphicData uri="http://schemas.openxmlformats.org/drawingml/2006/picture">
+                <pic:pic>
+                  <pic:nvPicPr>
+                    <pic:cNvPr descr="manuscript_files/figure-docx/seed-1.png" id="0" name="Picture"/>
+                    <pic:cNvPicPr>
+                      <a:picLocks noChangeArrowheads="1" noChangeAspect="1"/>
+                    </pic:cNvPicPr>
+                  </pic:nvPicPr>
+                  <pic:blipFill>
+                    <a:blip r:embed="rId49"/>
+                    <a:stretch>
+                      <a:fillRect/>
+                    </a:stretch>
+                  </pic:blipFill>
+                  <pic:spPr bwMode="auto">
+                    <a:xfrm>
+                      <a:off x="0" y="0"/>
+                      <a:ext cx="5943600" cy="5943600"/>
+                    </a:xfrm>
+                    <a:prstGeom prst="rect">
+                      <a:avLst/>
+                    </a:prstGeom>
+                    <a:noFill/>
+                    <a:ln w="9525">
+                      <a:noFill/>
+                      <a:headEnd/>
+                      <a:tailEnd/>
+                    </a:ln>
+                  </pic:spPr>
+                </pic:pic>
+              </a:graphicData>
+            </a:graphic>
+          </wp:inline>
+        </w:drawing>
+      </w:r>
+      <w:r>
+        <w:t xml:space="preserve"> </w:t>
+      </w:r>
+      <w:r>
+        <w:rPr>
+          <w:b/>
+        </w:rPr>
+        <w:t xml:space="preserve">Figure 5</w:t>
+      </w:r>
+      <w:r>
+        <w:t xml:space="preserve">. Differences in mean physiological traits between co-occuring seed (angiosperms) and non-seed plant species (ferns + lycophytes) in shade habitats.</w:t>
+      </w:r>
+    </w:p>
+    <w:p>
+      <w:pPr>
+        <w:pStyle w:val="BodyText"/>
+      </w:pPr>
+      <w:r>
+        <w:drawing>
+          <wp:inline>
+            <wp:extent cx="5943600" cy="5943600"/>
+            <wp:effectExtent b="0" l="0" r="0" t="0"/>
+            <wp:docPr descr="" title="" id="1" name="Picture"/>
+            <a:graphic>
+              <a:graphicData uri="http://schemas.openxmlformats.org/drawingml/2006/picture">
+                <pic:pic>
+                  <pic:nvPicPr>
+                    <pic:cNvPr descr="manuscript_files/figure-docx/nitro-1.png" id="0" name="Picture"/>
+                    <pic:cNvPicPr>
+                      <a:picLocks noChangeArrowheads="1" noChangeAspect="1"/>
+                    </pic:cNvPicPr>
+                  </pic:nvPicPr>
+                  <pic:blipFill>
+                    <a:blip r:embed="rId50"/>
+                    <a:stretch>
+                      <a:fillRect/>
+                    </a:stretch>
+                  </pic:blipFill>
+                  <pic:spPr bwMode="auto">
+                    <a:xfrm>
+                      <a:off x="0" y="0"/>
+                      <a:ext cx="5943600" cy="5943600"/>
+                    </a:xfrm>
+                    <a:prstGeom prst="rect">
+                      <a:avLst/>
+                    </a:prstGeom>
+                    <a:noFill/>
+                    <a:ln w="9525">
+                      <a:noFill/>
+                      <a:headEnd/>
+                      <a:tailEnd/>
+                    </a:ln>
+                  </pic:spPr>
+                </pic:pic>
+              </a:graphicData>
+            </a:graphic>
+          </wp:inline>
+        </w:drawing>
+      </w:r>
+      <w:r>
+        <w:t xml:space="preserve"> </w:t>
+      </w:r>
+      <w:r>
+        <w:rPr>
+          <w:b/>
+        </w:rPr>
+        <w:t xml:space="preserve">Figure 6</w:t>
+      </w:r>
+      <w:r>
+        <w:t xml:space="preserve">. Postive relationship between photosynthesis and foliar nitrogen content exists for angiosperms and fern species in open light habitat, but not in shade habitats</w:t>
+      </w:r>
+    </w:p>
+    <w:p>
+      <w:pPr>
         <w:pStyle w:val="Heading1"/>
       </w:pPr>
-      <w:bookmarkStart w:id="46" w:name="references"/>
-      <w:bookmarkEnd w:id="46"/>
+      <w:bookmarkStart w:id="51" w:name="references"/>
+      <w:bookmarkEnd w:id="51"/>
       <w:r>
         <w:t xml:space="preserve">References</w:t>
       </w:r>
@@ -4941,7 +4950,7 @@
     </w:lvl>
   </w:abstractNum>
   <w:abstractNum w:abstractNumId="990">
-    <w:nsid w:val="49670051"/>
+    <w:nsid w:val="80daaa86"/>
     <w:multiLevelType w:val="multilevel"/>
     <w:lvl w:ilvl="0">
       <w:numFmt w:val="bullet"/>
@@ -5012,94 +5021,6 @@
     <w:lvl w:ilvl="6">
       <w:numFmt w:val="bullet"/>
       <w:lvlText w:val=" "/>
-      <w:lvlJc w:val="left"/>
-      <w:pPr>
-        <w:tabs>
-          <w:tab w:val="num" w:pos="4320"/>
-        </w:tabs>
-        <w:ind w:left="4800" w:hanging="480"/>
-      </w:pPr>
-    </w:lvl>
-  </w:abstractNum>
-  <w:abstractNum w:abstractNumId="99421">
-    <w:nsid w:val="6fb847c0"/>
-    <w:multiLevelType w:val="multilevel"/>
-    <w:lvl w:ilvl="0">
-      <w:start w:val="1"/>
-      <w:numFmt w:val="decimal"/>
-      <w:lvlText w:val="%1)"/>
-      <w:lvlJc w:val="left"/>
-      <w:pPr>
-        <w:tabs>
-          <w:tab w:val="num" w:pos="0"/>
-        </w:tabs>
-        <w:ind w:left="480" w:hanging="480"/>
-      </w:pPr>
-    </w:lvl>
-    <w:lvl w:ilvl="1">
-      <w:start w:val="1"/>
-      <w:numFmt w:val="decimal"/>
-      <w:lvlText w:val="%2)"/>
-      <w:lvlJc w:val="left"/>
-      <w:pPr>
-        <w:tabs>
-          <w:tab w:val="num" w:pos="720"/>
-        </w:tabs>
-        <w:ind w:left="1200" w:hanging="480"/>
-      </w:pPr>
-    </w:lvl>
-    <w:lvl w:ilvl="2">
-      <w:start w:val="1"/>
-      <w:numFmt w:val="decimal"/>
-      <w:lvlText w:val="%3)"/>
-      <w:lvlJc w:val="left"/>
-      <w:pPr>
-        <w:tabs>
-          <w:tab w:val="num" w:pos="1440"/>
-        </w:tabs>
-        <w:ind w:left="1920" w:hanging="480"/>
-      </w:pPr>
-    </w:lvl>
-    <w:lvl w:ilvl="3">
-      <w:start w:val="1"/>
-      <w:numFmt w:val="decimal"/>
-      <w:lvlText w:val="%4)"/>
-      <w:lvlJc w:val="left"/>
-      <w:pPr>
-        <w:tabs>
-          <w:tab w:val="num" w:pos="2160"/>
-        </w:tabs>
-        <w:ind w:left="2640" w:hanging="480"/>
-      </w:pPr>
-    </w:lvl>
-    <w:lvl w:ilvl="4">
-      <w:start w:val="1"/>
-      <w:numFmt w:val="decimal"/>
-      <w:lvlText w:val="%5)"/>
-      <w:lvlJc w:val="left"/>
-      <w:pPr>
-        <w:tabs>
-          <w:tab w:val="num" w:pos="2880"/>
-        </w:tabs>
-        <w:ind w:left="3360" w:hanging="480"/>
-      </w:pPr>
-    </w:lvl>
-    <w:lvl w:ilvl="5">
-      <w:start w:val="1"/>
-      <w:numFmt w:val="decimal"/>
-      <w:lvlText w:val="%6)"/>
-      <w:lvlJc w:val="left"/>
-      <w:pPr>
-        <w:tabs>
-          <w:tab w:val="num" w:pos="3600"/>
-        </w:tabs>
-        <w:ind w:left="4080" w:hanging="480"/>
-      </w:pPr>
-    </w:lvl>
-    <w:lvl w:ilvl="6">
-      <w:start w:val="1"/>
-      <w:numFmt w:val="decimal"/>
-      <w:lvlText w:val="%7)"/>
       <w:lvlJc w:val="left"/>
       <w:pPr>
         <w:tabs>
@@ -5120,30 +5041,6 @@
   </w:num>
   <w:num w:numId="1000">
     <w:abstractNumId w:val="990"/>
-  </w:num>
-  <w:num w:numId="1001">
-    <w:abstractNumId w:val="99421"/>
-    <w:lvlOverride w:ilvl="0">
-      <w:startOverride w:val="1"/>
-    </w:lvlOverride>
-    <w:lvlOverride w:ilvl="1">
-      <w:startOverride w:val="1"/>
-    </w:lvlOverride>
-    <w:lvlOverride w:ilvl="2">
-      <w:startOverride w:val="1"/>
-    </w:lvlOverride>
-    <w:lvlOverride w:ilvl="3">
-      <w:startOverride w:val="1"/>
-    </w:lvlOverride>
-    <w:lvlOverride w:ilvl="4">
-      <w:startOverride w:val="1"/>
-    </w:lvlOverride>
-    <w:lvlOverride w:ilvl="5">
-      <w:startOverride w:val="1"/>
-    </w:lvlOverride>
-    <w:lvlOverride w:ilvl="6">
-      <w:startOverride w:val="1"/>
-    </w:lvlOverride>
   </w:num>
 </w:numbering>
 </file>

</xml_diff>

<commit_message>
edits to data table and removed C:N
</commit_message>
<xml_diff>
--- a/manuscript/manuscript.docx
+++ b/manuscript/manuscript.docx
@@ -198,7 +198,7 @@
         <w:br w:type="textWrapping"/>
       </w:r>
       <w:r>
-        <w:t xml:space="preserve">Running Head: Shade ecophysiology of plant lineages</w:t>
+        <w:t xml:space="preserve">Running Head: Ecophysiology of herbaceous plant lineages</w:t>
       </w:r>
     </w:p>
     <w:p>
@@ -309,7 +309,7 @@
         <w:pStyle w:val="FirstParagraph"/>
       </w:pPr>
       <w:r>
-        <w:t xml:space="preserve">This study was conducted at two sites in upstate New York. Data for most species were gathered at the Edmund Niles Huyck Preserve (ENHP), characterized by mixed hardwood hemlock forests along the Helderberg escarpment in the foothills of the Catskill mountain range. Data from the second site were gathered at a natural area on the campus of Colgate University in Hamilton, New York, situated in the foothills surrounding the Chenango Valley. Forests at the Colgate University site are younger, but consist of a similar species richness and composition as ENHP.</w:t>
+        <w:t xml:space="preserve">This study was conducted at two sites in upstate New York, USA. Data for most species were gathered at the Edmund Niles Huyck Preserve (ENHP), characterized by mixed hardwood hemlock forests along the Helderberg escarpment in the foothills of the Catskill mountain range. Data from the second site were gathered at a forested natural area on the campus of Colgate University in Hamilton, New York, situated in the foothills surrounding the Chenango Valley. Forests at the Colgate University site are younger, but consist of a similar species richness and composition as ENHP.</w:t>
       </w:r>
     </w:p>
     <w:p>
@@ -320,7 +320,7 @@
         <w:br w:type="textWrapping"/>
       </w:r>
       <w:r>
-        <w:t xml:space="preserve">We examined a series of fern, lycophyte, and angiosperm species at both sites (Table 1). The main focus of this work was to examine ferns relative to light-analogous angiosperms. To accomplish this, we selected a fern species and then located the nearest neighboring angiosperm growing in similar habitat conditions. Surveyed angiosperm taxa were always herbaceous and similar in size and stature to the neighboring fern species. At the ENHP, we sampled across two distinct habitats: understory low-light areas and open, high-light areas. At the Colgate University site, additioanl low-light fern and lycophyte species were surveyed.</w:t>
+        <w:t xml:space="preserve">We examined a series of fern, lycophyte, and angiosperm species at both sites (Table 1). The main focus of this work was to examine ferns relative to light-analogous angiosperms. To accomplish this, we selected a fern species and then located the nearest neighboring angiosperm growing in similar habitat conditions. Surveyed angiosperm taxa were always herbaceous and similar in size and stature to the neighboring fern species. At the ENHP, we sampled across two distinct habitats: understory low-light areas (closed) and open canopy high-light areas (open). At the Colgate University site, additional low-light fern and lycophyte species were surveyed.</w:t>
       </w:r>
     </w:p>
     <w:p>
@@ -367,7 +367,7 @@
         <w:br w:type="textWrapping"/>
       </w:r>
       <w:r>
-        <w:t xml:space="preserve">Light response curves were conducted by decreasing the light intensity in the gas exchange cuvette in small step changes. For each light response curve, The CO</w:t>
+        <w:t xml:space="preserve">Light response curves were conducted by decreasing the light intensity in the 2x3 cm gas exchange cuvette in small step changes. For each light response curve, The CO</w:t>
       </w:r>
       <w:r>
         <w:rPr>
@@ -411,7 +411,7 @@
         <w:t xml:space="preserve">2</w:t>
       </w:r>
       <w:r>
-        <w:t xml:space="preserve">] (400 ppm). Temperature was not explictly controlled in the leaf cuvette. Cuvette leaf temperatures ranged from 27-30 °C and leaf vapor pressure deficit (VPD) ranged from ***** kPa. Initial light measurements were made using the built-in quantum sensor to determine typical ambient light levels. These measurements were used to generate light response curves using appropriate light levels for high-light and low-light species separately. The light levels were not identical for each species, with several points being added or subtracted with each run. Broadly, light response curves followed the same template for high light or low light species. For high light species, light levels started at a PPFD of 1500</w:t>
+        <w:t xml:space="preserve">] (400 ppm). Temperature was not explictly controlled in the leaf cuvette. Cuvette leaf temperatures ranged from 27-30 °C and leaf vapor pressure deficit (VPD) averaged 1.37±0.40 kPa. Initial light measurements were made using the built-in quantum sensor to determine typical ambient light levels. These measurements were used to generate light response curves using appropriate light levels for high-light and low-light species separately. The light levels were not identical for each species, with several points being added or subtracted with each run. Broadly, light response curves followed the same template for high light or low light species. For high light species, light levels started at a PPFD of 1500</w:t>
       </w:r>
       <w:r>
         <w:t xml:space="preserve"> </w:t>
@@ -542,7 +542,31 @@
         <w:t xml:space="preserve">-1</w:t>
       </w:r>
       <w:r>
-        <w:t xml:space="preserve">. Light response data for each curves was fit to a non-rectangular hyperbola model (Equation 6 in Lobo et al. 2013). The light compensation point (LCP) was calculated as the PPFD at which the net photosynthetic rate equalled zero from the linear phase of each light response curve. Quantum yeild (</w:t>
+        <w:t xml:space="preserve">. Light response data for each curves was fit to a non-rectangular hyperbola model (Equation 6 in</w:t>
+      </w:r>
+      <w:r>
+        <w:t xml:space="preserve"> </w:t>
+      </w:r>
+      <w:r>
+        <w:t xml:space="preserve">Lobo</w:t>
+      </w:r>
+      <w:r>
+        <w:t xml:space="preserve"> </w:t>
+      </w:r>
+      <w:r>
+        <w:rPr>
+          <w:i/>
+        </w:rPr>
+        <w:t xml:space="preserve">et al.</w:t>
+      </w:r>
+      <w:r>
+        <w:t xml:space="preserve"> </w:t>
+      </w:r>
+      <w:r>
+        <w:t xml:space="preserve">(2013)</w:t>
+      </w:r>
+      <w:r>
+        <w:t xml:space="preserve">). The light compensation point (LCP) was calculated as the PPFD at which the net photosynthetic rate equalled zero from the linear phase of each light response curve. Quantum yeild (</w:t>
       </w:r>
       <m:oMath>
         <m:r>
@@ -702,19 +726,31 @@
         <w:pStyle w:val="FirstParagraph"/>
       </w:pPr>
       <w:r>
-        <w:t xml:space="preserve">Foliar tissue was sampled following gas exchange measurements for all species at ENHP and used for nutrient analyses. Samples were dried to a constant mass and ground using a Wig-L-Bug (Sigma-Aldrich Co. St. Louis, USA). Carbon and nitrogen analyses were measured using a Costech Analytical Elemental Analyzer (Valencia, USA), with the percentage of carbon and nitrogen in samples calculated by comparison with certified standards. Photosynthetic nitrogen use efficiency (PNUE) was defined as the ratio of A</w:t>
-      </w:r>
-      <w:r>
-        <w:rPr>
-          <w:vertAlign w:val="subscript"/>
-        </w:rPr>
-        <w:t xml:space="preserve">n</w:t>
-      </w:r>
-      <w:r>
-        <w:t xml:space="preserve"> </w:t>
-      </w:r>
-      <w:r>
-        <w:t xml:space="preserve">to leaf nitrogen content. Foliar phosphorus concentrations were determined using an ash digestion process (D’Angelo et al., 2001) preceded by colour development and absorbance measurement on an Astoria Paciﬁc colorimetric autoanalyzer (Clackamas, Oregon).</w:t>
+        <w:t xml:space="preserve">Foliar tissue was sampled following gas exchange measurements for all species at ENHP and used for nutrient analyses. Samples were dried to a constant mass and ground using a Wig-L-Bug (Sigma-Aldrich, St. Louis, USA). Carbon and nitrogen analyses were measured using a Costech Analytical Elemental Analyzer (Valencia, USA), with the percentage of carbon and nitrogen in samples calculated by comparison with certified standards. Foliar phosphorus concentrations were determined using an ash digestion process</w:t>
+      </w:r>
+      <w:r>
+        <w:t xml:space="preserve"> </w:t>
+      </w:r>
+      <w:r>
+        <w:t xml:space="preserve">(D’Angelo</w:t>
+      </w:r>
+      <w:r>
+        <w:t xml:space="preserve"> </w:t>
+      </w:r>
+      <w:r>
+        <w:rPr>
+          <w:i/>
+        </w:rPr>
+        <w:t xml:space="preserve">et al.</w:t>
+      </w:r>
+      <w:r>
+        <w:t xml:space="preserve">, 2001)</w:t>
+      </w:r>
+      <w:r>
+        <w:t xml:space="preserve"> </w:t>
+      </w:r>
+      <w:r>
+        <w:t xml:space="preserve">preceded by color development and absorbance measurement on an Astoria Paciﬁc colorimetric autoanalyzer (Clackamas, Oregon, USA).</w:t>
       </w:r>
     </w:p>
     <w:p>
@@ -732,7 +768,16 @@
         <w:pStyle w:val="FirstParagraph"/>
       </w:pPr>
       <w:r>
-        <w:t xml:space="preserve">Stomatal density (SD) was measured by directly counting stomata on the abaxial leaf surface under 40x magnification with a field of view of 0.622 mm^2. Stomatal density was calculated from 8 non-overlapping foliar regions for five individuals of each species.</w:t>
+        <w:t xml:space="preserve">Stomatal density (SD) was measured by directly counting stomata on the abaxial leaf surface under 40x magnification with a field of view of 0.622 mm</w:t>
+      </w:r>
+      <w:r>
+        <w:rPr>
+          <w:vertAlign w:val="superscript"/>
+        </w:rPr>
+        <w:t xml:space="preserve">2</w:t>
+      </w:r>
+      <w:r>
+        <w:t xml:space="preserve">. Stomatal density was calculated from 8 non-overlapping foliar regions for five individuals of each species.</w:t>
       </w:r>
     </w:p>
     <w:p>
@@ -750,7 +795,46 @@
         <w:pStyle w:val="FirstParagraph"/>
       </w:pPr>
       <w:r>
-        <w:t xml:space="preserve">Linear mixed-effect models responses were used to test responses of functional traits to caetgorial fixed effects of plant group and canopy habitat. To test broad differnces in plant groups, species nested within canopy habitats were treated as random effects. To test differences between habitat types (ferns and angiosperms only) species was treated as a fixed effect. Explained variance (R</w:t>
+        <w:t xml:space="preserve">Principal component analysis, utilizing the</w:t>
+      </w:r>
+      <w:r>
+        <w:t xml:space="preserve"> </w:t>
+      </w:r>
+      <w:r>
+        <w:t xml:space="preserve">‘</w:t>
+      </w:r>
+      <w:r>
+        <w:t xml:space="preserve">vegan</w:t>
+      </w:r>
+      <w:r>
+        <w:t xml:space="preserve">’</w:t>
+      </w:r>
+      <w:r>
+        <w:t xml:space="preserve"> </w:t>
+      </w:r>
+      <w:r>
+        <w:t xml:space="preserve">package</w:t>
+      </w:r>
+      <w:r>
+        <w:t xml:space="preserve"> </w:t>
+      </w:r>
+      <w:r>
+        <w:t xml:space="preserve">(Oksanen</w:t>
+      </w:r>
+      <w:r>
+        <w:t xml:space="preserve"> </w:t>
+      </w:r>
+      <w:r>
+        <w:rPr>
+          <w:i/>
+        </w:rPr>
+        <w:t xml:space="preserve">et al.</w:t>
+      </w:r>
+      <w:r>
+        <w:t xml:space="preserve">, 2019)</w:t>
+      </w:r>
+      <w:r>
+        <w:t xml:space="preserve">, was used to explore how measured functional traits were distributed and co-varied among plant groups and canopy type. Linear mixed-effect models responses were used to test responses of functional traits to caetgorial fixed effects of plant group and canopy habitat. To test broad differnces in plant groups, species nested within canopy habitats were treated as random effects. To test differences between habitat types (ferns and angiosperms only) species was treated as a fixed effect. Explained variance (R</w:t>
       </w:r>
       <w:r>
         <w:rPr>
@@ -759,7 +843,16 @@
         <w:t xml:space="preserve">2</w:t>
       </w:r>
       <w:r>
-        <w:t xml:space="preserve">) of mixed models were computed as in Nakagawa and Schielzeth (2013), in which the marginal R</w:t>
+        <w:t xml:space="preserve">) of mixed models were computed as in</w:t>
+      </w:r>
+      <w:r>
+        <w:t xml:space="preserve"> </w:t>
+      </w:r>
+      <w:r>
+        <w:t xml:space="preserve">Nakagawa &amp; Schielzeth (2013)</w:t>
+      </w:r>
+      <w:r>
+        <w:t xml:space="preserve">, in which the marginal R</w:t>
       </w:r>
       <w:r>
         <w:rPr>
@@ -801,77 +894,111 @@
         <w:t xml:space="preserve"> </w:t>
       </w:r>
       <w:r>
-        <w:t xml:space="preserve">package (Hothorn et al., 2008). T-tests were performed to test for differences between functional traits across canopy habitats within angioperm and fern plant groups. All tests of statistical significance were conducted at an α level of 0.05. All analyses were performed with R 3.5.1 [R cite].</w:t>
+        <w:t xml:space="preserve">package</w:t>
+      </w:r>
+      <w:r>
+        <w:t xml:space="preserve"> </w:t>
+      </w:r>
+      <w:r>
+        <w:t xml:space="preserve">(Hothorn</w:t>
+      </w:r>
+      <w:r>
+        <w:t xml:space="preserve"> </w:t>
+      </w:r>
+      <w:r>
+        <w:rPr>
+          <w:i/>
+        </w:rPr>
+        <w:t xml:space="preserve">et al.</w:t>
+      </w:r>
+      <w:r>
+        <w:t xml:space="preserve">, 2008)</w:t>
+      </w:r>
+      <w:r>
+        <w:t xml:space="preserve">. T-tests were performed to test for differences between functional traits across canopy habitats within angioperm and fern plant groups. For bivariate trait relationships, responses of dependent variables were analysed with linear mixed-effect models, with species as a random effect and plant group and/or canopy type as categorical fixed effects. Differences in slopes of the relationship of bivariate traits by habitat were tested by calculating estimated marginal means and computing pairwise comparisons with the</w:t>
+      </w:r>
+      <w:r>
+        <w:t xml:space="preserve"> </w:t>
+      </w:r>
+      <w:r>
+        <w:t xml:space="preserve">‘</w:t>
+      </w:r>
+      <w:r>
+        <w:t xml:space="preserve">emmeans</w:t>
+      </w:r>
+      <w:r>
+        <w:t xml:space="preserve">’</w:t>
+      </w:r>
+      <w:r>
+        <w:t xml:space="preserve"> </w:t>
+      </w:r>
+      <w:r>
+        <w:t xml:space="preserve">package</w:t>
+      </w:r>
+      <w:r>
+        <w:t xml:space="preserve"> </w:t>
+      </w:r>
+      <w:r>
+        <w:t xml:space="preserve">(Lenth, 2019)</w:t>
+      </w:r>
+      <w:r>
+        <w:t xml:space="preserve">. All tests of statistical significance were conducted at an α level of 0.05. All analyses were performed with R 3.5.1</w:t>
+      </w:r>
+      <w:r>
+        <w:t xml:space="preserve"> </w:t>
+      </w:r>
+      <w:r>
+        <w:t xml:space="preserve">(R Core Team, 2018)</w:t>
+      </w:r>
+      <w:r>
+        <w:t xml:space="preserve">.</w:t>
       </w:r>
     </w:p>
     <w:p>
       <w:pPr>
-        <w:pStyle w:val="BodyText"/>
-      </w:pPr>
-      <w:r>
-        <w:t xml:space="preserve">Principal component analysis, utilizing the</w:t>
-      </w:r>
-      <w:r>
-        <w:t xml:space="preserve"> </w:t>
-      </w:r>
-      <w:r>
-        <w:t xml:space="preserve">‘</w:t>
-      </w:r>
-      <w:r>
-        <w:t xml:space="preserve">vegan</w:t>
-      </w:r>
-      <w:r>
-        <w:t xml:space="preserve">’</w:t>
-      </w:r>
-      <w:r>
-        <w:t xml:space="preserve"> </w:t>
-      </w:r>
-      <w:r>
-        <w:t xml:space="preserve">package (Oksanen et al., 2018), was used to explore how measured functional traits were distributed and co-varied among plant groups and canopy type.</w:t>
+        <w:pStyle w:val="Heading1"/>
+      </w:pPr>
+      <w:bookmarkStart w:id="30" w:name="results"/>
+      <w:bookmarkEnd w:id="30"/>
+      <w:r>
+        <w:t xml:space="preserve">Results</w:t>
       </w:r>
     </w:p>
     <w:p>
       <w:pPr>
-        <w:pStyle w:val="BodyText"/>
-      </w:pPr>
-      <w:r>
-        <w:t xml:space="preserve">For bivariate trait relationships, responses of dependent variables were analysed with linear mixed-effect models, with species as a random effect and plant group and/or canopy type as categorical fixed effects. Differences in slopes of the relationship of bivariate traits by habitat (Selaginella only) were tested by calculating estimated marginal means and computing pairwise comparisons with the</w:t>
-      </w:r>
-      <w:r>
-        <w:t xml:space="preserve"> </w:t>
-      </w:r>
-      <w:r>
-        <w:t xml:space="preserve">‘</w:t>
-      </w:r>
-      <w:r>
-        <w:t xml:space="preserve">emmeans</w:t>
-      </w:r>
-      <w:r>
-        <w:t xml:space="preserve">’</w:t>
-      </w:r>
-      <w:r>
-        <w:t xml:space="preserve"> </w:t>
-      </w:r>
-      <w:r>
-        <w:t xml:space="preserve">package (Length, 2018).</w:t>
+        <w:pStyle w:val="Heading2"/>
+      </w:pPr>
+      <w:bookmarkStart w:id="31" w:name="ecophysiology-among-plant-lineages-and-habitats"/>
+      <w:bookmarkEnd w:id="31"/>
+      <w:r>
+        <w:t xml:space="preserve">Ecophysiology among plant lineages and habitats</w:t>
       </w:r>
     </w:p>
     <w:p>
       <w:pPr>
-        <w:pStyle w:val="Heading1"/>
-      </w:pPr>
-      <w:bookmarkStart w:id="30" w:name="results"/>
-      <w:bookmarkEnd w:id="30"/>
-      <w:r>
-        <w:t xml:space="preserve">Results</w:t>
+        <w:pStyle w:val="FirstParagraph"/>
+      </w:pPr>
+      <w:r>
+        <w:t xml:space="preserve">We first explored how each of 10 measured functional traits varied and were distributed among co-occuring ferns, angiosperms and lycophytes in closed habitats. In total, 52.9 % of the trait variation was accounted for in two dimensions, encompassing different resource economics, physiology and anatomy of the surveryed taxa. Interestingly, there was minimal overlap among component scores for angiosperms species compared to spore-bearing ferns and lycophytes (Figure 1). Specifically, angiosperms species were associated with gas exchange, anatomical and stoichiometric functional traits related to optimizing carboxylation. In contrast, lycophytes and fern species were most associated with physiological traits related to maintaining postive carbon balance.</w:t>
       </w:r>
     </w:p>
     <w:p>
       <w:pPr>
+        <w:pStyle w:val="BodyText"/>
+      </w:pPr>
+      <w:r>
+        <w:br w:type="textWrapping"/>
+      </w:r>
+      <w:r>
+        <w:t xml:space="preserve">Next, we explored how the same suite of 10 functional traits were distributed among open and closed habitats, in both angiosperms and ferns. In total, 55.9 % of the trait variation was accounted for in two dimensions. Component scores for angiosperms and fern species broadly diverged across open and closed canopy habitats, however, associations with physiological traits in open habitats were stronger for angiosperms (Figure 2). Specifically, angiosperms appear more plastic in their ability to upregulate traits related to photosynthetic gas exchange with increased light availability. Overall, these diverging relationships with measured functional traits suggest a highly variable in situ ecophysiology for coexisting angiosperm, fern and lycophyte taxa. This is evident in broad differences in mean values of ecophyioslogical traits across the three plant lineages and among habitat types (Table 2).</w:t>
+      </w:r>
+    </w:p>
+    <w:p>
+      <w:pPr>
         <w:pStyle w:val="Heading2"/>
       </w:pPr>
-      <w:bookmarkStart w:id="31" w:name="light-response-curve-parameters"/>
-      <w:bookmarkEnd w:id="31"/>
+      <w:bookmarkStart w:id="32" w:name="light-response-curve-parameters"/>
+      <w:bookmarkEnd w:id="32"/>
       <w:r>
         <w:t xml:space="preserve">Light response curve parameters</w:t>
       </w:r>
@@ -895,7 +1022,7 @@
         <w:t xml:space="preserve"> </w:t>
       </w:r>
       <w:r>
-        <w:t xml:space="preserve">across open and low-light habitats. Quantum yields were also equivalent within angiosperm and fern species groups between open and low-light habitats. Shifts in R</w:t>
+        <w:t xml:space="preserve">across open and closed habitats. Quantum yields were also equivalent within angiosperm and fern species groups between open and closed habitats. Shifts in R</w:t>
       </w:r>
       <w:r>
         <w:rPr>
@@ -907,7 +1034,7 @@
         <w:t xml:space="preserve"> </w:t>
       </w:r>
       <w:r>
-        <w:t xml:space="preserve">between open and low-light habitats differed for angiosperms and ferns (habitats x plant group,</w:t>
+        <w:t xml:space="preserve">between open and closed habitats differed for angiosperms and ferns (habitat x plant group,</w:t>
       </w:r>
       <w:r>
         <w:t xml:space="preserve"> </w:t>
@@ -934,7 +1061,7 @@
         <w:t xml:space="preserve"> </w:t>
       </w:r>
       <w:r>
-        <w:t xml:space="preserve">in angiosperms was 80.6 % greater in open compared to low-light habitats (t=-4.197,</w:t>
+        <w:t xml:space="preserve">in angiosperms was 80.6 % greater in open compared to closed habitats (t=-4.197,</w:t>
       </w:r>
       <w:r>
         <w:t xml:space="preserve"> </w:t>
@@ -961,7 +1088,7 @@
         <w:t xml:space="preserve"> </w:t>
       </w:r>
       <w:r>
-        <w:t xml:space="preserve">in ferns was 44.0 % greater in low-light compared to open habitats (t=-2.97, p=0.006). Similarly, shifts in LCP between open and low-light habitats differed for angiosperms and ferns (habitats x plant group,</w:t>
+        <w:t xml:space="preserve">in ferns was 44.0 % greater in low-light compared to open habitats (t=-2.97,</w:t>
       </w:r>
       <w:r>
         <w:t xml:space="preserve"> </w:t>
@@ -976,7 +1103,7 @@
         <w:t xml:space="preserve"> </w:t>
       </w:r>
       <w:r>
-        <w:t xml:space="preserve">&lt; 0.001). Specifically, the LCP in angiosperms was 79.2 % greater in open compared to low-light habitats (t=-3.5998,</w:t>
+        <w:t xml:space="preserve">= 0.006). Similarly, shifts in LCP between open and closed habitats differed for angiosperms and ferns (habitats x plant group,</w:t>
       </w:r>
       <w:r>
         <w:t xml:space="preserve"> </w:t>
@@ -991,7 +1118,22 @@
         <w:t xml:space="preserve"> </w:t>
       </w:r>
       <w:r>
-        <w:t xml:space="preserve">= 0.005). Alternatively, the LCP in ferns was 39.7 % greater in low-light compared to open habitats (t=2.1814,</w:t>
+        <w:t xml:space="preserve">&lt; 0.001). Specifically, the LCP in angiosperms was 79.2 % greater in open compared to closed habitats (t=-3.5998,</w:t>
+      </w:r>
+      <w:r>
+        <w:t xml:space="preserve"> </w:t>
+      </w:r>
+      <w:r>
+        <w:rPr>
+          <w:i/>
+        </w:rPr>
+        <w:t xml:space="preserve">P</w:t>
+      </w:r>
+      <w:r>
+        <w:t xml:space="preserve"> </w:t>
+      </w:r>
+      <w:r>
+        <w:t xml:space="preserve">= 0.005). Alternatively, the LCP in ferns was 39.7 % greater in closed compared to open habitats (t=2.1814,</w:t>
       </w:r>
       <w:r>
         <w:t xml:space="preserve"> </w:t>
@@ -1048,8 +1190,8 @@
       <w:pPr>
         <w:pStyle w:val="Heading2"/>
       </w:pPr>
-      <w:bookmarkStart w:id="32" w:name="leaf-gas-exchange"/>
-      <w:bookmarkEnd w:id="32"/>
+      <w:bookmarkStart w:id="33" w:name="leaf-gas-exchange"/>
+      <w:bookmarkEnd w:id="33"/>
       <w:r>
         <w:t xml:space="preserve">Leaf gas exchange</w:t>
       </w:r>
@@ -1316,8 +1458,8 @@
       <w:pPr>
         <w:pStyle w:val="Heading2"/>
       </w:pPr>
-      <w:bookmarkStart w:id="33" w:name="stoichiometry-can-use-pairwise-for-specific-p-values-see-leaf-p-below"/>
-      <w:bookmarkEnd w:id="33"/>
+      <w:bookmarkStart w:id="34" w:name="stoichiometry-can-use-pairwise-for-specific-p-values-see-leaf-p-below"/>
+      <w:bookmarkEnd w:id="34"/>
       <w:r>
         <w:t xml:space="preserve">Stoichiometry (##can use pairwise for specific p values: see leaf P below)</w:t>
       </w:r>
@@ -1420,8 +1562,8 @@
       <w:pPr>
         <w:pStyle w:val="Heading2"/>
       </w:pPr>
-      <w:bookmarkStart w:id="34" w:name="stomatal-anatomy-1"/>
-      <w:bookmarkEnd w:id="34"/>
+      <w:bookmarkStart w:id="35" w:name="stomatal-anatomy-1"/>
+      <w:bookmarkEnd w:id="35"/>
       <w:r>
         <w:t xml:space="preserve">Stomatal anatomy</w:t>
       </w:r>
@@ -1461,8 +1603,8 @@
       <w:pPr>
         <w:pStyle w:val="Heading2"/>
       </w:pPr>
-      <w:bookmarkStart w:id="35" w:name="bivariate-relationships-between-functional-traits"/>
-      <w:bookmarkEnd w:id="35"/>
+      <w:bookmarkStart w:id="36" w:name="bivariate-relationships-between-functional-traits"/>
+      <w:bookmarkEnd w:id="36"/>
       <w:r>
         <w:t xml:space="preserve">Bivariate relationships between functional traits</w:t>
       </w:r>
@@ -1538,8 +1680,8 @@
       <w:pPr>
         <w:pStyle w:val="Heading1"/>
       </w:pPr>
-      <w:bookmarkStart w:id="36" w:name="discussion"/>
-      <w:bookmarkEnd w:id="36"/>
+      <w:bookmarkStart w:id="37" w:name="discussion"/>
+      <w:bookmarkEnd w:id="37"/>
       <w:r>
         <w:t xml:space="preserve">Discussion</w:t>
       </w:r>
@@ -1548,8 +1690,8 @@
       <w:pPr>
         <w:pStyle w:val="Heading2"/>
       </w:pPr>
-      <w:bookmarkStart w:id="37" w:name="comparative-ecophysiology-in-the-shade"/>
-      <w:bookmarkEnd w:id="37"/>
+      <w:bookmarkStart w:id="38" w:name="comparative-ecophysiology-in-the-shade"/>
+      <w:bookmarkEnd w:id="38"/>
       <w:r>
         <w:t xml:space="preserve">Comparative ecophysiology in the shade</w:t>
       </w:r>
@@ -1558,8 +1700,8 @@
       <w:pPr>
         <w:pStyle w:val="Heading2"/>
       </w:pPr>
-      <w:bookmarkStart w:id="38" w:name="differential-adaption-to-open-habitats"/>
-      <w:bookmarkEnd w:id="38"/>
+      <w:bookmarkStart w:id="39" w:name="differential-adaption-to-open-habitats"/>
+      <w:bookmarkEnd w:id="39"/>
       <w:r>
         <w:t xml:space="preserve">Differential adaption to open habitats</w:t>
       </w:r>
@@ -1568,8 +1710,8 @@
       <w:pPr>
         <w:pStyle w:val="Heading2"/>
       </w:pPr>
-      <w:bookmarkStart w:id="39" w:name="functional-ecology-of-lycophytes"/>
-      <w:bookmarkEnd w:id="39"/>
+      <w:bookmarkStart w:id="40" w:name="functional-ecology-of-lycophytes"/>
+      <w:bookmarkEnd w:id="40"/>
       <w:r>
         <w:t xml:space="preserve">Functional ecology of lycophytes</w:t>
       </w:r>
@@ -1578,8 +1720,8 @@
       <w:pPr>
         <w:pStyle w:val="Heading2"/>
       </w:pPr>
-      <w:bookmarkStart w:id="40" w:name="ecophysiological-trait-variation-in-seed-plants"/>
-      <w:bookmarkEnd w:id="40"/>
+      <w:bookmarkStart w:id="41" w:name="ecophysiological-trait-variation-in-seed-plants"/>
+      <w:bookmarkEnd w:id="41"/>
       <w:r>
         <w:t xml:space="preserve">Ecophysiological trait variation in seed plants</w:t>
       </w:r>
@@ -1588,8 +1730,8 @@
       <w:pPr>
         <w:pStyle w:val="Heading2"/>
       </w:pPr>
-      <w:bookmarkStart w:id="41" w:name="summary"/>
-      <w:bookmarkEnd w:id="41"/>
+      <w:bookmarkStart w:id="42" w:name="summary"/>
+      <w:bookmarkEnd w:id="42"/>
       <w:r>
         <w:t xml:space="preserve">Summary</w:t>
       </w:r>
@@ -1598,8 +1740,8 @@
       <w:pPr>
         <w:pStyle w:val="Heading1"/>
       </w:pPr>
-      <w:bookmarkStart w:id="42" w:name="acknowledgements"/>
-      <w:bookmarkEnd w:id="42"/>
+      <w:bookmarkStart w:id="43" w:name="acknowledgements"/>
+      <w:bookmarkEnd w:id="43"/>
       <w:r>
         <w:t xml:space="preserve">Acknowledgements</w:t>
       </w:r>
@@ -1616,8 +1758,8 @@
       <w:pPr>
         <w:pStyle w:val="Heading1"/>
       </w:pPr>
-      <w:bookmarkStart w:id="43" w:name="tables"/>
-      <w:bookmarkEnd w:id="43"/>
+      <w:bookmarkStart w:id="44" w:name="tables"/>
+      <w:bookmarkEnd w:id="44"/>
       <w:r>
         <w:t xml:space="preserve">Tables</w:t>
       </w:r>
@@ -1633,7 +1775,7 @@
         <w:t xml:space="preserve">Table 1</w:t>
       </w:r>
       <w:r>
-        <w:t xml:space="preserve">. Species list.</w:t>
+        <w:t xml:space="preserve">. Surveyed species of angiosperms, ferns and lycophytes across both open canopy high-light and closed canopy low-ligh habitats.</w:t>
       </w:r>
     </w:p>
     <w:tbl>
@@ -3220,28 +3362,28 @@
         <w:t xml:space="preserve">Table 2</w:t>
       </w:r>
       <w:r>
-        <w:t xml:space="preserve">. Pooled ecophysiological traits for different plant lineages in open light and closed habitats.</w:t>
+        <w:t xml:space="preserve">. Pooled ecophysiological traits for different plant lineages in open light and closed habitats. Each value reflects the mean (± 1 standard error) for each treatment.</w:t>
       </w:r>
     </w:p>
     <w:tbl>
       <w:tblPr>
         <w:tblStyle w:val="TableNormal"/>
-        <w:tblW w:type="pct" w:w="4999.999999999999"/>
+        <w:tblW w:type="pct" w:w="5000.0"/>
         <w:tblLook w:firstRow="1"/>
       </w:tblPr>
       <w:tblGrid>
-        <w:gridCol w:w="885"/>
-        <w:gridCol w:w="559"/>
-        <w:gridCol w:w="605"/>
-        <w:gridCol w:w="652"/>
-        <w:gridCol w:w="652"/>
-        <w:gridCol w:w="745"/>
-        <w:gridCol w:w="605"/>
-        <w:gridCol w:w="605"/>
-        <w:gridCol w:w="605"/>
-        <w:gridCol w:w="745"/>
-        <w:gridCol w:w="652"/>
-        <w:gridCol w:w="605"/>
+        <w:gridCol w:w="508"/>
+        <w:gridCol w:w="321"/>
+        <w:gridCol w:w="936"/>
+        <w:gridCol w:w="802"/>
+        <w:gridCol w:w="695"/>
+        <w:gridCol w:w="722"/>
+        <w:gridCol w:w="347"/>
+        <w:gridCol w:w="321"/>
+        <w:gridCol w:w="454"/>
+        <w:gridCol w:w="1070"/>
+        <w:gridCol w:w="936"/>
+        <w:gridCol w:w="802"/>
       </w:tblGrid>
       <w:tr>
         <w:trPr>
@@ -3313,6 +3455,61 @@
               </w:rPr>
               <w:t xml:space="preserve">n</w:t>
             </w:r>
+            <w:r>
+              <w:rPr>
+                <w:b/>
+              </w:rPr>
+              <w:t xml:space="preserve"> </w:t>
+            </w:r>
+            <w:r>
+              <w:rPr>
+                <w:b/>
+              </w:rPr>
+              <w:t xml:space="preserve">(</w:t>
+            </w:r>
+            <m:oMath>
+              <m:r>
+                <m:t>μ</m:t>
+              </m:r>
+            </m:oMath>
+            <w:r>
+              <w:rPr>
+                <w:b/>
+              </w:rPr>
+              <w:t xml:space="preserve">mol m</w:t>
+            </w:r>
+            <w:r>
+              <w:rPr>
+                <w:vertAlign w:val="superscript"/>
+                <w:b/>
+              </w:rPr>
+              <w:t xml:space="preserve">-2</w:t>
+            </w:r>
+            <w:r>
+              <w:rPr>
+                <w:b/>
+              </w:rPr>
+              <w:t xml:space="preserve"> </w:t>
+            </w:r>
+            <w:r>
+              <w:rPr>
+                <w:b/>
+              </w:rPr>
+              <w:t xml:space="preserve">s</w:t>
+            </w:r>
+            <w:r>
+              <w:rPr>
+                <w:vertAlign w:val="superscript"/>
+                <w:b/>
+              </w:rPr>
+              <w:t xml:space="preserve">-1</w:t>
+            </w:r>
+            <w:r>
+              <w:rPr>
+                <w:b/>
+              </w:rPr>
+              <w:t xml:space="preserve">)</w:t>
+            </w:r>
           </w:p>
         </w:tc>
         <w:tc>
@@ -3341,6 +3538,50 @@
               </w:rPr>
               <w:t xml:space="preserve">s</w:t>
             </w:r>
+            <w:r>
+              <w:rPr>
+                <w:b/>
+              </w:rPr>
+              <w:t xml:space="preserve"> </w:t>
+            </w:r>
+            <w:r>
+              <w:rPr>
+                <w:b/>
+              </w:rPr>
+              <w:t xml:space="preserve">(mol m</w:t>
+            </w:r>
+            <w:r>
+              <w:rPr>
+                <w:vertAlign w:val="superscript"/>
+                <w:b/>
+              </w:rPr>
+              <w:t xml:space="preserve">-2</w:t>
+            </w:r>
+            <w:r>
+              <w:rPr>
+                <w:b/>
+              </w:rPr>
+              <w:t xml:space="preserve"> </w:t>
+            </w:r>
+            <w:r>
+              <w:rPr>
+                <w:b/>
+              </w:rPr>
+              <w:t xml:space="preserve">s</w:t>
+            </w:r>
+            <w:r>
+              <w:rPr>
+                <w:vertAlign w:val="superscript"/>
+                <w:b/>
+              </w:rPr>
+              <w:t xml:space="preserve">-1</w:t>
+            </w:r>
+            <w:r>
+              <w:rPr>
+                <w:b/>
+              </w:rPr>
+              <w:t xml:space="preserve">)</w:t>
+            </w:r>
           </w:p>
         </w:tc>
         <w:tc>
@@ -3359,7 +3600,7 @@
               <w:rPr>
                 <w:b/>
               </w:rPr>
-              <w:t xml:space="preserve">Foliar N</w:t>
+              <w:t xml:space="preserve">Foliar Nitrogen (%)</w:t>
             </w:r>
           </w:p>
         </w:tc>
@@ -3379,7 +3620,7 @@
               <w:rPr>
                 <w:b/>
               </w:rPr>
-              <w:t xml:space="preserve">Foliar P</w:t>
+              <w:t xml:space="preserve">Foliar Phosphorus (%)</w:t>
             </w:r>
           </w:p>
         </w:tc>
@@ -3399,7 +3640,7 @@
               <w:rPr>
                 <w:b/>
               </w:rPr>
-              <w:t xml:space="preserve">C:N</w:t>
+              <w:t xml:space="preserve">N:P</w:t>
             </w:r>
           </w:p>
         </w:tc>
@@ -3419,7 +3660,7 @@
               <w:rPr>
                 <w:b/>
               </w:rPr>
-              <w:t xml:space="preserve">N:P</w:t>
+              <w:t xml:space="preserve">WUE</w:t>
             </w:r>
           </w:p>
         </w:tc>
@@ -3439,7 +3680,20 @@
               <w:rPr>
                 <w:b/>
               </w:rPr>
-              <w:t xml:space="preserve">SD</w:t>
+              <w:t xml:space="preserve">SD (mm</w:t>
+            </w:r>
+            <w:r>
+              <w:rPr>
+                <w:vertAlign w:val="superscript"/>
+                <w:b/>
+              </w:rPr>
+              <w:t xml:space="preserve">-2</w:t>
+            </w:r>
+            <w:r>
+              <w:rPr>
+                <w:b/>
+              </w:rPr>
+              <w:t xml:space="preserve">)</w:t>
             </w:r>
           </w:p>
         </w:tc>
@@ -3455,11 +3709,54 @@
               <w:pStyle w:val="Compact"/>
               <w:jc w:val="left"/>
             </w:pPr>
+            <m:oMath>
+              <m:r>
+                <m:t>Φ</m:t>
+              </m:r>
+            </m:oMath>
             <w:r>
               <w:rPr>
                 <w:b/>
               </w:rPr>
-              <w:t xml:space="preserve">ϕ</w:t>
+              <w:t xml:space="preserve"> </w:t>
+            </w:r>
+            <w:r>
+              <w:rPr>
+                <w:b/>
+              </w:rPr>
+              <w:t xml:space="preserve">(mol CO</w:t>
+            </w:r>
+            <w:r>
+              <w:rPr>
+                <w:vertAlign w:val="subscript"/>
+                <w:b/>
+              </w:rPr>
+              <w:t xml:space="preserve">2</w:t>
+            </w:r>
+            <w:r>
+              <w:rPr>
+                <w:b/>
+              </w:rPr>
+              <w:t xml:space="preserve"> </w:t>
+            </w:r>
+            <w:r>
+              <w:rPr>
+                <w:b/>
+              </w:rPr>
+              <w:t xml:space="preserve">mol photons</w:t>
+            </w:r>
+            <w:r>
+              <w:rPr>
+                <w:vertAlign w:val="superscript"/>
+                <w:b/>
+              </w:rPr>
+              <w:t xml:space="preserve">-1</w:t>
+            </w:r>
+            <w:r>
+              <w:rPr>
+                <w:b/>
+              </w:rPr>
+              <w:t xml:space="preserve">)</w:t>
             </w:r>
           </w:p>
         </w:tc>
@@ -3489,6 +3786,61 @@
               </w:rPr>
               <w:t xml:space="preserve">d</w:t>
             </w:r>
+            <w:r>
+              <w:rPr>
+                <w:b/>
+              </w:rPr>
+              <w:t xml:space="preserve"> </w:t>
+            </w:r>
+            <w:r>
+              <w:rPr>
+                <w:b/>
+              </w:rPr>
+              <w:t xml:space="preserve">(</w:t>
+            </w:r>
+            <m:oMath>
+              <m:r>
+                <m:t>μ</m:t>
+              </m:r>
+            </m:oMath>
+            <w:r>
+              <w:rPr>
+                <w:b/>
+              </w:rPr>
+              <w:t xml:space="preserve">mol m</w:t>
+            </w:r>
+            <w:r>
+              <w:rPr>
+                <w:vertAlign w:val="superscript"/>
+                <w:b/>
+              </w:rPr>
+              <w:t xml:space="preserve">-2</w:t>
+            </w:r>
+            <w:r>
+              <w:rPr>
+                <w:b/>
+              </w:rPr>
+              <w:t xml:space="preserve"> </w:t>
+            </w:r>
+            <w:r>
+              <w:rPr>
+                <w:b/>
+              </w:rPr>
+              <w:t xml:space="preserve">s</w:t>
+            </w:r>
+            <w:r>
+              <w:rPr>
+                <w:vertAlign w:val="superscript"/>
+                <w:b/>
+              </w:rPr>
+              <w:t xml:space="preserve">-1</w:t>
+            </w:r>
+            <w:r>
+              <w:rPr>
+                <w:b/>
+              </w:rPr>
+              <w:t xml:space="preserve">)</w:t>
+            </w:r>
           </w:p>
         </w:tc>
         <w:tc>
@@ -3507,7 +3859,31 @@
               <w:rPr>
                 <w:b/>
               </w:rPr>
-              <w:t xml:space="preserve">LCP</w:t>
+              <w:t xml:space="preserve">LCP (</w:t>
+            </w:r>
+            <m:oMath>
+              <m:r>
+                <m:t>μ</m:t>
+              </m:r>
+            </m:oMath>
+            <w:r>
+              <w:rPr>
+                <w:b/>
+              </w:rPr>
+              <w:t xml:space="preserve">mol~m</w:t>
+            </w:r>
+            <w:r>
+              <w:rPr>
+                <w:vertAlign w:val="superscript"/>
+                <w:b/>
+              </w:rPr>
+              <w:t xml:space="preserve">-2~s</w:t>
+            </w:r>
+            <w:r>
+              <w:rPr>
+                <w:b/>
+              </w:rPr>
+              <w:t xml:space="preserve">-1)</w:t>
             </w:r>
           </w:p>
         </w:tc>
@@ -3564,29 +3940,18 @@
               <w:jc w:val="left"/>
             </w:pPr>
             <w:r>
-              <w:t xml:space="preserve">0.03 (0.001)</w:t>
-            </w:r>
-          </w:p>
-        </w:tc>
-        <w:tc>
-          <w:p>
-            <w:pPr>
-              <w:pStyle w:val="Compact"/>
-              <w:jc w:val="left"/>
-            </w:pPr>
-            <w:r>
-              <w:t xml:space="preserve">0.003 (0.0001)</w:t>
-            </w:r>
-          </w:p>
-        </w:tc>
-        <w:tc>
-          <w:p>
-            <w:pPr>
-              <w:pStyle w:val="Compact"/>
-              <w:jc w:val="left"/>
-            </w:pPr>
-            <w:r>
-              <w:t xml:space="preserve">14.3 (0.72)</w:t>
+              <w:t xml:space="preserve">3.0 (0.14)</w:t>
+            </w:r>
+          </w:p>
+        </w:tc>
+        <w:tc>
+          <w:p>
+            <w:pPr>
+              <w:pStyle w:val="Compact"/>
+              <w:jc w:val="left"/>
+            </w:pPr>
+            <w:r>
+              <w:t xml:space="preserve">0.26 (0.014)</w:t>
             </w:r>
           </w:p>
         </w:tc>
@@ -3598,6 +3963,17 @@
             </w:pPr>
             <w:r>
               <w:t xml:space="preserve">13.3 (1.27)</w:t>
+            </w:r>
+          </w:p>
+        </w:tc>
+        <w:tc>
+          <w:p>
+            <w:pPr>
+              <w:pStyle w:val="Compact"/>
+              <w:jc w:val="left"/>
+            </w:pPr>
+            <w:r>
+              <w:t xml:space="preserve">4.5 (0.34)</w:t>
             </w:r>
           </w:p>
         </w:tc>
@@ -3694,29 +4070,18 @@
               <w:jc w:val="left"/>
             </w:pPr>
             <w:r>
-              <w:t xml:space="preserve">0.02 (0.002)</w:t>
-            </w:r>
-          </w:p>
-        </w:tc>
-        <w:tc>
-          <w:p>
-            <w:pPr>
-              <w:pStyle w:val="Compact"/>
-              <w:jc w:val="left"/>
-            </w:pPr>
-            <w:r>
-              <w:t xml:space="preserve">0.002 (0.0001)</w:t>
-            </w:r>
-          </w:p>
-        </w:tc>
-        <w:tc>
-          <w:p>
-            <w:pPr>
-              <w:pStyle w:val="Compact"/>
-              <w:jc w:val="left"/>
-            </w:pPr>
-            <w:r>
-              <w:t xml:space="preserve">19.9 (2.33)</w:t>
+              <w:t xml:space="preserve">2.4 (0.19)</w:t>
+            </w:r>
+          </w:p>
+        </w:tc>
+        <w:tc>
+          <w:p>
+            <w:pPr>
+              <w:pStyle w:val="Compact"/>
+              <w:jc w:val="left"/>
+            </w:pPr>
+            <w:r>
+              <w:t xml:space="preserve">0.22 (0.007)</w:t>
             </w:r>
           </w:p>
         </w:tc>
@@ -3728,6 +4093,17 @@
             </w:pPr>
             <w:r>
               <w:t xml:space="preserve">11.6 (1.03)</w:t>
+            </w:r>
+          </w:p>
+        </w:tc>
+        <w:tc>
+          <w:p>
+            <w:pPr>
+              <w:pStyle w:val="Compact"/>
+              <w:jc w:val="left"/>
+            </w:pPr>
+            <w:r>
+              <w:t xml:space="preserve">4.4 (0.18)</w:t>
             </w:r>
           </w:p>
         </w:tc>
@@ -3828,29 +4204,18 @@
               <w:jc w:val="left"/>
             </w:pPr>
             <w:r>
-              <w:t xml:space="preserve">0.03 (0.001)</w:t>
-            </w:r>
-          </w:p>
-        </w:tc>
-        <w:tc>
-          <w:p>
-            <w:pPr>
-              <w:pStyle w:val="Compact"/>
-              <w:jc w:val="left"/>
-            </w:pPr>
-            <w:r>
-              <w:t xml:space="preserve">0.002 (0.0001)</w:t>
-            </w:r>
-          </w:p>
-        </w:tc>
-        <w:tc>
-          <w:p>
-            <w:pPr>
-              <w:pStyle w:val="Compact"/>
-              <w:jc w:val="left"/>
-            </w:pPr>
-            <w:r>
-              <w:t xml:space="preserve">18.0 (0.75)</w:t>
+              <w:t xml:space="preserve">3.0 (0.10)</w:t>
+            </w:r>
+          </w:p>
+        </w:tc>
+        <w:tc>
+          <w:p>
+            <w:pPr>
+              <w:pStyle w:val="Compact"/>
+              <w:jc w:val="left"/>
+            </w:pPr>
+            <w:r>
+              <w:t xml:space="preserve">0.21 (0.008)</w:t>
             </w:r>
           </w:p>
         </w:tc>
@@ -3872,6 +4237,17 @@
               <w:jc w:val="left"/>
             </w:pPr>
             <w:r>
+              <w:t xml:space="preserve">4.8 (0.28)</w:t>
+            </w:r>
+          </w:p>
+        </w:tc>
+        <w:tc>
+          <w:p>
+            <w:pPr>
+              <w:pStyle w:val="Compact"/>
+              <w:jc w:val="left"/>
+            </w:pPr>
+            <w:r>
               <w:t xml:space="preserve">14.3 (1.26)</w:t>
             </w:r>
           </w:p>
@@ -3883,7 +4259,7 @@
               <w:jc w:val="left"/>
             </w:pPr>
             <w:r>
-              <w:t xml:space="preserve">0.074 (0.0072)</w:t>
+              <w:t xml:space="preserve">87.729 (87.6545)</w:t>
             </w:r>
           </w:p>
         </w:tc>
@@ -3958,29 +4334,18 @@
               <w:jc w:val="left"/>
             </w:pPr>
             <w:r>
-              <w:t xml:space="preserve">0.02 (0.001)</w:t>
-            </w:r>
-          </w:p>
-        </w:tc>
-        <w:tc>
-          <w:p>
-            <w:pPr>
-              <w:pStyle w:val="Compact"/>
-              <w:jc w:val="left"/>
-            </w:pPr>
-            <w:r>
-              <w:t xml:space="preserve">0.002 (0.0001)</w:t>
-            </w:r>
-          </w:p>
-        </w:tc>
-        <w:tc>
-          <w:p>
-            <w:pPr>
-              <w:pStyle w:val="Compact"/>
-              <w:jc w:val="left"/>
-            </w:pPr>
-            <w:r>
-              <w:t xml:space="preserve">19.2 (0.91)</w:t>
+              <w:t xml:space="preserve">2.5 (0.09)</w:t>
+            </w:r>
+          </w:p>
+        </w:tc>
+        <w:tc>
+          <w:p>
+            <w:pPr>
+              <w:pStyle w:val="Compact"/>
+              <w:jc w:val="left"/>
+            </w:pPr>
+            <w:r>
+              <w:t xml:space="preserve">0.17 (0.012)</w:t>
             </w:r>
           </w:p>
         </w:tc>
@@ -3992,6 +4357,17 @@
             </w:pPr>
             <w:r>
               <w:t xml:space="preserve">15.0 (0.86)</w:t>
+            </w:r>
+          </w:p>
+        </w:tc>
+        <w:tc>
+          <w:p>
+            <w:pPr>
+              <w:pStyle w:val="Compact"/>
+              <w:jc w:val="left"/>
+            </w:pPr>
+            <w:r>
+              <w:t xml:space="preserve">5.5 (0.47)</w:t>
             </w:r>
           </w:p>
         </w:tc>
@@ -4092,29 +4468,18 @@
               <w:jc w:val="left"/>
             </w:pPr>
             <w:r>
-              <w:t xml:space="preserve">0.02 (0.001)</w:t>
-            </w:r>
-          </w:p>
-        </w:tc>
-        <w:tc>
-          <w:p>
-            <w:pPr>
-              <w:pStyle w:val="Compact"/>
-              <w:jc w:val="left"/>
-            </w:pPr>
-            <w:r>
-              <w:t xml:space="preserve">0.002 (0.0002)</w:t>
-            </w:r>
-          </w:p>
-        </w:tc>
-        <w:tc>
-          <w:p>
-            <w:pPr>
-              <w:pStyle w:val="Compact"/>
-              <w:jc w:val="left"/>
-            </w:pPr>
-            <w:r>
-              <w:t xml:space="preserve">29.2 (1.01)</w:t>
+              <w:t xml:space="preserve">1.6 (0.07)</w:t>
+            </w:r>
+          </w:p>
+        </w:tc>
+        <w:tc>
+          <w:p>
+            <w:pPr>
+              <w:pStyle w:val="Compact"/>
+              <w:jc w:val="left"/>
+            </w:pPr>
+            <w:r>
+              <w:t xml:space="preserve">0.20 (0.023)</w:t>
             </w:r>
           </w:p>
         </w:tc>
@@ -4126,6 +4491,17 @@
             </w:pPr>
             <w:r>
               <w:t xml:space="preserve">10.8 (0.89)</w:t>
+            </w:r>
+          </w:p>
+        </w:tc>
+        <w:tc>
+          <w:p>
+            <w:pPr>
+              <w:pStyle w:val="Compact"/>
+              <w:jc w:val="left"/>
+            </w:pPr>
+            <w:r>
+              <w:t xml:space="preserve">8.8 (0.75)</w:t>
             </w:r>
           </w:p>
         </w:tc>
@@ -4179,8 +4555,8 @@
       <w:pPr>
         <w:pStyle w:val="Heading1"/>
       </w:pPr>
-      <w:bookmarkStart w:id="44" w:name="figures"/>
-      <w:bookmarkEnd w:id="44"/>
+      <w:bookmarkStart w:id="45" w:name="figures"/>
+      <w:bookmarkEnd w:id="45"/>
       <w:r>
         <w:t xml:space="preserve">Figures</w:t>
       </w:r>
@@ -4200,103 +4576,6 @@
                 <pic:pic>
                   <pic:nvPicPr>
                     <pic:cNvPr descr="manuscript_files/figure-docx/pca1-1.png" id="0" name="Picture"/>
-                    <pic:cNvPicPr>
-                      <a:picLocks noChangeArrowheads="1" noChangeAspect="1"/>
-                    </pic:cNvPicPr>
-                  </pic:nvPicPr>
-                  <pic:blipFill>
-                    <a:blip r:embed="rId45"/>
-                    <a:stretch>
-                      <a:fillRect/>
-                    </a:stretch>
-                  </pic:blipFill>
-                  <pic:spPr bwMode="auto">
-                    <a:xfrm>
-                      <a:off x="0" y="0"/>
-                      <a:ext cx="5943600" cy="5943600"/>
-                    </a:xfrm>
-                    <a:prstGeom prst="rect">
-                      <a:avLst/>
-                    </a:prstGeom>
-                    <a:noFill/>
-                    <a:ln w="9525">
-                      <a:noFill/>
-                      <a:headEnd/>
-                      <a:tailEnd/>
-                    </a:ln>
-                  </pic:spPr>
-                </pic:pic>
-              </a:graphicData>
-            </a:graphic>
-          </wp:inline>
-        </w:drawing>
-      </w:r>
-      <w:r>
-        <w:t xml:space="preserve"> </w:t>
-      </w:r>
-      <w:r>
-        <w:rPr>
-          <w:b/>
-        </w:rPr>
-        <w:t xml:space="preserve">Figure 1</w:t>
-      </w:r>
-      <w:r>
-        <w:t xml:space="preserve">. Redundancy analysis of measured functional traits across con-occuring angiosperms and fern species in open and shaded habitats. With the 12 measured variables, number% of the trait variation was accounted for in two dimensions. Variables include net photosynthesis (A</w:t>
-      </w:r>
-      <w:r>
-        <w:rPr>
-          <w:vertAlign w:val="subscript"/>
-        </w:rPr>
-        <w:t xml:space="preserve">n</w:t>
-      </w:r>
-      <w:r>
-        <w:t xml:space="preserve">), stomatal conductance (g</w:t>
-      </w:r>
-      <w:r>
-        <w:rPr>
-          <w:vertAlign w:val="subscript"/>
-        </w:rPr>
-        <w:t xml:space="preserve">s</w:t>
-      </w:r>
-      <w:r>
-        <w:t xml:space="preserve">), instantaneous water use efficiency (WUE), stomatal density (SD), the light compensation point (LCP), quantum yield (</w:t>
-      </w:r>
-      <m:oMath>
-        <m:r>
-          <m:t>ϕ</m:t>
-        </m:r>
-      </m:oMath>
-      <w:r>
-        <w:t xml:space="preserve">), dark respiration (R</w:t>
-      </w:r>
-      <w:r>
-        <w:rPr>
-          <w:vertAlign w:val="subscript"/>
-        </w:rPr>
-        <w:t xml:space="preserve">d</w:t>
-      </w:r>
-      <w:r>
-        <w:t xml:space="preserve">), foliar nitrogen (N) and phosphorus (P) content, the leaf carbon to nitrogen ratio (C:N) and the leaf nitrogen to phosphorus ratio (N:P).</w:t>
-      </w:r>
-    </w:p>
-    <w:p>
-      <w:pPr>
-        <w:pStyle w:val="BodyText"/>
-      </w:pPr>
-      <w:r>
-        <w:br w:type="textWrapping"/>
-      </w:r>
-      <w:r>
-        <w:drawing>
-          <wp:inline>
-            <wp:extent cx="5943600" cy="5943600"/>
-            <wp:effectExtent b="0" l="0" r="0" t="0"/>
-            <wp:docPr descr="" title="" id="1" name="Picture"/>
-            <a:graphic>
-              <a:graphicData uri="http://schemas.openxmlformats.org/drawingml/2006/picture">
-                <pic:pic>
-                  <pic:nvPicPr>
-                    <pic:cNvPr descr="manuscript_files/figure-docx/pca2-1.png" id="0" name="Picture"/>
                     <pic:cNvPicPr>
                       <a:picLocks noChangeArrowheads="1" noChangeAspect="1"/>
                     </pic:cNvPicPr>
@@ -4335,16 +4614,54 @@
         <w:rPr>
           <w:b/>
         </w:rPr>
-        <w:t xml:space="preserve">Figure 2</w:t>
-      </w:r>
-      <w:r>
-        <w:t xml:space="preserve">. Redundancy analysis of measured functional traits across con-occuring angiosperms fern and lycopyte species in shaded habitats.</w:t>
+        <w:t xml:space="preserve">Figure 1</w:t>
+      </w:r>
+      <w:r>
+        <w:t xml:space="preserve">. Redundancy analysis of measured functional traits across con-occuring similar statured angiosperm, fern and lycophyte species in shaded habitats. With the 10 measured variables, 52.9 % of the trait variation was accounted for in two dimensions. Variables include net photosynthesis (A</w:t>
+      </w:r>
+      <w:r>
+        <w:rPr>
+          <w:vertAlign w:val="subscript"/>
+        </w:rPr>
+        <w:t xml:space="preserve">n</w:t>
+      </w:r>
+      <w:r>
+        <w:t xml:space="preserve">), stomatal conductance (g</w:t>
+      </w:r>
+      <w:r>
+        <w:rPr>
+          <w:vertAlign w:val="subscript"/>
+        </w:rPr>
+        <w:t xml:space="preserve">s</w:t>
+      </w:r>
+      <w:r>
+        <w:t xml:space="preserve">), instantaneous water use efficiency (WUE), stomatal density (SD), the light compensation point (LCP), quantum yield (</w:t>
+      </w:r>
+      <m:oMath>
+        <m:r>
+          <m:t>ϕ</m:t>
+        </m:r>
+      </m:oMath>
+      <w:r>
+        <w:t xml:space="preserve">), dark respiration (R</w:t>
+      </w:r>
+      <w:r>
+        <w:rPr>
+          <w:vertAlign w:val="subscript"/>
+        </w:rPr>
+        <w:t xml:space="preserve">d</w:t>
+      </w:r>
+      <w:r>
+        <w:t xml:space="preserve">), foliar nitrogen (N) and phosphorus (P) content and the leaf nitrogen to phosphorus ratio (N:P).</w:t>
       </w:r>
     </w:p>
     <w:p>
       <w:pPr>
         <w:pStyle w:val="BodyText"/>
       </w:pPr>
+      <w:r>
+        <w:br w:type="textWrapping"/>
+      </w:r>
       <w:r>
         <w:drawing>
           <wp:inline>
@@ -4355,7 +4672,7 @@
               <a:graphicData uri="http://schemas.openxmlformats.org/drawingml/2006/picture">
                 <pic:pic>
                   <pic:nvPicPr>
-                    <pic:cNvPr descr="manuscript_files/figure-docx/interaction-1.png" id="0" name="Picture"/>
+                    <pic:cNvPr descr="manuscript_files/figure-docx/pca2-1.png" id="0" name="Picture"/>
                     <pic:cNvPicPr>
                       <a:picLocks noChangeArrowheads="1" noChangeAspect="1"/>
                     </pic:cNvPicPr>
@@ -4394,10 +4711,45 @@
         <w:rPr>
           <w:b/>
         </w:rPr>
-        <w:t xml:space="preserve">Figure 3</w:t>
-      </w:r>
-      <w:r>
-        <w:t xml:space="preserve">. Differences in mean physiological traits between co-occuring angiosperms and fern species in open light and closed habitats.</w:t>
+        <w:t xml:space="preserve">Figure 2</w:t>
+      </w:r>
+      <w:r>
+        <w:t xml:space="preserve">. Redundancy analysis of measured functional traits across con-occuring similar statured angiosperms and fern species in open and shaded habitats. With the 10 measured variables, 55.9 % of the trait variation was accounted for in two dimensions. Variables include net photosynthesis (A</w:t>
+      </w:r>
+      <w:r>
+        <w:rPr>
+          <w:vertAlign w:val="subscript"/>
+        </w:rPr>
+        <w:t xml:space="preserve">n</w:t>
+      </w:r>
+      <w:r>
+        <w:t xml:space="preserve">), stomatal conductance (g</w:t>
+      </w:r>
+      <w:r>
+        <w:rPr>
+          <w:vertAlign w:val="subscript"/>
+        </w:rPr>
+        <w:t xml:space="preserve">s</w:t>
+      </w:r>
+      <w:r>
+        <w:t xml:space="preserve">), instantaneous water use efficiency (WUE), stomatal density (SD), the light compensation point (LCP), quantum yield (</w:t>
+      </w:r>
+      <m:oMath>
+        <m:r>
+          <m:t>ϕ</m:t>
+        </m:r>
+      </m:oMath>
+      <w:r>
+        <w:t xml:space="preserve">), dark respiration (R</w:t>
+      </w:r>
+      <w:r>
+        <w:rPr>
+          <w:vertAlign w:val="subscript"/>
+        </w:rPr>
+        <w:t xml:space="preserve">d</w:t>
+      </w:r>
+      <w:r>
+        <w:t xml:space="preserve">), foliar nitrogen (N) and phosphorus (P) content and the leaf nitrogen to phosphorus ratio (N:P).</w:t>
       </w:r>
     </w:p>
     <w:p>
@@ -4414,7 +4766,7 @@
               <a:graphicData uri="http://schemas.openxmlformats.org/drawingml/2006/picture">
                 <pic:pic>
                   <pic:nvPicPr>
-                    <pic:cNvPr descr="manuscript_files/figure-docx/lyco-1.png" id="0" name="Picture"/>
+                    <pic:cNvPr descr="manuscript_files/figure-docx/interaction-1.png" id="0" name="Picture"/>
                     <pic:cNvPicPr>
                       <a:picLocks noChangeArrowheads="1" noChangeAspect="1"/>
                     </pic:cNvPicPr>
@@ -4453,10 +4805,10 @@
         <w:rPr>
           <w:b/>
         </w:rPr>
-        <w:t xml:space="preserve">Figure 4</w:t>
-      </w:r>
-      <w:r>
-        <w:t xml:space="preserve">. Differences in mean physiological traits between lycophytes species that are constrained to only shade habitats and ferns and angiosperms.</w:t>
+        <w:t xml:space="preserve">Figure 3</w:t>
+      </w:r>
+      <w:r>
+        <w:t xml:space="preserve">. Differences in mean physiological traits between co-occuring angiosperms and fern species in open light and closed habitats.</w:t>
       </w:r>
     </w:p>
     <w:p>
@@ -4473,7 +4825,7 @@
               <a:graphicData uri="http://schemas.openxmlformats.org/drawingml/2006/picture">
                 <pic:pic>
                   <pic:nvPicPr>
-                    <pic:cNvPr descr="manuscript_files/figure-docx/seed-1.png" id="0" name="Picture"/>
+                    <pic:cNvPr descr="manuscript_files/figure-docx/lyco-1.png" id="0" name="Picture"/>
                     <pic:cNvPicPr>
                       <a:picLocks noChangeArrowheads="1" noChangeAspect="1"/>
                     </pic:cNvPicPr>
@@ -4512,10 +4864,10 @@
         <w:rPr>
           <w:b/>
         </w:rPr>
-        <w:t xml:space="preserve">Figure 5</w:t>
-      </w:r>
-      <w:r>
-        <w:t xml:space="preserve">. Differences in mean physiological traits between co-occuring seed (angiosperms) and non-seed plant species (ferns + lycophytes) in shade habitats.</w:t>
+        <w:t xml:space="preserve">Figure 4</w:t>
+      </w:r>
+      <w:r>
+        <w:t xml:space="preserve">. Differences in mean physiological traits between lycophytes species that are constrained to only shade habitats and ferns and angiosperms.</w:t>
       </w:r>
     </w:p>
     <w:p>
@@ -4532,7 +4884,7 @@
               <a:graphicData uri="http://schemas.openxmlformats.org/drawingml/2006/picture">
                 <pic:pic>
                   <pic:nvPicPr>
-                    <pic:cNvPr descr="manuscript_files/figure-docx/nitro-1.png" id="0" name="Picture"/>
+                    <pic:cNvPr descr="manuscript_files/figure-docx/seed-1.png" id="0" name="Picture"/>
                     <pic:cNvPicPr>
                       <a:picLocks noChangeArrowheads="1" noChangeAspect="1"/>
                     </pic:cNvPicPr>
@@ -4571,20 +4923,797 @@
         <w:rPr>
           <w:b/>
         </w:rPr>
-        <w:t xml:space="preserve">Figure 6</w:t>
-      </w:r>
-      <w:r>
-        <w:t xml:space="preserve">. Postive relationship between photosynthesis and foliar nitrogen content exists for angiosperms and fern species in open light habitat, but not in shade habitats</w:t>
+        <w:t xml:space="preserve">Figure 5</w:t>
+      </w:r>
+      <w:r>
+        <w:t xml:space="preserve">. Differences in mean physiological traits between co-occuring seed (angiosperms) and non-seed plant species (ferns + lycophytes) in shade habitats.</w:t>
       </w:r>
     </w:p>
     <w:p>
       <w:pPr>
+        <w:pStyle w:val="BodyText"/>
+      </w:pPr>
+      <w:r>
+        <w:drawing>
+          <wp:inline>
+            <wp:extent cx="5943600" cy="5943600"/>
+            <wp:effectExtent b="0" l="0" r="0" t="0"/>
+            <wp:docPr descr="" title="" id="1" name="Picture"/>
+            <a:graphic>
+              <a:graphicData uri="http://schemas.openxmlformats.org/drawingml/2006/picture">
+                <pic:pic>
+                  <pic:nvPicPr>
+                    <pic:cNvPr descr="manuscript_files/figure-docx/nitro-1.png" id="0" name="Picture"/>
+                    <pic:cNvPicPr>
+                      <a:picLocks noChangeArrowheads="1" noChangeAspect="1"/>
+                    </pic:cNvPicPr>
+                  </pic:nvPicPr>
+                  <pic:blipFill>
+                    <a:blip r:embed="rId51"/>
+                    <a:stretch>
+                      <a:fillRect/>
+                    </a:stretch>
+                  </pic:blipFill>
+                  <pic:spPr bwMode="auto">
+                    <a:xfrm>
+                      <a:off x="0" y="0"/>
+                      <a:ext cx="5943600" cy="5943600"/>
+                    </a:xfrm>
+                    <a:prstGeom prst="rect">
+                      <a:avLst/>
+                    </a:prstGeom>
+                    <a:noFill/>
+                    <a:ln w="9525">
+                      <a:noFill/>
+                      <a:headEnd/>
+                      <a:tailEnd/>
+                    </a:ln>
+                  </pic:spPr>
+                </pic:pic>
+              </a:graphicData>
+            </a:graphic>
+          </wp:inline>
+        </w:drawing>
+      </w:r>
+      <w:r>
+        <w:t xml:space="preserve"> </w:t>
+      </w:r>
+      <w:r>
+        <w:rPr>
+          <w:b/>
+        </w:rPr>
+        <w:t xml:space="preserve">Figure 6</w:t>
+      </w:r>
+      <w:r>
+        <w:t xml:space="preserve">. Postive relationship between photosynthesis and foliar nitrogen content exists for angiosperms and fern species in open light habitat, but not in shade habitats</w:t>
+      </w:r>
+    </w:p>
+    <w:p>
+      <w:pPr>
         <w:pStyle w:val="Heading1"/>
       </w:pPr>
-      <w:bookmarkStart w:id="51" w:name="references"/>
-      <w:bookmarkEnd w:id="51"/>
+      <w:bookmarkStart w:id="52" w:name="references"/>
+      <w:bookmarkEnd w:id="52"/>
       <w:r>
         <w:t xml:space="preserve">References</w:t>
+      </w:r>
+    </w:p>
+    <w:p>
+      <w:pPr>
+        <w:pStyle w:val="Bibliography"/>
+      </w:pPr>
+      <w:r>
+        <w:rPr>
+          <w:b w:val="0"/>
+          <w:b/>
+        </w:rPr>
+        <w:t xml:space="preserve">D’Angelo E</w:t>
+      </w:r>
+      <w:r>
+        <w:rPr>
+          <w:b/>
+        </w:rPr>
+        <w:t xml:space="preserve">,</w:t>
+      </w:r>
+      <w:r>
+        <w:rPr>
+          <w:b/>
+        </w:rPr>
+        <w:t xml:space="preserve"> </w:t>
+      </w:r>
+      <w:r>
+        <w:rPr>
+          <w:b w:val="0"/>
+          <w:b/>
+        </w:rPr>
+        <w:t xml:space="preserve">Crutchfield J</w:t>
+      </w:r>
+      <w:r>
+        <w:rPr>
+          <w:b/>
+        </w:rPr>
+        <w:t xml:space="preserve">,</w:t>
+      </w:r>
+      <w:r>
+        <w:rPr>
+          <w:b/>
+        </w:rPr>
+        <w:t xml:space="preserve"> </w:t>
+      </w:r>
+      <w:r>
+        <w:rPr>
+          <w:b w:val="0"/>
+          <w:b/>
+        </w:rPr>
+        <w:t xml:space="preserve">Vandiviere M</w:t>
+      </w:r>
+      <w:r>
+        <w:t xml:space="preserve">.</w:t>
+      </w:r>
+      <w:r>
+        <w:t xml:space="preserve"> </w:t>
+      </w:r>
+      <w:r>
+        <w:rPr>
+          <w:b/>
+        </w:rPr>
+        <w:t xml:space="preserve">2001</w:t>
+      </w:r>
+      <w:r>
+        <w:t xml:space="preserve">. Rapid, Sensitive, Microscale Determination of Phosphate in Water and Soil.</w:t>
+      </w:r>
+      <w:r>
+        <w:t xml:space="preserve"> </w:t>
+      </w:r>
+      <w:r>
+        <w:rPr>
+          <w:i/>
+        </w:rPr>
+        <w:t xml:space="preserve">Journal of Environmental Quality</w:t>
+      </w:r>
+      <w:r>
+        <w:t xml:space="preserve"> </w:t>
+      </w:r>
+      <w:r>
+        <w:rPr>
+          <w:b/>
+        </w:rPr>
+        <w:t xml:space="preserve">30</w:t>
+      </w:r>
+      <w:r>
+        <w:t xml:space="preserve">: 2206–2209.</w:t>
+      </w:r>
+    </w:p>
+    <w:p>
+      <w:pPr>
+        <w:pStyle w:val="Bibliography"/>
+      </w:pPr>
+      <w:r>
+        <w:rPr>
+          <w:b w:val="0"/>
+          <w:b/>
+        </w:rPr>
+        <w:t xml:space="preserve">Hothorn T</w:t>
+      </w:r>
+      <w:r>
+        <w:rPr>
+          <w:b/>
+        </w:rPr>
+        <w:t xml:space="preserve">,</w:t>
+      </w:r>
+      <w:r>
+        <w:rPr>
+          <w:b/>
+        </w:rPr>
+        <w:t xml:space="preserve"> </w:t>
+      </w:r>
+      <w:r>
+        <w:rPr>
+          <w:b w:val="0"/>
+          <w:b/>
+        </w:rPr>
+        <w:t xml:space="preserve">Bretz F</w:t>
+      </w:r>
+      <w:r>
+        <w:rPr>
+          <w:b/>
+        </w:rPr>
+        <w:t xml:space="preserve">,</w:t>
+      </w:r>
+      <w:r>
+        <w:rPr>
+          <w:b/>
+        </w:rPr>
+        <w:t xml:space="preserve"> </w:t>
+      </w:r>
+      <w:r>
+        <w:rPr>
+          <w:b w:val="0"/>
+          <w:b/>
+        </w:rPr>
+        <w:t xml:space="preserve">Westfall P</w:t>
+      </w:r>
+      <w:r>
+        <w:t xml:space="preserve">.</w:t>
+      </w:r>
+      <w:r>
+        <w:t xml:space="preserve"> </w:t>
+      </w:r>
+      <w:r>
+        <w:rPr>
+          <w:b/>
+        </w:rPr>
+        <w:t xml:space="preserve">2008</w:t>
+      </w:r>
+      <w:r>
+        <w:t xml:space="preserve">. Simultaneous Inference in General Parametric Models.</w:t>
+      </w:r>
+      <w:r>
+        <w:t xml:space="preserve"> </w:t>
+      </w:r>
+      <w:r>
+        <w:rPr>
+          <w:i/>
+        </w:rPr>
+        <w:t xml:space="preserve">Biometrical Journal</w:t>
+      </w:r>
+      <w:r>
+        <w:t xml:space="preserve"> </w:t>
+      </w:r>
+      <w:r>
+        <w:rPr>
+          <w:b/>
+        </w:rPr>
+        <w:t xml:space="preserve">50</w:t>
+      </w:r>
+      <w:r>
+        <w:t xml:space="preserve">: 346–363.</w:t>
+      </w:r>
+    </w:p>
+    <w:p>
+      <w:pPr>
+        <w:pStyle w:val="Bibliography"/>
+      </w:pPr>
+      <w:r>
+        <w:rPr>
+          <w:b w:val="0"/>
+          <w:b/>
+        </w:rPr>
+        <w:t xml:space="preserve">Lenth R</w:t>
+      </w:r>
+      <w:r>
+        <w:t xml:space="preserve">.</w:t>
+      </w:r>
+      <w:r>
+        <w:t xml:space="preserve"> </w:t>
+      </w:r>
+      <w:r>
+        <w:rPr>
+          <w:b/>
+        </w:rPr>
+        <w:t xml:space="preserve">2019</w:t>
+      </w:r>
+      <w:r>
+        <w:t xml:space="preserve">.</w:t>
+      </w:r>
+      <w:r>
+        <w:t xml:space="preserve"> </w:t>
+      </w:r>
+      <w:r>
+        <w:rPr>
+          <w:i/>
+        </w:rPr>
+        <w:t xml:space="preserve">Emmeans: Estimated Marginal Means, aka Least-Squares Means</w:t>
+      </w:r>
+      <w:r>
+        <w:t xml:space="preserve">.</w:t>
+      </w:r>
+    </w:p>
+    <w:p>
+      <w:pPr>
+        <w:pStyle w:val="Bibliography"/>
+      </w:pPr>
+      <w:r>
+        <w:rPr>
+          <w:b w:val="0"/>
+          <w:b/>
+        </w:rPr>
+        <w:t xml:space="preserve">Lobo F de A</w:t>
+      </w:r>
+      <w:r>
+        <w:rPr>
+          <w:b/>
+        </w:rPr>
+        <w:t xml:space="preserve">,</w:t>
+      </w:r>
+      <w:r>
+        <w:rPr>
+          <w:b/>
+        </w:rPr>
+        <w:t xml:space="preserve"> </w:t>
+      </w:r>
+      <w:r>
+        <w:rPr>
+          <w:b w:val="0"/>
+          <w:b/>
+        </w:rPr>
+        <w:t xml:space="preserve">Barros MP de</w:t>
+      </w:r>
+      <w:r>
+        <w:rPr>
+          <w:b/>
+        </w:rPr>
+        <w:t xml:space="preserve">,</w:t>
+      </w:r>
+      <w:r>
+        <w:rPr>
+          <w:b/>
+        </w:rPr>
+        <w:t xml:space="preserve"> </w:t>
+      </w:r>
+      <w:r>
+        <w:rPr>
+          <w:b w:val="0"/>
+          <w:b/>
+        </w:rPr>
+        <w:t xml:space="preserve">Dalmagro HJ</w:t>
+      </w:r>
+      <w:r>
+        <w:rPr>
+          <w:b/>
+        </w:rPr>
+        <w:t xml:space="preserve">,</w:t>
+      </w:r>
+      <w:r>
+        <w:rPr>
+          <w:b/>
+        </w:rPr>
+        <w:t xml:space="preserve"> </w:t>
+      </w:r>
+      <w:r>
+        <w:rPr>
+          <w:b w:val="0"/>
+          <w:b/>
+        </w:rPr>
+        <w:t xml:space="preserve">Dalmolin ÂC</w:t>
+      </w:r>
+      <w:r>
+        <w:rPr>
+          <w:b/>
+        </w:rPr>
+        <w:t xml:space="preserve">,</w:t>
+      </w:r>
+      <w:r>
+        <w:rPr>
+          <w:b/>
+        </w:rPr>
+        <w:t xml:space="preserve"> </w:t>
+      </w:r>
+      <w:r>
+        <w:rPr>
+          <w:b w:val="0"/>
+          <w:b/>
+        </w:rPr>
+        <w:t xml:space="preserve">Pereira WE</w:t>
+      </w:r>
+      <w:r>
+        <w:rPr>
+          <w:b/>
+        </w:rPr>
+        <w:t xml:space="preserve">,</w:t>
+      </w:r>
+      <w:r>
+        <w:rPr>
+          <w:b/>
+        </w:rPr>
+        <w:t xml:space="preserve"> </w:t>
+      </w:r>
+      <w:r>
+        <w:rPr>
+          <w:b w:val="0"/>
+          <w:b/>
+        </w:rPr>
+        <w:t xml:space="preserve">Souza ÉC de</w:t>
+      </w:r>
+      <w:r>
+        <w:rPr>
+          <w:b/>
+        </w:rPr>
+        <w:t xml:space="preserve">,</w:t>
+      </w:r>
+      <w:r>
+        <w:rPr>
+          <w:b/>
+        </w:rPr>
+        <w:t xml:space="preserve"> </w:t>
+      </w:r>
+      <w:r>
+        <w:rPr>
+          <w:b w:val="0"/>
+          <w:b/>
+        </w:rPr>
+        <w:t xml:space="preserve">Vourlitis GL</w:t>
+      </w:r>
+      <w:r>
+        <w:rPr>
+          <w:b/>
+        </w:rPr>
+        <w:t xml:space="preserve">,</w:t>
+      </w:r>
+      <w:r>
+        <w:rPr>
+          <w:b/>
+        </w:rPr>
+        <w:t xml:space="preserve"> </w:t>
+      </w:r>
+      <w:r>
+        <w:rPr>
+          <w:b w:val="0"/>
+          <w:b/>
+        </w:rPr>
+        <w:t xml:space="preserve">Rodríguez Ortíz CE</w:t>
+      </w:r>
+      <w:r>
+        <w:t xml:space="preserve">.</w:t>
+      </w:r>
+      <w:r>
+        <w:t xml:space="preserve"> </w:t>
+      </w:r>
+      <w:r>
+        <w:rPr>
+          <w:b/>
+        </w:rPr>
+        <w:t xml:space="preserve">2013</w:t>
+      </w:r>
+      <w:r>
+        <w:t xml:space="preserve">. Fitting net photosynthetic light-response curves with Microsoft Excel — a critical look at the models.</w:t>
+      </w:r>
+      <w:r>
+        <w:t xml:space="preserve"> </w:t>
+      </w:r>
+      <w:r>
+        <w:rPr>
+          <w:i/>
+        </w:rPr>
+        <w:t xml:space="preserve">Photosynthetica</w:t>
+      </w:r>
+      <w:r>
+        <w:t xml:space="preserve"> </w:t>
+      </w:r>
+      <w:r>
+        <w:rPr>
+          <w:b/>
+        </w:rPr>
+        <w:t xml:space="preserve">51</w:t>
+      </w:r>
+      <w:r>
+        <w:t xml:space="preserve">: 445–456.</w:t>
+      </w:r>
+    </w:p>
+    <w:p>
+      <w:pPr>
+        <w:pStyle w:val="Bibliography"/>
+      </w:pPr>
+      <w:r>
+        <w:rPr>
+          <w:b w:val="0"/>
+          <w:b/>
+        </w:rPr>
+        <w:t xml:space="preserve">Nakagawa S</w:t>
+      </w:r>
+      <w:r>
+        <w:rPr>
+          <w:b/>
+        </w:rPr>
+        <w:t xml:space="preserve">,</w:t>
+      </w:r>
+      <w:r>
+        <w:rPr>
+          <w:b/>
+        </w:rPr>
+        <w:t xml:space="preserve"> </w:t>
+      </w:r>
+      <w:r>
+        <w:rPr>
+          <w:b w:val="0"/>
+          <w:b/>
+        </w:rPr>
+        <w:t xml:space="preserve">Schielzeth H</w:t>
+      </w:r>
+      <w:r>
+        <w:t xml:space="preserve">.</w:t>
+      </w:r>
+      <w:r>
+        <w:t xml:space="preserve"> </w:t>
+      </w:r>
+      <w:r>
+        <w:rPr>
+          <w:b/>
+        </w:rPr>
+        <w:t xml:space="preserve">2013</w:t>
+      </w:r>
+      <w:r>
+        <w:t xml:space="preserve">. A general and simple method for obtaining R\textsuperscript2 from generalized linear mixed-effects models.</w:t>
+      </w:r>
+      <w:r>
+        <w:t xml:space="preserve"> </w:t>
+      </w:r>
+      <w:r>
+        <w:rPr>
+          <w:i/>
+        </w:rPr>
+        <w:t xml:space="preserve">Methods in Ecology and Evolution</w:t>
+      </w:r>
+      <w:r>
+        <w:t xml:space="preserve"> </w:t>
+      </w:r>
+      <w:r>
+        <w:rPr>
+          <w:b/>
+        </w:rPr>
+        <w:t xml:space="preserve">4</w:t>
+      </w:r>
+      <w:r>
+        <w:t xml:space="preserve">: 133–142.</w:t>
+      </w:r>
+    </w:p>
+    <w:p>
+      <w:pPr>
+        <w:pStyle w:val="Bibliography"/>
+      </w:pPr>
+      <w:r>
+        <w:rPr>
+          <w:b w:val="0"/>
+          <w:b/>
+        </w:rPr>
+        <w:t xml:space="preserve">Oksanen J</w:t>
+      </w:r>
+      <w:r>
+        <w:rPr>
+          <w:b/>
+        </w:rPr>
+        <w:t xml:space="preserve">,</w:t>
+      </w:r>
+      <w:r>
+        <w:rPr>
+          <w:b/>
+        </w:rPr>
+        <w:t xml:space="preserve"> </w:t>
+      </w:r>
+      <w:r>
+        <w:rPr>
+          <w:b w:val="0"/>
+          <w:b/>
+        </w:rPr>
+        <w:t xml:space="preserve">Blanchet FG</w:t>
+      </w:r>
+      <w:r>
+        <w:rPr>
+          <w:b/>
+        </w:rPr>
+        <w:t xml:space="preserve">,</w:t>
+      </w:r>
+      <w:r>
+        <w:rPr>
+          <w:b/>
+        </w:rPr>
+        <w:t xml:space="preserve"> </w:t>
+      </w:r>
+      <w:r>
+        <w:rPr>
+          <w:b w:val="0"/>
+          <w:b/>
+        </w:rPr>
+        <w:t xml:space="preserve">Friendly M</w:t>
+      </w:r>
+      <w:r>
+        <w:rPr>
+          <w:b/>
+        </w:rPr>
+        <w:t xml:space="preserve">,</w:t>
+      </w:r>
+      <w:r>
+        <w:rPr>
+          <w:b/>
+        </w:rPr>
+        <w:t xml:space="preserve"> </w:t>
+      </w:r>
+      <w:r>
+        <w:rPr>
+          <w:b w:val="0"/>
+          <w:b/>
+        </w:rPr>
+        <w:t xml:space="preserve">Kindt R</w:t>
+      </w:r>
+      <w:r>
+        <w:rPr>
+          <w:b/>
+        </w:rPr>
+        <w:t xml:space="preserve">,</w:t>
+      </w:r>
+      <w:r>
+        <w:rPr>
+          <w:b/>
+        </w:rPr>
+        <w:t xml:space="preserve"> </w:t>
+      </w:r>
+      <w:r>
+        <w:rPr>
+          <w:b w:val="0"/>
+          <w:b/>
+        </w:rPr>
+        <w:t xml:space="preserve">Legendre P</w:t>
+      </w:r>
+      <w:r>
+        <w:rPr>
+          <w:b/>
+        </w:rPr>
+        <w:t xml:space="preserve">,</w:t>
+      </w:r>
+      <w:r>
+        <w:rPr>
+          <w:b/>
+        </w:rPr>
+        <w:t xml:space="preserve"> </w:t>
+      </w:r>
+      <w:r>
+        <w:rPr>
+          <w:b w:val="0"/>
+          <w:b/>
+        </w:rPr>
+        <w:t xml:space="preserve">McGlinn D</w:t>
+      </w:r>
+      <w:r>
+        <w:rPr>
+          <w:b/>
+        </w:rPr>
+        <w:t xml:space="preserve">,</w:t>
+      </w:r>
+      <w:r>
+        <w:rPr>
+          <w:b/>
+        </w:rPr>
+        <w:t xml:space="preserve"> </w:t>
+      </w:r>
+      <w:r>
+        <w:rPr>
+          <w:b w:val="0"/>
+          <w:b/>
+        </w:rPr>
+        <w:t xml:space="preserve">Minchin PR</w:t>
+      </w:r>
+      <w:r>
+        <w:rPr>
+          <w:b/>
+        </w:rPr>
+        <w:t xml:space="preserve">,</w:t>
+      </w:r>
+      <w:r>
+        <w:rPr>
+          <w:b/>
+        </w:rPr>
+        <w:t xml:space="preserve"> </w:t>
+      </w:r>
+      <w:r>
+        <w:rPr>
+          <w:b w:val="0"/>
+          <w:b/>
+        </w:rPr>
+        <w:t xml:space="preserve">O’Hara RB</w:t>
+      </w:r>
+      <w:r>
+        <w:rPr>
+          <w:b/>
+        </w:rPr>
+        <w:t xml:space="preserve">,</w:t>
+      </w:r>
+      <w:r>
+        <w:rPr>
+          <w:b/>
+        </w:rPr>
+        <w:t xml:space="preserve"> </w:t>
+      </w:r>
+      <w:r>
+        <w:rPr>
+          <w:b w:val="0"/>
+          <w:b/>
+        </w:rPr>
+        <w:t xml:space="preserve">Simpson GL</w:t>
+      </w:r>
+      <w:r>
+        <w:rPr>
+          <w:b/>
+        </w:rPr>
+        <w:t xml:space="preserve">,</w:t>
+      </w:r>
+      <w:r>
+        <w:rPr>
+          <w:b/>
+        </w:rPr>
+        <w:t xml:space="preserve"> </w:t>
+      </w:r>
+      <w:r>
+        <w:rPr>
+          <w:b w:val="0"/>
+          <w:b/>
+        </w:rPr>
+        <w:t xml:space="preserve">Solymos P</w:t>
+      </w:r>
+      <w:r>
+        <w:rPr>
+          <w:b/>
+        </w:rPr>
+        <w:t xml:space="preserve"> </w:t>
+      </w:r>
+      <w:r>
+        <w:rPr>
+          <w:i/>
+          <w:b/>
+        </w:rPr>
+        <w:t xml:space="preserve">et al.</w:t>
+      </w:r>
+      <w:r>
+        <w:t xml:space="preserve"> </w:t>
+      </w:r>
+      <w:r>
+        <w:rPr>
+          <w:b/>
+        </w:rPr>
+        <w:t xml:space="preserve">2019</w:t>
+      </w:r>
+      <w:r>
+        <w:t xml:space="preserve">.</w:t>
+      </w:r>
+      <w:r>
+        <w:t xml:space="preserve"> </w:t>
+      </w:r>
+      <w:r>
+        <w:rPr>
+          <w:i/>
+        </w:rPr>
+        <w:t xml:space="preserve">Vegan: Community Ecology Package</w:t>
+      </w:r>
+      <w:r>
+        <w:t xml:space="preserve">.</w:t>
+      </w:r>
+    </w:p>
+    <w:p>
+      <w:pPr>
+        <w:pStyle w:val="Bibliography"/>
+      </w:pPr>
+      <w:r>
+        <w:rPr>
+          <w:b w:val="0"/>
+          <w:b/>
+        </w:rPr>
+        <w:t xml:space="preserve">R Core Team</w:t>
+      </w:r>
+      <w:r>
+        <w:t xml:space="preserve">.</w:t>
+      </w:r>
+      <w:r>
+        <w:t xml:space="preserve"> </w:t>
+      </w:r>
+      <w:r>
+        <w:rPr>
+          <w:b/>
+        </w:rPr>
+        <w:t xml:space="preserve">2018</w:t>
+      </w:r>
+      <w:r>
+        <w:t xml:space="preserve">.</w:t>
+      </w:r>
+      <w:r>
+        <w:t xml:space="preserve"> </w:t>
+      </w:r>
+      <w:r>
+        <w:rPr>
+          <w:i/>
+        </w:rPr>
+        <w:t xml:space="preserve">R: A Language and Environment for Statistical Computing</w:t>
+      </w:r>
+      <w:r>
+        <w:t xml:space="preserve">. Vienna, Austria: R Foundation for Statistical Computing.</w:t>
       </w:r>
     </w:p>
     <w:sectPr>
@@ -4950,7 +6079,7 @@
     </w:lvl>
   </w:abstractNum>
   <w:abstractNum w:abstractNumId="990">
-    <w:nsid w:val="80daaa86"/>
+    <w:nsid w:val="f8b448c0"/>
     <w:multiLevelType w:val="multilevel"/>
     <w:lvl w:ilvl="0">
       <w:numFmt w:val="bullet"/>

</xml_diff>

<commit_message>
figures in text, need to complete seed vs spore figures and stats
</commit_message>
<xml_diff>
--- a/manuscript/manuscript.docx
+++ b/manuscript/manuscript.docx
@@ -997,8 +997,277 @@
       <w:pPr>
         <w:pStyle w:val="Heading2"/>
       </w:pPr>
-      <w:bookmarkStart w:id="32" w:name="light-response-curve-parameters"/>
+      <w:bookmarkStart w:id="32" w:name="leaf-gas-exchange"/>
       <w:bookmarkEnd w:id="32"/>
+      <w:r>
+        <w:t xml:space="preserve">Leaf gas exchange</w:t>
+      </w:r>
+    </w:p>
+    <w:p>
+      <w:pPr>
+        <w:pStyle w:val="FirstParagraph"/>
+      </w:pPr>
+      <w:r>
+        <w:t xml:space="preserve">Overall, fern and angiosperm species in open habitats had higher A</w:t>
+      </w:r>
+      <w:r>
+        <w:rPr>
+          <w:vertAlign w:val="subscript"/>
+        </w:rPr>
+        <w:t xml:space="preserve">n</w:t>
+      </w:r>
+      <w:r>
+        <w:t xml:space="preserve"> </w:t>
+      </w:r>
+      <w:r>
+        <w:t xml:space="preserve">than comparable species in closed habitats (</w:t>
+      </w:r>
+      <w:r>
+        <w:rPr>
+          <w:i/>
+        </w:rPr>
+        <w:t xml:space="preserve">P</w:t>
+      </w:r>
+      <w:r>
+        <w:t xml:space="preserve"> </w:t>
+      </w:r>
+      <w:r>
+        <w:t xml:space="preserve">&lt; 0.0001). Specifically, fern species in high-light habitats had 40.6 % greater A</w:t>
+      </w:r>
+      <w:r>
+        <w:rPr>
+          <w:vertAlign w:val="subscript"/>
+        </w:rPr>
+        <w:t xml:space="preserve">n</w:t>
+      </w:r>
+      <w:r>
+        <w:t xml:space="preserve"> </w:t>
+      </w:r>
+      <w:r>
+        <w:t xml:space="preserve">than in closed habitats(</w:t>
+      </w:r>
+      <w:r>
+        <w:rPr>
+          <w:i/>
+        </w:rPr>
+        <w:t xml:space="preserve">P</w:t>
+      </w:r>
+      <w:r>
+        <w:t xml:space="preserve"> </w:t>
+      </w:r>
+      <w:r>
+        <w:t xml:space="preserve">&lt; 0.0001, t=-4.72), while angiosperm species had 60 % higher A</w:t>
+      </w:r>
+      <w:r>
+        <w:rPr>
+          <w:vertAlign w:val="subscript"/>
+        </w:rPr>
+        <w:t xml:space="preserve">n</w:t>
+      </w:r>
+      <w:r>
+        <w:t xml:space="preserve"> </w:t>
+      </w:r>
+      <w:r>
+        <w:t xml:space="preserve">(</w:t>
+      </w:r>
+      <w:r>
+        <w:rPr>
+          <w:i/>
+        </w:rPr>
+        <w:t xml:space="preserve">P</w:t>
+      </w:r>
+      <w:r>
+        <w:t xml:space="preserve"> </w:t>
+      </w:r>
+      <w:r>
+        <w:t xml:space="preserve">&lt; 0.0001, t=-6.97). Ferns and angiosperms growing in low-light habitats had similar A</w:t>
+      </w:r>
+      <w:r>
+        <w:rPr>
+          <w:vertAlign w:val="subscript"/>
+        </w:rPr>
+        <w:t xml:space="preserve">n</w:t>
+      </w:r>
+      <w:r>
+        <w:t xml:space="preserve">, however, in open habitats angiosperms had 42.6% higher rates of A</w:t>
+      </w:r>
+      <w:r>
+        <w:rPr>
+          <w:vertAlign w:val="subscript"/>
+        </w:rPr>
+        <w:t xml:space="preserve">n</w:t>
+      </w:r>
+      <w:r>
+        <w:t xml:space="preserve"> </w:t>
+      </w:r>
+      <w:r>
+        <w:t xml:space="preserve">than ferns (canopy x plant group,</w:t>
+      </w:r>
+      <w:r>
+        <w:t xml:space="preserve"> </w:t>
+      </w:r>
+      <w:r>
+        <w:rPr>
+          <w:i/>
+        </w:rPr>
+        <w:t xml:space="preserve">P</w:t>
+      </w:r>
+      <w:r>
+        <w:t xml:space="preserve"> </w:t>
+      </w:r>
+      <w:r>
+        <w:t xml:space="preserve">= 0.043, Figure 3A). Overall, ferns and angiosperms in open habitats also had 64.2% higher g</w:t>
+      </w:r>
+      <w:r>
+        <w:rPr>
+          <w:vertAlign w:val="subscript"/>
+        </w:rPr>
+        <w:t xml:space="preserve">s</w:t>
+      </w:r>
+      <w:r>
+        <w:t xml:space="preserve"> </w:t>
+      </w:r>
+      <w:r>
+        <w:t xml:space="preserve">than comparable species in closed habitats (</w:t>
+      </w:r>
+      <w:r>
+        <w:rPr>
+          <w:i/>
+        </w:rPr>
+        <w:t xml:space="preserve">P</w:t>
+      </w:r>
+      <w:r>
+        <w:t xml:space="preserve"> </w:t>
+      </w:r>
+      <w:r>
+        <w:t xml:space="preserve">= 0.002). Specifically, fern species in high-light habitats had 50.7 % greater g</w:t>
+      </w:r>
+      <w:r>
+        <w:rPr>
+          <w:vertAlign w:val="subscript"/>
+        </w:rPr>
+        <w:t xml:space="preserve">s</w:t>
+      </w:r>
+      <w:r>
+        <w:t xml:space="preserve"> </w:t>
+      </w:r>
+      <w:r>
+        <w:t xml:space="preserve">than in closed habitats(</w:t>
+      </w:r>
+      <w:r>
+        <w:rPr>
+          <w:i/>
+        </w:rPr>
+        <w:t xml:space="preserve">P</w:t>
+      </w:r>
+      <w:r>
+        <w:t xml:space="preserve"> </w:t>
+      </w:r>
+      <w:r>
+        <w:t xml:space="preserve">&lt; 0.0001, t=-4.72), while angiosperm species had 66.9 % higher g</w:t>
+      </w:r>
+      <w:r>
+        <w:rPr>
+          <w:vertAlign w:val="subscript"/>
+        </w:rPr>
+        <w:t xml:space="preserve">s</w:t>
+      </w:r>
+      <w:r>
+        <w:t xml:space="preserve"> </w:t>
+      </w:r>
+      <w:r>
+        <w:t xml:space="preserve">(</w:t>
+      </w:r>
+      <w:r>
+        <w:rPr>
+          <w:i/>
+        </w:rPr>
+        <w:t xml:space="preserve">P</w:t>
+      </w:r>
+      <w:r>
+        <w:t xml:space="preserve"> </w:t>
+      </w:r>
+      <w:r>
+        <w:t xml:space="preserve">&lt; 0.0001, t=-4.157). Across both habitat types, angiosperm species had a 60% higher g</w:t>
+      </w:r>
+      <w:r>
+        <w:rPr>
+          <w:vertAlign w:val="subscript"/>
+        </w:rPr>
+        <w:t xml:space="preserve">s</w:t>
+      </w:r>
+      <w:r>
+        <w:t xml:space="preserve"> </w:t>
+      </w:r>
+      <w:r>
+        <w:t xml:space="preserve">than fern species (</w:t>
+      </w:r>
+      <w:r>
+        <w:rPr>
+          <w:i/>
+        </w:rPr>
+        <w:t xml:space="preserve">P</w:t>
+      </w:r>
+      <w:r>
+        <w:t xml:space="preserve"> </w:t>
+      </w:r>
+      <w:r>
+        <w:t xml:space="preserve">= 0.011, Figure 3B). Neither ferns nor angiosperms species differed in WUE across the two light environments. Across all habitats, WUE was also statistically similar for ferns and angiosperms.</w:t>
+      </w:r>
+    </w:p>
+    <w:p>
+      <w:pPr>
+        <w:pStyle w:val="BodyText"/>
+      </w:pPr>
+      <w:r>
+        <w:br w:type="textWrapping"/>
+      </w:r>
+      <w:r>
+        <w:t xml:space="preserve">In closed habitats, variation in gas exchange parameters was largely associated with individual species variation (random effect) instead of functional differences between all three plant groups. No differences between A</w:t>
+      </w:r>
+      <w:r>
+        <w:rPr>
+          <w:vertAlign w:val="subscript"/>
+        </w:rPr>
+        <w:t xml:space="preserve">n</w:t>
+      </w:r>
+      <w:r>
+        <w:t xml:space="preserve"> </w:t>
+      </w:r>
+      <w:r>
+        <w:t xml:space="preserve">were detected between between the three plant groups. Stomatal conductance in angiosperms was higher than in ferns and lycophytes (</w:t>
+      </w:r>
+      <w:r>
+        <w:rPr>
+          <w:i/>
+        </w:rPr>
+        <w:t xml:space="preserve">P</w:t>
+      </w:r>
+      <w:r>
+        <w:t xml:space="preserve"> </w:t>
+      </w:r>
+      <w:r>
+        <w:t xml:space="preserve">= 0.001, Figure 4A).). Water-use efficiency was 47 % higher in lycophytes than ferns and angiosperms (</w:t>
+      </w:r>
+      <w:r>
+        <w:rPr>
+          <w:i/>
+        </w:rPr>
+        <w:t xml:space="preserve">P</w:t>
+      </w:r>
+      <w:r>
+        <w:t xml:space="preserve"> </w:t>
+      </w:r>
+      <w:r>
+        <w:t xml:space="preserve">= 0.005), while ferns and angiosperms where statiscally similar (Figure 4B).</w:t>
+      </w:r>
+    </w:p>
+    <w:p>
+      <w:pPr>
+        <w:pStyle w:val="Heading2"/>
+      </w:pPr>
+      <w:bookmarkStart w:id="33" w:name="light-response-curve-parameters"/>
+      <w:bookmarkEnd w:id="33"/>
       <w:r>
         <w:t xml:space="preserve">Light response curve parameters</w:t>
       </w:r>
@@ -1049,7 +1318,7 @@
         <w:t xml:space="preserve"> </w:t>
       </w:r>
       <w:r>
-        <w:t xml:space="preserve">&lt; 0.001). Specifically, R</w:t>
+        <w:t xml:space="preserve">&lt; 0.001, Figure 3C). Specifically, R</w:t>
       </w:r>
       <w:r>
         <w:rPr>
@@ -1118,7 +1387,7 @@
         <w:t xml:space="preserve"> </w:t>
       </w:r>
       <w:r>
-        <w:t xml:space="preserve">&lt; 0.001). Specifically, the LCP in angiosperms was 79.2 % greater in open compared to closed habitats (t=-3.5998,</w:t>
+        <w:t xml:space="preserve">&lt; 0.001, Figure 3D). Specifically, the LCP in angiosperms was 79.2 % greater in open compared to closed habitats (t=-3.5998,</w:t>
       </w:r>
       <w:r>
         <w:t xml:space="preserve"> </w:t>
@@ -1190,10 +1459,10 @@
       <w:pPr>
         <w:pStyle w:val="Heading2"/>
       </w:pPr>
-      <w:bookmarkStart w:id="33" w:name="leaf-gas-exchange"/>
-      <w:bookmarkEnd w:id="33"/>
-      <w:r>
-        <w:t xml:space="preserve">Leaf gas exchange</w:t>
+      <w:bookmarkStart w:id="34" w:name="stoichiometry-can-use-pairwise-for-specific-p-values-see-leaf-p-below"/>
+      <w:bookmarkEnd w:id="34"/>
+      <w:r>
+        <w:t xml:space="preserve">Stoichiometry (##can use pairwise for specific p values: see leaf P below)</w:t>
       </w:r>
     </w:p>
     <w:p>
@@ -1201,19 +1470,10 @@
         <w:pStyle w:val="FirstParagraph"/>
       </w:pPr>
       <w:r>
-        <w:t xml:space="preserve">Overall, fern and angiosperm species in open habitats had higher A</w:t>
-      </w:r>
-      <w:r>
-        <w:rPr>
-          <w:vertAlign w:val="subscript"/>
-        </w:rPr>
-        <w:t xml:space="preserve">n</w:t>
-      </w:r>
-      <w:r>
-        <w:t xml:space="preserve"> </w:t>
-      </w:r>
-      <w:r>
-        <w:t xml:space="preserve">than comparable species in low-light habitats (</w:t>
+        <w:t xml:space="preserve">Ferns and angiosperms species in open light environments had marginally lower foliar nitrogen content compared to similar species in growing in closed light environments (-17.2 %,</w:t>
+      </w:r>
+      <w:r>
+        <w:t xml:space="preserve"> </w:t>
       </w:r>
       <w:r>
         <w:rPr>
@@ -1225,19 +1485,7 @@
         <w:t xml:space="preserve"> </w:t>
       </w:r>
       <w:r>
-        <w:t xml:space="preserve">&lt;- 0.0001). Specifically, fern species in high-light habitats had 40.6 % greater A</w:t>
-      </w:r>
-      <w:r>
-        <w:rPr>
-          <w:vertAlign w:val="subscript"/>
-        </w:rPr>
-        <w:t xml:space="preserve">n</w:t>
-      </w:r>
-      <w:r>
-        <w:t xml:space="preserve"> </w:t>
-      </w:r>
-      <w:r>
-        <w:t xml:space="preserve">than in low-light habitats(</w:t>
+        <w:t xml:space="preserve">= 0.072), with a large proportion of variation attributed to individual species differences. No differences in foliar P content were detected between open and closed canopies for either ferns or angiosperms. Across all habitats, foliar P content was 22.1 % higher in angiosperms than in ferns (</w:t>
       </w:r>
       <w:r>
         <w:rPr>
@@ -1249,67 +1497,7 @@
         <w:t xml:space="preserve"> </w:t>
       </w:r>
       <w:r>
-        <w:t xml:space="preserve">&lt; 0.0001, t=-4.72), while angiosperm species had 60 % higher A</w:t>
-      </w:r>
-      <w:r>
-        <w:rPr>
-          <w:vertAlign w:val="subscript"/>
-        </w:rPr>
-        <w:t xml:space="preserve">n</w:t>
-      </w:r>
-      <w:r>
-        <w:t xml:space="preserve"> </w:t>
-      </w:r>
-      <w:r>
-        <w:t xml:space="preserve">(</w:t>
-      </w:r>
-      <w:r>
-        <w:rPr>
-          <w:i/>
-        </w:rPr>
-        <w:t xml:space="preserve">P</w:t>
-      </w:r>
-      <w:r>
-        <w:t xml:space="preserve"> </w:t>
-      </w:r>
-      <w:r>
-        <w:t xml:space="preserve">&lt; 0.0001, t=-6.97). Ferns and angiosperms growing in low-light habitats had similar A</w:t>
-      </w:r>
-      <w:r>
-        <w:rPr>
-          <w:vertAlign w:val="subscript"/>
-        </w:rPr>
-        <w:t xml:space="preserve">n</w:t>
-      </w:r>
-      <w:r>
-        <w:t xml:space="preserve">, however, in open habitats angiosperms had 42.6% higher rates of A</w:t>
-      </w:r>
-      <w:r>
-        <w:rPr>
-          <w:vertAlign w:val="subscript"/>
-        </w:rPr>
-        <w:t xml:space="preserve">n</w:t>
-      </w:r>
-      <w:r>
-        <w:t xml:space="preserve"> </w:t>
-      </w:r>
-      <w:r>
-        <w:t xml:space="preserve">than ferns (canopy x plant group,</w:t>
-      </w:r>
-      <w:r>
-        <w:t xml:space="preserve"> </w:t>
-      </w:r>
-      <w:r>
-        <w:rPr>
-          <w:i/>
-        </w:rPr>
-        <w:t xml:space="preserve">P</w:t>
-      </w:r>
-      <w:r>
-        <w:t xml:space="preserve"> </w:t>
-      </w:r>
-      <w:r>
-        <w:t xml:space="preserve">= 0.043). Neither ferns nor angiosperms species differed in WUE across the two light environments. Across all habitats, the WUE was also statistically similar for ferns and angiosperms.</w:t>
+        <w:t xml:space="preserve">= 0.034). Neither ferns nor angiosperms species differed in their NP ratios across the two light environments. Across all habitats, the N:P ratio was statistically similar for ferns and angiosperms.</w:t>
       </w:r>
     </w:p>
     <w:p>
@@ -1320,19 +1508,7 @@
         <w:br w:type="textWrapping"/>
       </w:r>
       <w:r>
-        <w:t xml:space="preserve">Overall, ferns and angiosperms in open habitats had 64.2% higher g</w:t>
-      </w:r>
-      <w:r>
-        <w:rPr>
-          <w:vertAlign w:val="subscript"/>
-        </w:rPr>
-        <w:t xml:space="preserve">s</w:t>
-      </w:r>
-      <w:r>
-        <w:t xml:space="preserve"> </w:t>
-      </w:r>
-      <w:r>
-        <w:t xml:space="preserve">than comparable species in low-light habitats (</w:t>
+        <w:t xml:space="preserve">Across closed canopy habitats, Lycophytes have 45% lower foliar nitrogen content than ferns and angiosperms, which do not statistically differ (</w:t>
       </w:r>
       <w:r>
         <w:rPr>
@@ -1344,19 +1520,7 @@
         <w:t xml:space="preserve"> </w:t>
       </w:r>
       <w:r>
-        <w:t xml:space="preserve">= 0.002). Specifically, fern species in high-light habitats had 50.7 % greater g</w:t>
-      </w:r>
-      <w:r>
-        <w:rPr>
-          <w:vertAlign w:val="subscript"/>
-        </w:rPr>
-        <w:t xml:space="preserve">s</w:t>
-      </w:r>
-      <w:r>
-        <w:t xml:space="preserve"> </w:t>
-      </w:r>
-      <w:r>
-        <w:t xml:space="preserve">than in low-light habitats(</w:t>
+        <w:t xml:space="preserve">&lt; 0.001). Lycophytes also had 24% lower foliar phosphorous content than angiosperms (</w:t>
       </w:r>
       <w:r>
         <w:rPr>
@@ -1368,194 +1532,7 @@
         <w:t xml:space="preserve"> </w:t>
       </w:r>
       <w:r>
-        <w:t xml:space="preserve">&lt; 0.0001, t=-4.72), while angiosperm species had 66.9 % higher g</w:t>
-      </w:r>
-      <w:r>
-        <w:rPr>
-          <w:vertAlign w:val="subscript"/>
-        </w:rPr>
-        <w:t xml:space="preserve">s</w:t>
-      </w:r>
-      <w:r>
-        <w:t xml:space="preserve"> </w:t>
-      </w:r>
-      <w:r>
-        <w:t xml:space="preserve">(</w:t>
-      </w:r>
-      <w:r>
-        <w:rPr>
-          <w:i/>
-        </w:rPr>
-        <w:t xml:space="preserve">P</w:t>
-      </w:r>
-      <w:r>
-        <w:t xml:space="preserve"> </w:t>
-      </w:r>
-      <w:r>
-        <w:t xml:space="preserve">&lt; 0.0001, t=-4.157). Across both habitat types, angiosperm species had a 60% higher g</w:t>
-      </w:r>
-      <w:r>
-        <w:rPr>
-          <w:vertAlign w:val="subscript"/>
-        </w:rPr>
-        <w:t xml:space="preserve">s</w:t>
-      </w:r>
-      <w:r>
-        <w:t xml:space="preserve"> </w:t>
-      </w:r>
-      <w:r>
-        <w:t xml:space="preserve">than fern species (</w:t>
-      </w:r>
-      <w:r>
-        <w:rPr>
-          <w:i/>
-        </w:rPr>
-        <w:t xml:space="preserve">P</w:t>
-      </w:r>
-      <w:r>
-        <w:t xml:space="preserve"> </w:t>
-      </w:r>
-      <w:r>
-        <w:t xml:space="preserve">= 0.011).</w:t>
-      </w:r>
-    </w:p>
-    <w:p>
-      <w:pPr>
-        <w:pStyle w:val="BodyText"/>
-      </w:pPr>
-      <w:r>
-        <w:br w:type="textWrapping"/>
-      </w:r>
-      <w:r>
-        <w:t xml:space="preserve">In closed canopy environments, variation in gas exchange parameters was largely due to individual species variation instead of functional differences between all three plant groups. No differences between A</w:t>
-      </w:r>
-      <w:r>
-        <w:rPr>
-          <w:vertAlign w:val="subscript"/>
-        </w:rPr>
-        <w:t xml:space="preserve">n</w:t>
-      </w:r>
-      <w:r>
-        <w:t xml:space="preserve"> </w:t>
-      </w:r>
-      <w:r>
-        <w:t xml:space="preserve">were detected between between the three plant groups, with a majority of the variation associated with the random effect of individual species. Stomatal conductance in angiosperms was higher than in ferns and lycophytes **P* = 0.001). Water-use efficiency was 47 % higher in lycophytes than ferns and angiosperms (</w:t>
-      </w:r>
-      <w:r>
-        <w:rPr>
-          <w:i/>
-        </w:rPr>
-        <w:t xml:space="preserve">P</w:t>
-      </w:r>
-      <w:r>
-        <w:t xml:space="preserve"> </w:t>
-      </w:r>
-      <w:r>
-        <w:t xml:space="preserve">= 0.005), while ferns and angiosperms where statiscally similar.</w:t>
-      </w:r>
-    </w:p>
-    <w:p>
-      <w:pPr>
-        <w:pStyle w:val="Heading2"/>
-      </w:pPr>
-      <w:bookmarkStart w:id="34" w:name="stoichiometry-can-use-pairwise-for-specific-p-values-see-leaf-p-below"/>
-      <w:bookmarkEnd w:id="34"/>
-      <w:r>
-        <w:t xml:space="preserve">Stoichiometry (##can use pairwise for specific p values: see leaf P below)</w:t>
-      </w:r>
-    </w:p>
-    <w:p>
-      <w:pPr>
-        <w:pStyle w:val="FirstParagraph"/>
-      </w:pPr>
-      <w:r>
-        <w:t xml:space="preserve">Ferns and angiosperms species in open light environments had marginally lower foliar nitrogen content compared to similar species in growing in closed light environments (-17.2 %,</w:t>
-      </w:r>
-      <w:r>
-        <w:t xml:space="preserve"> </w:t>
-      </w:r>
-      <w:r>
-        <w:rPr>
-          <w:i/>
-        </w:rPr>
-        <w:t xml:space="preserve">P</w:t>
-      </w:r>
-      <w:r>
-        <w:t xml:space="preserve"> </w:t>
-      </w:r>
-      <w:r>
-        <w:t xml:space="preserve">= 0.072), with a large proportion of variation attributed to individual species differences. Neither ferns nor angiosperms species differed in their CN ratios across the two light environments. Across all habitats, the CN ratio of ferns was 20 % higher than in angiosperms (</w:t>
-      </w:r>
-      <w:r>
-        <w:rPr>
-          <w:i/>
-        </w:rPr>
-        <w:t xml:space="preserve">P</w:t>
-      </w:r>
-      <w:r>
-        <w:t xml:space="preserve"> </w:t>
-      </w:r>
-      <w:r>
-        <w:t xml:space="preserve">= 0.0325). No differences in foliar P content were detected between open and closed canopies for either ferns or angiosperms. Across all habitats, foliar P content was 22.1 % higher in angiosperms than in ferns (</w:t>
-      </w:r>
-      <w:r>
-        <w:rPr>
-          <w:i/>
-        </w:rPr>
-        <w:t xml:space="preserve">P</w:t>
-      </w:r>
-      <w:r>
-        <w:t xml:space="preserve"> </w:t>
-      </w:r>
-      <w:r>
-        <w:t xml:space="preserve">= 0.034). Neither ferns nor angiosperms species differed in their NP ratios across the two light environments. Across all habitats, the NP ratio was statistically similar for ferns and angiosperms.</w:t>
-      </w:r>
-    </w:p>
-    <w:p>
-      <w:pPr>
-        <w:pStyle w:val="BodyText"/>
-      </w:pPr>
-      <w:r>
-        <w:br w:type="textWrapping"/>
-      </w:r>
-      <w:r>
-        <w:t xml:space="preserve">Across closed canopy habitats, Lycophytes have 45% lower foliar nitrogen content than ferns and angiosperms, which do not statistically differ (</w:t>
-      </w:r>
-      <w:r>
-        <w:rPr>
-          <w:i/>
-        </w:rPr>
-        <w:t xml:space="preserve">P</w:t>
-      </w:r>
-      <w:r>
-        <w:t xml:space="preserve"> </w:t>
-      </w:r>
-      <w:r>
-        <w:t xml:space="preserve">&lt; 0.001). Conseqently, Lycophytes had significantly higher CN ratios than ferns and angiosperms (</w:t>
-      </w:r>
-      <w:r>
-        <w:rPr>
-          <w:i/>
-        </w:rPr>
-        <w:t xml:space="preserve">P</w:t>
-      </w:r>
-      <w:r>
-        <w:t xml:space="preserve"> </w:t>
-      </w:r>
-      <w:r>
-        <w:t xml:space="preserve">&lt; 0.001). Lycophytes also had 24% lower foliar phosphorous content than angiosperms (</w:t>
-      </w:r>
-      <w:r>
-        <w:rPr>
-          <w:i/>
-        </w:rPr>
-        <w:t xml:space="preserve">P</w:t>
-      </w:r>
-      <w:r>
-        <w:t xml:space="preserve"> </w:t>
-      </w:r>
-      <w:r>
-        <w:t xml:space="preserve">= .026), while ferns were simiilar to both groups. The NP ratios were not statistically different across angiosperms, ferns and lycophytes in closed canopies habitats.</w:t>
+        <w:t xml:space="preserve">= .026), while ferns were simiilar to both groups. The N:P ratios were not statistically different across angiosperms, ferns and lycophytes in closed canopies habitats.</w:t>
       </w:r>
     </w:p>
     <w:p>
@@ -3372,18 +3349,18 @@
         <w:tblLook w:firstRow="1"/>
       </w:tblPr>
       <w:tblGrid>
-        <w:gridCol w:w="508"/>
-        <w:gridCol w:w="321"/>
-        <w:gridCol w:w="936"/>
-        <w:gridCol w:w="802"/>
-        <w:gridCol w:w="695"/>
-        <w:gridCol w:w="722"/>
-        <w:gridCol w:w="347"/>
-        <w:gridCol w:w="321"/>
-        <w:gridCol w:w="454"/>
-        <w:gridCol w:w="1070"/>
-        <w:gridCol w:w="936"/>
-        <w:gridCol w:w="802"/>
+        <w:gridCol w:w="324"/>
+        <w:gridCol w:w="299"/>
+        <w:gridCol w:w="874"/>
+        <w:gridCol w:w="749"/>
+        <w:gridCol w:w="599"/>
+        <w:gridCol w:w="674"/>
+        <w:gridCol w:w="324"/>
+        <w:gridCol w:w="1024"/>
+        <w:gridCol w:w="424"/>
+        <w:gridCol w:w="999"/>
+        <w:gridCol w:w="874"/>
+        <w:gridCol w:w="749"/>
       </w:tblGrid>
       <w:tr>
         <w:trPr>
@@ -3405,7 +3382,7 @@
               <w:rPr>
                 <w:b/>
               </w:rPr>
-              <w:t xml:space="preserve">Plant Lineage</w:t>
+              <w:t xml:space="preserve">Lineage</w:t>
             </w:r>
           </w:p>
         </w:tc>
@@ -3600,7 +3577,7 @@
               <w:rPr>
                 <w:b/>
               </w:rPr>
-              <w:t xml:space="preserve">Foliar Nitrogen (%)</w:t>
+              <w:t xml:space="preserve">Foliar Nitrogen(%)</w:t>
             </w:r>
           </w:p>
         </w:tc>
@@ -3660,7 +3637,63 @@
               <w:rPr>
                 <w:b/>
               </w:rPr>
-              <w:t xml:space="preserve">WUE</w:t>
+              <w:t xml:space="preserve">WUE (</w:t>
+            </w:r>
+            <m:oMath>
+              <m:r>
+                <m:t>μ</m:t>
+              </m:r>
+            </m:oMath>
+            <w:r>
+              <w:rPr>
+                <w:b/>
+              </w:rPr>
+              <w:t xml:space="preserve">mol CO</w:t>
+            </w:r>
+            <w:r>
+              <w:rPr>
+                <w:vertAlign w:val="subscript"/>
+                <w:b/>
+              </w:rPr>
+              <w:t xml:space="preserve">2</w:t>
+            </w:r>
+            <w:r>
+              <w:rPr>
+                <w:b/>
+              </w:rPr>
+              <w:t xml:space="preserve"> </w:t>
+            </w:r>
+            <w:r>
+              <w:rPr>
+                <w:b/>
+              </w:rPr>
+              <w:t xml:space="preserve">mmol H</w:t>
+            </w:r>
+            <w:r>
+              <w:rPr>
+                <w:vertAlign w:val="subscript"/>
+                <w:b/>
+              </w:rPr>
+              <w:t xml:space="preserve">2</w:t>
+            </w:r>
+            <w:r>
+              <w:rPr>
+                <w:b/>
+              </w:rPr>
+              <w:t xml:space="preserve">O</w:t>
+            </w:r>
+            <w:r>
+              <w:rPr>
+                <w:vertAlign w:val="superscript"/>
+                <w:b/>
+              </w:rPr>
+              <w:t xml:space="preserve">-1</w:t>
+            </w:r>
+            <w:r>
+              <w:rPr>
+                <w:b/>
+              </w:rPr>
+              <w:t xml:space="preserve">)</w:t>
             </w:r>
           </w:p>
         </w:tc>
@@ -4193,6 +4226,9 @@
               <w:jc w:val="left"/>
             </w:pPr>
             <w:r>
+              <w:rPr>
+                <w:b/>
+              </w:rPr>
               <w:t xml:space="preserve">0.06 (0.004)</w:t>
             </w:r>
           </w:p>
@@ -4617,7 +4653,7 @@
         <w:t xml:space="preserve">Figure 1</w:t>
       </w:r>
       <w:r>
-        <w:t xml:space="preserve">. Redundancy analysis of measured functional traits across con-occuring similar statured angiosperm, fern and lycophyte species in shaded habitats. With the 10 measured variables, 52.9 % of the trait variation was accounted for in two dimensions. Variables include net photosynthesis (A</w:t>
+        <w:t xml:space="preserve">. Redundancy analysis of measured functional traits across con-occuring similar statured angiosperm, fern and lycophyte species in closed habitats. With the 10 measured variables, 52.9 % of the trait variation was accounted for in two dimensions. Variables include net photosynthesis (A</w:t>
       </w:r>
       <w:r>
         <w:rPr>
@@ -4652,7 +4688,7 @@
         <w:t xml:space="preserve">d</w:t>
       </w:r>
       <w:r>
-        <w:t xml:space="preserve">), foliar nitrogen (N) and phosphorus (P) content and the leaf nitrogen to phosphorus ratio (N:P).</w:t>
+        <w:t xml:space="preserve">), foliar nitrogen (N) and phosphorus (P) content and the foliar nitrogen to phosphorus ratio (N:P).</w:t>
       </w:r>
     </w:p>
     <w:p>
@@ -4714,7 +4750,7 @@
         <w:t xml:space="preserve">Figure 2</w:t>
       </w:r>
       <w:r>
-        <w:t xml:space="preserve">. Redundancy analysis of measured functional traits across con-occuring similar statured angiosperms and fern species in open and shaded habitats. With the 10 measured variables, 55.9 % of the trait variation was accounted for in two dimensions. Variables include net photosynthesis (A</w:t>
+        <w:t xml:space="preserve">. Redundancy analysis of measured functional traits across con-occuring similar statured angiosperms and fern species in open and closed habitats. With the 10 measured variables, 55.9 % of the trait variation was accounted for in two dimensions. Variables include net photosynthesis (A</w:t>
       </w:r>
       <w:r>
         <w:rPr>
@@ -4749,7 +4785,7 @@
         <w:t xml:space="preserve">d</w:t>
       </w:r>
       <w:r>
-        <w:t xml:space="preserve">), foliar nitrogen (N) and phosphorus (P) content and the leaf nitrogen to phosphorus ratio (N:P).</w:t>
+        <w:t xml:space="preserve">), foliar nitrogen (N) and phosphorus (P) content and the foliar nitrogen to phosphorus ratio (N:P).</w:t>
       </w:r>
     </w:p>
     <w:p>
@@ -4808,7 +4844,7 @@
         <w:t xml:space="preserve">Figure 3</w:t>
       </w:r>
       <w:r>
-        <w:t xml:space="preserve">. Differences in mean physiological traits between co-occuring angiosperms and fern species in open light and closed habitats.</w:t>
+        <w:t xml:space="preserve">. Differences in mean physiological traits between co-occuring similar statured angiosperms and fern species across open and closed habitats.</w:t>
       </w:r>
     </w:p>
     <w:p>
@@ -4867,7 +4903,7 @@
         <w:t xml:space="preserve">Figure 4</w:t>
       </w:r>
       <w:r>
-        <w:t xml:space="preserve">. Differences in mean physiological traits between lycophytes species that are constrained to only shade habitats and ferns and angiosperms.</w:t>
+        <w:t xml:space="preserve">. Differences in mean physiological traits between con-occuring similar statured angiosperm, fern and lycophyte species in closed habitats.</w:t>
       </w:r>
     </w:p>
     <w:p>
@@ -6079,7 +6115,7 @@
     </w:lvl>
   </w:abstractNum>
   <w:abstractNum w:abstractNumId="990">
-    <w:nsid w:val="f8b448c0"/>
+    <w:nsid w:val="a0e098e0"/>
     <w:multiLevelType w:val="multilevel"/>
     <w:lvl w:ilvl="0">
       <w:numFmt w:val="bullet"/>

</xml_diff>

<commit_message>
hyuck methods and results draft
</commit_message>
<xml_diff>
--- a/manuscript/manuscript.docx
+++ b/manuscript/manuscript.docx
@@ -7,7 +7,7 @@
         <w:pStyle w:val="Title"/>
       </w:pPr>
       <w:r>
-        <w:t xml:space="preserve">Adaptability</w:t>
+        <w:t xml:space="preserve">Plasticity</w:t>
       </w:r>
       <w:r>
         <w:t xml:space="preserve"> </w:t>
@@ -31,13 +31,19 @@
         <w:t xml:space="preserve"> </w:t>
       </w:r>
       <w:r>
-        <w:t xml:space="preserve">define</w:t>
+        <w:t xml:space="preserve">structure</w:t>
       </w:r>
       <w:r>
         <w:t xml:space="preserve"> </w:t>
       </w:r>
       <w:r>
         <w:t xml:space="preserve">how</w:t>
+      </w:r>
+      <w:r>
+        <w:t xml:space="preserve"> </w:t>
+      </w:r>
+      <w:r>
+        <w:t xml:space="preserve">herbaceous</w:t>
       </w:r>
       <w:r>
         <w:t xml:space="preserve"> </w:t>
@@ -216,33 +222,39 @@
         <w:pStyle w:val="FirstParagraph"/>
       </w:pPr>
       <w:r>
-        <w:t xml:space="preserve">/</w:t>
+        <w:br w:type="textWrapping"/>
+      </w:r>
+      <w:r>
+        <w:t xml:space="preserve">Key Words:</w:t>
       </w:r>
     </w:p>
     <w:p>
       <w:pPr>
-        <w:pStyle w:val="BodyText"/>
-      </w:pPr>
-      <w:r>
-        <w:t xml:space="preserve">Key Words:</w:t>
+        <w:pStyle w:val="Heading1"/>
+      </w:pPr>
+      <w:bookmarkStart w:id="23" w:name="introduction"/>
+      <w:bookmarkEnd w:id="23"/>
+      <w:r>
+        <w:t xml:space="preserve">Introduction</w:t>
       </w:r>
     </w:p>
     <w:p>
       <w:pPr>
-        <w:pStyle w:val="Heading1"/>
-      </w:pPr>
-      <w:bookmarkStart w:id="23" w:name="introduction"/>
-      <w:bookmarkEnd w:id="23"/>
-      <w:r>
-        <w:t xml:space="preserve">Introduction</w:t>
+        <w:pStyle w:val="FirstParagraph"/>
+      </w:pPr>
+      <w:r>
+        <w:t xml:space="preserve">Our understanding of the ecophysiology of ferns and lycophytes is limited. However, recent studies have shown that these two groups possess an unusual set of functional traits that likely influence their ecology (Brodribb, Watkins, Pinterman, Franks, campany). For example, Watkins has demonstrated that the gametophyte generations of many tropical ferns are markedly desiccation-tolerant, with tolerance being closely linked to ecological preference. In seed plants, desiccation tolerance has been essentially lost from vegetative tissues. Additional work on ferns indicates a tight link between carbon and nitrogen relations with species distribution (Watkins 2005). Work on fern hydraulics is in its early stages; however, a study on tropical ferns suggests that ferns have a significantly more resistive vascular system than seed plants. A recent study on temperate species proposes that ferns are more similar to gymnosperms in their hydraulic properties (Watkins).</w:t>
       </w:r>
     </w:p>
     <w:p>
       <w:pPr>
-        <w:pStyle w:val="FirstParagraph"/>
-      </w:pPr>
-      <w:r>
-        <w:t xml:space="preserve">Our understanding of the ecophysiology of ferns and lycophytes is limited. However, recent studies have shown that these two groups possess an unusual set of functional traits that likely influence their ecology (Brodribb, Watkins, Pinterman, Franks, campany). For example, Watkins has demonstrated that the gametophyte generations of many tropical ferns are markedly desiccation-tolerant, with tolerance being closely linked to ecological preference. In seed plants, desiccation tolerance has been essentially lost from vegetative tissues. Additional work on ferns indicates a tight link between carbon and nitrogen relations with species distribution (Watkins 2005). Work on fern hydraulics is in its early stages; however, a study on tropical ferns suggests that ferns have a significantly more resistive vascular system than seed plants. A recent study on temperate species proposes that ferns are more similar to gymnosperms in their hydraulic properties (Watkins).</w:t>
+        <w:pStyle w:val="BodyText"/>
+      </w:pPr>
+      <w:r>
+        <w:br w:type="textWrapping"/>
+      </w:r>
+      <w:r>
+        <w:t xml:space="preserve">A primary controlling factor in fern hydraulics is stomatal function. A series of elegant studies have shown that stomatal control of ferns and lycophytes differs fundamentally from seed plants. Evidence on fern and lycophyte stomata indicates that these groups have inefficient stomatal systems, likely possessing a hydro-passive mechanism which influences stomatal opening and closing (many cites). Specifically, unlike seed plants, fern and lycophyte stomata fail to close in response to abscisic acid (ABA) addition (many cites). Additionally, recent evidence also suggests that co-occurring tropical ferns and lycophytes optimize their ecophysiology differently (Campany). Consequently, the evolution or adaptation of physiological traits may impact the differential distribution of ferns,lycophytes and seed plants to each other.</w:t>
       </w:r>
     </w:p>
     <w:p>
@@ -253,7 +265,10 @@
         <w:br w:type="textWrapping"/>
       </w:r>
       <w:r>
-        <w:t xml:space="preserve">A primary controlling factor in fern hydraulics is stomatal function. A series of elegeant studies have shown that stomatal control of ferns and lycophytes differs fundamentally from seed plants. Evidence on fern and lycophyte stomata indicates that these groups have inefficient stomatal systems, likely possessing a hydropassive mechanism which influences stomatal opening and closing (many cites). Specifically, unlike seed plants, fern and lycophyte stomata fail to close in response to abscisic acid (ABA) addition (many cites). Additionally, recent evidence also suggests that co-occuring tropical ferns and lycophytes optimize thier ecophysiology differently (Campany). Consequently, the evolution or adaptation of physiolgoical traits may impact the differential distribution of ferns,lycophytes and seed plants to eath other.</w:t>
+        <w:br w:type="textWrapping"/>
+      </w:r>
+      <w:r>
+        <w:t xml:space="preserve">Studies that examine the comparative physiology of ferns and lycophytes to seed plants are rare. Therefore, it is difficult to derive widely applicable hypotheses of the ecophysiological behavior of these groups. From the limited number of present studies, ferns and lycophytes appear to have lower photosynthetic rates than seed plants (cite). This would suggest that non-seed plants may be at a competitive disadvantage when growing alongside seed plants. However, none of these studies have systematically compared the physiology of these groups when growing in similar habitats.</w:t>
       </w:r>
     </w:p>
     <w:p>
@@ -267,78 +282,64 @@
         <w:br w:type="textWrapping"/>
       </w:r>
       <w:r>
-        <w:t xml:space="preserve">Studies that examine the comparative physiology of ferns and lycophytes to seed plants are rare. Therefore, it is difficult to derive widely applicable hypotheses of the ecophysiological behavior of these groups. From the limited number of present studies, ferns and lycophytes appear to have lower photosynthetic rates than seed plants (cite). This would suggest that non-seed plants may be at a competitive disadvantage when growing alongside seed plants. However, none of these studies have systematically compared the physiology of these groups when growing in similar habitats.</w:t>
+        <w:t xml:space="preserve">The goal of this study is to examine the comparative ecophysiology of a number of temperate ferns and lycophytes to angiosperms. First, we compared a suite of plant functional traits between co-occurring herbaceous ferns, lycophytes and angiosperm in identical closed canopy habitats. In a pairwise comparison, we then evaluated the potential of fern and angiosperm species to adapt to open-light habitats. Given increasing evidence of inefficient stomatal functions in non-seed plants, we hypothesized that ferns and lycophytes would have lower photosynthetic rates and stomatal conductance values in comparison to the nearby angiosperms. This, in turn, would impact aspects of leaf anatomy, nutrient relations, and water use efficiency. We also predict that canalized physiological function affects the ecology of lycophytes in a manner that prevents them from establishing in full sun environments.</w:t>
       </w:r>
     </w:p>
     <w:p>
       <w:pPr>
-        <w:pStyle w:val="BodyText"/>
-      </w:pPr>
-      <w:r>
-        <w:br w:type="textWrapping"/>
-      </w:r>
-      <w:r>
-        <w:br w:type="textWrapping"/>
-      </w:r>
-      <w:r>
-        <w:t xml:space="preserve">The goal of the current study is to examine the comparative physiology of a number of temperate ferns and lycophytes to angiosperms. We specifically examined several physiological parameters in comparison between co-occurring ferns, lycophytes and angiosperm in identical closed canopy habitats. In a pairwise camoparison, we also evaluated the potential of fern and angiosperm species to adapt to open-light habitats. Given increasing evidence of inefficient stomatal functions in non-seed plants, we hypothesized that ferns and lycophytes would have lower photosynthetic rates and stomatal conductance values in comparison to the nearby angiosperms. This, in turn, would impact aspects of leaf anatomy (stomatal density), nutrient relations (N and P), and water use efficiency. We speculate that the differences in physiological function also affect the ecology of lycophytes in a manner that prevents them from establishing in full sun environments.</w:t>
+        <w:pStyle w:val="Heading1"/>
+      </w:pPr>
+      <w:bookmarkStart w:id="24" w:name="methods"/>
+      <w:bookmarkEnd w:id="24"/>
+      <w:r>
+        <w:t xml:space="preserve">Methods</w:t>
       </w:r>
     </w:p>
     <w:p>
       <w:pPr>
-        <w:pStyle w:val="Heading1"/>
-      </w:pPr>
-      <w:bookmarkStart w:id="24" w:name="methods"/>
-      <w:bookmarkEnd w:id="24"/>
-      <w:r>
-        <w:t xml:space="preserve">Methods</w:t>
+        <w:pStyle w:val="Heading2"/>
+      </w:pPr>
+      <w:bookmarkStart w:id="25" w:name="study-site-and-species"/>
+      <w:bookmarkEnd w:id="25"/>
+      <w:r>
+        <w:t xml:space="preserve">Study site and species</w:t>
       </w:r>
     </w:p>
     <w:p>
       <w:pPr>
-        <w:pStyle w:val="Heading2"/>
-      </w:pPr>
-      <w:bookmarkStart w:id="25" w:name="study-site-and-species"/>
-      <w:bookmarkEnd w:id="25"/>
-      <w:r>
-        <w:t xml:space="preserve">Study site and species</w:t>
+        <w:pStyle w:val="FirstParagraph"/>
+      </w:pPr>
+      <w:r>
+        <w:t xml:space="preserve">This study was conducted at two sites in upstate New York, USA. Data for most species were gathered at the Edmund Niles Hyuck Preserve (ENHP), characterized by mixed hardwood hemlock forests along the Helderberg escarpment in the foothills of the Catskill mountain range. Data from the second site were gathered at a forested natural area on the campus of Colgate University in Hamilton, New York, situated in the foothills surrounding the Chenango Valley. Forests at the Colgate University site are younger, but consist of a similar species richness and composition as ENHP.</w:t>
       </w:r>
     </w:p>
     <w:p>
       <w:pPr>
-        <w:pStyle w:val="FirstParagraph"/>
-      </w:pPr>
-      <w:r>
-        <w:t xml:space="preserve">This study was conducted at two sites in upstate New York, USA. Data for most species were gathered at the Edmund Niles Huyck Preserve (ENHP), characterized by mixed hardwood hemlock forests along the Helderberg escarpment in the foothills of the Catskill mountain range. Data from the second site were gathered at a forested natural area on the campus of Colgate University in Hamilton, New York, situated in the foothills surrounding the Chenango Valley. Forests at the Colgate University site are younger, but consist of a similar species richness and composition as ENHP.</w:t>
+        <w:pStyle w:val="BodyText"/>
+      </w:pPr>
+      <w:r>
+        <w:br w:type="textWrapping"/>
+      </w:r>
+      <w:r>
+        <w:t xml:space="preserve">We examined a series of fern, lycophyte, and angiosperm species at both sites (Table 1). To examine ferns relative to light-analogous angiosperms, we first selected a fern species and then located the nearest neighboring angiosperm growing in similar habitat conditions. Surveyed angiosperm taxa were always herbaceous and similar in size and stature to the neighboring fern species. At the ENHP, we sampled across two distinct habitats: understory low-light areas (closed) and open canopy high-light areas (open). At the Colgate University site, additional low-light fern and lycophyte species were surveyed.</w:t>
       </w:r>
     </w:p>
     <w:p>
       <w:pPr>
-        <w:pStyle w:val="BodyText"/>
-      </w:pPr>
-      <w:r>
-        <w:br w:type="textWrapping"/>
-      </w:r>
-      <w:r>
-        <w:t xml:space="preserve">We examined a series of fern, lycophyte, and angiosperm species at both sites (Table 1). The main focus of this work was to examine ferns relative to light-analogous angiosperms. To accomplish this, we selected a fern species and then located the nearest neighboring angiosperm growing in similar habitat conditions. Surveyed angiosperm taxa were always herbaceous and similar in size and stature to the neighboring fern species. At the ENHP, we sampled across two distinct habitats: understory low-light areas (closed) and open canopy high-light areas (open). At the Colgate University site, additional low-light fern and lycophyte species were surveyed.</w:t>
+        <w:pStyle w:val="Heading2"/>
+      </w:pPr>
+      <w:bookmarkStart w:id="26" w:name="physiological-measurements"/>
+      <w:bookmarkEnd w:id="26"/>
+      <w:r>
+        <w:t xml:space="preserve">Physiological Measurements</w:t>
       </w:r>
     </w:p>
     <w:p>
       <w:pPr>
-        <w:pStyle w:val="Heading2"/>
-      </w:pPr>
-      <w:bookmarkStart w:id="26" w:name="physiological-measurements"/>
-      <w:bookmarkEnd w:id="26"/>
-      <w:r>
-        <w:t xml:space="preserve">Physiological Measurements</w:t>
-      </w:r>
-    </w:p>
-    <w:p>
-      <w:pPr>
         <w:pStyle w:val="FirstParagraph"/>
       </w:pPr>
       <w:r>
-        <w:t xml:space="preserve">To generate comparative physiological data, we followed two procedures. First, we generated a series of detailed light response curves for a select number of species from each plant group (fern = 5, angiosperm = 5, lycophytes = 3). Light response curves were conducted for five individuals of each species. Next, to increase our comparative sample size, we surveyed light saturated rates of photosynthesis (A</w:t>
+        <w:t xml:space="preserve">To generate comparative physiological data, we followed two procedures. First, we generated a series of detailed light response curves for a select number of species from each plant group (fern = 5, angiosperm = 5, lycophytes = 3). Light response curves were conducted for five individuals of each species. Second, to increase our comparative sample size, we surveyed light saturated rates of photosynthesis (A</w:t>
       </w:r>
       <w:r>
         <w:rPr>
@@ -411,7 +412,7 @@
         <w:t xml:space="preserve">2</w:t>
       </w:r>
       <w:r>
-        <w:t xml:space="preserve">] (400 ppm). Temperature was not explictly controlled in the leaf cuvette. Cuvette leaf temperatures ranged from 27-30 °C and leaf vapor pressure deficit (VPD) averaged 1.37±0.40 kPa. Initial light measurements were made using the built-in quantum sensor to determine typical ambient light levels. These measurements were used to generate light response curves using appropriate light levels for high-light and low-light species separately. The light levels were not identical for each species, with several points being added or subtracted with each run. Broadly, light response curves followed the same template for high light or low light species. For high light species, light levels started at a PPFD of 1500</w:t>
+        <w:t xml:space="preserve">] (400 ppm). Temperature was not explicitly controlled in the leaf cuvette. Cuvette leaf temperatures ranged from 27-30 °C and leaf vapor pressure deficit (VPD) averaged 1.37±0.40 kPa. Initial light measurements were made using the built-in quantum sensor to determine typical ambient light levels. These measurements were used to generate light response curves using appropriate light levels for high-light and low-light species separately. The light levels were not identical for each species, with several points being added or subtracted with each run. Broadly, light response curves followed the same template for high light or low light species. For high light species, light levels started at a PPFD of 1500</w:t>
       </w:r>
       <w:r>
         <w:t xml:space="preserve"> </w:t>
@@ -566,7 +567,7 @@
         <w:t xml:space="preserve">(2013)</w:t>
       </w:r>
       <w:r>
-        <w:t xml:space="preserve">). The light compensation point (LCP) was calculated as the PPFD at which the net photosynthetic rate equalled zero from the linear phase of each light response curve. Quantum yeild (</w:t>
+        <w:t xml:space="preserve">). The light compensation point (LCP) was calculated as the PPFD at which the net photosynthetic rate equaled zero from the linear phase of each light response curve. Quantum yield (</w:t>
       </w:r>
       <m:oMath>
         <m:r>
@@ -626,7 +627,7 @@
         <w:br w:type="textWrapping"/>
       </w:r>
       <w:r>
-        <w:t xml:space="preserve">From these light response curves, we also developed an understanding of the levels at which low-light and high-light species reached light saturated photosynthetic rates. As a result, additional survey measurments were conducted at at a PPFD of 1200</w:t>
+        <w:t xml:space="preserve">From these light response curves, we also developed an understanding of the levels at which low-light and high-light species reached light saturated photosynthetic rates. As a result, additional point measurements of leaf gas exchange were conducted at at a PPFD of 1200</w:t>
       </w:r>
       <w:r>
         <w:t xml:space="preserve"> </w:t>
@@ -708,7 +709,7 @@
         <w:t xml:space="preserve"> </w:t>
       </w:r>
       <w:r>
-        <w:t xml:space="preserve">divided by transpiration from gas exchange measurements.</w:t>
+        <w:t xml:space="preserve">divided by leaf transpiration from gas exchange measurements.</w:t>
       </w:r>
     </w:p>
     <w:p>
@@ -726,7 +727,7 @@
         <w:pStyle w:val="FirstParagraph"/>
       </w:pPr>
       <w:r>
-        <w:t xml:space="preserve">Foliar tissue was sampled following gas exchange measurements for all species at ENHP and used for nutrient analyses. Samples were dried to a constant mass and ground using a Wig-L-Bug (Sigma-Aldrich, St. Louis, USA). Carbon and nitrogen analyses were measured using a Costech Analytical Elemental Analyzer (Valencia, USA), with the percentage of carbon and nitrogen in samples calculated by comparison with certified standards. Foliar phosphorus concentrations were determined using an ash digestion process</w:t>
+        <w:t xml:space="preserve">Foliar tissue was sampled following gas exchange measurements for all species at ENHP and used for nutrient analyses. Samples were dried to a constant mass and ground using a Wig-L-Bug (Sigma-Aldrich, St. Louis, USA). Foliar nitrogen content (N) was measured using a Costech Analytical Elemental Analyzer (Valencia, USA), with the percentage N in samples calculated by comparison with certified standards. Foliar phosphorus concentrations (P) were determined using an ash digestion process</w:t>
       </w:r>
       <w:r>
         <w:t xml:space="preserve"> </w:t>
@@ -834,7 +835,76 @@
         <w:t xml:space="preserve">, 2019)</w:t>
       </w:r>
       <w:r>
-        <w:t xml:space="preserve">, was used to explore how measured functional traits were distributed and co-varied among plant groups and canopy type. Linear mixed-effect models responses were used to test responses of functional traits to caetgorial fixed effects of plant group and canopy habitat. To test broad differnces in plant groups, species nested within canopy habitats were treated as random effects. To test differences between habitat types (ferns and angiosperms only) species was treated as a fixed effect. Explained variance (R</w:t>
+        <w:t xml:space="preserve">, was used to explore how measured functional traits were distributed and co-varied among plant groups and canopy type. Linear mixed-effect models were used to test responses of functional traits to categorical fixed effects of plant group, habitat type and/or reproduction type (spore vs seed). The interaction between plant group and habitat was tested for functional trait comparisions between analagous fern and angiosperm species. To test for broad differences among plant groups, individual plant species were treated as random effects in each model. Tukey’s post-hoc test were performed in conjunction with ANOVA to determine which mean values of functional traits were different among fixed effect treatments with the</w:t>
+      </w:r>
+      <w:r>
+        <w:t xml:space="preserve"> </w:t>
+      </w:r>
+      <w:r>
+        <w:t xml:space="preserve">‘</w:t>
+      </w:r>
+      <w:r>
+        <w:t xml:space="preserve">multcomp</w:t>
+      </w:r>
+      <w:r>
+        <w:t xml:space="preserve">’</w:t>
+      </w:r>
+      <w:r>
+        <w:t xml:space="preserve"> </w:t>
+      </w:r>
+      <w:r>
+        <w:t xml:space="preserve">package</w:t>
+      </w:r>
+      <w:r>
+        <w:t xml:space="preserve"> </w:t>
+      </w:r>
+      <w:r>
+        <w:t xml:space="preserve">(Hothorn</w:t>
+      </w:r>
+      <w:r>
+        <w:t xml:space="preserve"> </w:t>
+      </w:r>
+      <w:r>
+        <w:rPr>
+          <w:i/>
+        </w:rPr>
+        <w:t xml:space="preserve">et al.</w:t>
+      </w:r>
+      <w:r>
+        <w:t xml:space="preserve">, 2008)</w:t>
+      </w:r>
+      <w:r>
+        <w:t xml:space="preserve">. Pairwise comparisons with the</w:t>
+      </w:r>
+      <w:r>
+        <w:t xml:space="preserve"> </w:t>
+      </w:r>
+      <w:r>
+        <w:t xml:space="preserve">‘</w:t>
+      </w:r>
+      <w:r>
+        <w:t xml:space="preserve">emmeans</w:t>
+      </w:r>
+      <w:r>
+        <w:t xml:space="preserve">’</w:t>
+      </w:r>
+      <w:r>
+        <w:t xml:space="preserve"> </w:t>
+      </w:r>
+      <w:r>
+        <w:t xml:space="preserve">package</w:t>
+      </w:r>
+      <w:r>
+        <w:t xml:space="preserve"> </w:t>
+      </w:r>
+      <w:r>
+        <w:t xml:space="preserve">(Lenth, 2019)</w:t>
+      </w:r>
+      <w:r>
+        <w:t xml:space="preserve"> </w:t>
+      </w:r>
+      <w:r>
+        <w:t xml:space="preserve">were calculated to investigate interactions between plant group and habitat, if present. For bivariate trait relationships, responses of dependent variables were analysed with linear mixed-effect models, with species as a random effect and plant group and/or canopy type as categorical fixed effects. Explained variance (R</w:t>
       </w:r>
       <w:r>
         <w:rPr>
@@ -876,73 +946,21 @@
         <w:t xml:space="preserve"> </w:t>
       </w:r>
       <w:r>
-        <w:t xml:space="preserve">by both fixed and random factors. Tukey’s post-hoc test were performed in conjunction with ANOVA to determine which mean values of functional traits were different among plant groups and canopy habitats with the</w:t>
-      </w:r>
-      <w:r>
-        <w:t xml:space="preserve"> </w:t>
-      </w:r>
-      <w:r>
-        <w:t xml:space="preserve">‘</w:t>
-      </w:r>
-      <w:r>
-        <w:t xml:space="preserve">multcomp</w:t>
-      </w:r>
-      <w:r>
-        <w:t xml:space="preserve">’</w:t>
-      </w:r>
-      <w:r>
-        <w:t xml:space="preserve"> </w:t>
-      </w:r>
-      <w:r>
-        <w:t xml:space="preserve">package</w:t>
-      </w:r>
-      <w:r>
-        <w:t xml:space="preserve"> </w:t>
-      </w:r>
-      <w:r>
-        <w:t xml:space="preserve">(Hothorn</w:t>
-      </w:r>
-      <w:r>
-        <w:t xml:space="preserve"> </w:t>
-      </w:r>
-      <w:r>
-        <w:rPr>
-          <w:i/>
-        </w:rPr>
-        <w:t xml:space="preserve">et al.</w:t>
-      </w:r>
-      <w:r>
-        <w:t xml:space="preserve">, 2008)</w:t>
-      </w:r>
-      <w:r>
-        <w:t xml:space="preserve">. T-tests were performed to test for differences between functional traits across canopy habitats within angioperm and fern plant groups. For bivariate trait relationships, responses of dependent variables were analysed with linear mixed-effect models, with species as a random effect and plant group and/or canopy type as categorical fixed effects. Differences in slopes of the relationship of bivariate traits by habitat were tested by calculating estimated marginal means and computing pairwise comparisons with the</w:t>
-      </w:r>
-      <w:r>
-        <w:t xml:space="preserve"> </w:t>
-      </w:r>
-      <w:r>
-        <w:t xml:space="preserve">‘</w:t>
-      </w:r>
-      <w:r>
-        <w:t xml:space="preserve">emmeans</w:t>
-      </w:r>
-      <w:r>
-        <w:t xml:space="preserve">’</w:t>
-      </w:r>
-      <w:r>
-        <w:t xml:space="preserve"> </w:t>
-      </w:r>
-      <w:r>
-        <w:t xml:space="preserve">package</w:t>
-      </w:r>
-      <w:r>
-        <w:t xml:space="preserve"> </w:t>
-      </w:r>
-      <w:r>
-        <w:t xml:space="preserve">(Lenth, 2019)</w:t>
-      </w:r>
-      <w:r>
-        <w:t xml:space="preserve">. All tests of statistical significance were conducted at an α level of 0.05. All analyses were performed with R 3.5.1</w:t>
+        <w:t xml:space="preserve">by both fixed and random factors. All tests of statistical significance were conducted at an</w:t>
+      </w:r>
+      <w:r>
+        <w:t xml:space="preserve"> </w:t>
+      </w:r>
+      <m:oMath>
+        <m:r>
+          <m:t>α</m:t>
+        </m:r>
+      </m:oMath>
+      <w:r>
+        <w:t xml:space="preserve"> </w:t>
+      </w:r>
+      <w:r>
+        <w:t xml:space="preserve">level of 0.05. All analyses were performed with R 3.5.1</w:t>
       </w:r>
       <w:r>
         <w:t xml:space="preserve"> </w:t>
@@ -979,7 +997,7 @@
         <w:pStyle w:val="FirstParagraph"/>
       </w:pPr>
       <w:r>
-        <w:t xml:space="preserve">We first explored how each of 10 measured functional traits varied and were distributed among co-occuring ferns, angiosperms and lycophytes in closed habitats. In total, 52.9 % of the trait variation was accounted for in two dimensions, encompassing different resource economics, physiology and anatomy of the surveryed taxa. Interestingly, there was minimal overlap among component scores for angiosperms species compared to spore-bearing ferns and lycophytes (Figure 1). Specifically, angiosperms species were associated with gas exchange, anatomical and stoichiometric functional traits related to optimizing carboxylation. In contrast, lycophytes and fern species were most associated with physiological traits related to maintaining postive carbon balance.</w:t>
+        <w:t xml:space="preserve">We first explored how each of 10 measured functional traits varied and were distributed among co-occurring ferns, angiosperms and lycophytes in closed habitats. In total, 52.9 % of the trait variation was accounted for in two dimensions, encompassing differences in resource economics, physiology and anatomy of the surveyed taxa. Interestingly, there was minimal overlap among component scores for angiosperms compared to spore-bearing ferns and lycophytes (Figure 1). Specifically, angiosperm species were associated with gas exchange, anatomical and stoichiometric functional traits related to optimizing carboxylation. In contrast, lycophyte and fern species were most associated with physiological traits related to maintaining postie carbon balance.</w:t>
       </w:r>
     </w:p>
     <w:p>
@@ -990,7 +1008,7 @@
         <w:br w:type="textWrapping"/>
       </w:r>
       <w:r>
-        <w:t xml:space="preserve">Next, we explored how the same suite of 10 functional traits were distributed among open and closed habitats, in both angiosperms and ferns. In total, 55.9 % of the trait variation was accounted for in two dimensions. Component scores for angiosperms and fern species broadly diverged across open and closed canopy habitats, however, associations with physiological traits in open habitats were stronger for angiosperms (Figure 2). Specifically, angiosperms appear more plastic in their ability to upregulate traits related to photosynthetic gas exchange with increased light availability. Overall, these diverging relationships with measured functional traits suggest a highly variable in situ ecophysiology for coexisting angiosperm, fern and lycophyte taxa. This is evident in broad differences in mean values of ecophyioslogical traits across the three plant lineages and among habitat types (Table 2).</w:t>
+        <w:t xml:space="preserve">Next, we explored how the same suite of 10 functional traits were distributed among open and closed habitats, in both angiosperms and ferns. In total, 55.9 % of the trait variation was accounted for in two dimensions. Component scores for angiosperms and fern species broadly diverged across open and closed canopy habitats, however, associations with physiological traits in open habitats were stronger for angiosperms (Figure 2). Specifically, angiosperms appear more plastic in their ability to up-regulate traits related to photosynthetic gas exchange with increased light availability. Overall, these diverging relationships with measured functional traits suggest a highly variable in situ ecophysiology for coexisting angiosperm, fern and lycophyte taxa. This is evident in broad differences in mean values of ecophyioslogical traits across the three plant lineages and among habitat types (Table 2).</w:t>
       </w:r>
     </w:p>
     <w:p>
@@ -1008,7 +1026,7 @@
         <w:pStyle w:val="FirstParagraph"/>
       </w:pPr>
       <w:r>
-        <w:t xml:space="preserve">Overall, fern and angiosperm species in open habitats had higher A</w:t>
+        <w:t xml:space="preserve">Ferns and angiosperms growing in low-light habitats had similar A</w:t>
       </w:r>
       <w:r>
         <w:rPr>
@@ -1017,6 +1035,78 @@
         <w:t xml:space="preserve">n</w:t>
       </w:r>
       <w:r>
+        <w:t xml:space="preserve">, however, in open habitats angiosperms had 74.0 % higher rates of A</w:t>
+      </w:r>
+      <w:r>
+        <w:rPr>
+          <w:vertAlign w:val="subscript"/>
+        </w:rPr>
+        <w:t xml:space="preserve">n</w:t>
+      </w:r>
+      <w:r>
+        <w:t xml:space="preserve"> </w:t>
+      </w:r>
+      <w:r>
+        <w:t xml:space="preserve">than ferns (canopy x plant group,</w:t>
+      </w:r>
+      <w:r>
+        <w:t xml:space="preserve"> </w:t>
+      </w:r>
+      <w:r>
+        <w:rPr>
+          <w:i/>
+        </w:rPr>
+        <w:t xml:space="preserve">P</w:t>
+      </w:r>
+      <w:r>
+        <w:t xml:space="preserve"> </w:t>
+      </w:r>
+      <w:r>
+        <w:t xml:space="preserve">= 0.043, Figure 3A). Rates of A</w:t>
+      </w:r>
+      <w:r>
+        <w:rPr>
+          <w:vertAlign w:val="subscript"/>
+        </w:rPr>
+        <w:t xml:space="preserve">n</w:t>
+      </w:r>
+      <w:r>
+        <w:t xml:space="preserve"> </w:t>
+      </w:r>
+      <w:r>
+        <w:t xml:space="preserve">for angiosperms in open habitats were 154.2 % higher than angiosperms in closed habitats (</w:t>
+      </w:r>
+      <w:r>
+        <w:rPr>
+          <w:i/>
+        </w:rPr>
+        <w:t xml:space="preserve">P</w:t>
+      </w:r>
+      <w:r>
+        <w:t xml:space="preserve"> </w:t>
+      </w:r>
+      <w:r>
+        <w:t xml:space="preserve">=0.001, t=-4.742), while rates of A</w:t>
+      </w:r>
+      <w:r>
+        <w:rPr>
+          <w:vertAlign w:val="subscript"/>
+        </w:rPr>
+        <w:t xml:space="preserve">n</w:t>
+      </w:r>
+      <w:r>
+        <w:t xml:space="preserve"> </w:t>
+      </w:r>
+      <w:r>
+        <w:t xml:space="preserve">for ferns were statistically similar across habitat types. Overall, ferns and angiosperms in open habitats had nearly 3-fold higher g</w:t>
+      </w:r>
+      <w:r>
+        <w:rPr>
+          <w:vertAlign w:val="subscript"/>
+        </w:rPr>
+        <w:t xml:space="preserve">s</w:t>
+      </w:r>
+      <w:r>
         <w:t xml:space="preserve"> </w:t>
       </w:r>
       <w:r>
@@ -1032,19 +1122,19 @@
         <w:t xml:space="preserve"> </w:t>
       </w:r>
       <w:r>
-        <w:t xml:space="preserve">&lt; 0.0001). Specifically, fern species in high-light habitats had 40.6 % greater A</w:t>
+        <w:t xml:space="preserve">= 0.003). Rates of g</w:t>
       </w:r>
       <w:r>
         <w:rPr>
           <w:vertAlign w:val="subscript"/>
         </w:rPr>
-        <w:t xml:space="preserve">n</w:t>
-      </w:r>
-      <w:r>
-        <w:t xml:space="preserve"> </w:t>
-      </w:r>
-      <w:r>
-        <w:t xml:space="preserve">than in closed habitats(</w:t>
+        <w:t xml:space="preserve">s</w:t>
+      </w:r>
+      <w:r>
+        <w:t xml:space="preserve"> </w:t>
+      </w:r>
+      <w:r>
+        <w:t xml:space="preserve">for angiosperms in open habitats increased nearly two-fold compared to angiosperms in closed habitats (</w:t>
       </w:r>
       <w:r>
         <w:rPr>
@@ -1056,163 +1146,19 @@
         <w:t xml:space="preserve"> </w:t>
       </w:r>
       <w:r>
-        <w:t xml:space="preserve">&lt; 0.0001, t=-4.72), while angiosperm species had 60 % higher A</w:t>
+        <w:t xml:space="preserve">= 0.0341, t=-2.973), while rates of g</w:t>
       </w:r>
       <w:r>
         <w:rPr>
           <w:vertAlign w:val="subscript"/>
         </w:rPr>
-        <w:t xml:space="preserve">n</w:t>
-      </w:r>
-      <w:r>
-        <w:t xml:space="preserve"> </w:t>
-      </w:r>
-      <w:r>
-        <w:t xml:space="preserve">(</w:t>
-      </w:r>
-      <w:r>
-        <w:rPr>
-          <w:i/>
-        </w:rPr>
-        <w:t xml:space="preserve">P</w:t>
-      </w:r>
-      <w:r>
-        <w:t xml:space="preserve"> </w:t>
-      </w:r>
-      <w:r>
-        <w:t xml:space="preserve">&lt; 0.0001, t=-6.97). Ferns and angiosperms growing in low-light habitats had similar A</w:t>
-      </w:r>
-      <w:r>
-        <w:rPr>
-          <w:vertAlign w:val="subscript"/>
-        </w:rPr>
-        <w:t xml:space="preserve">n</w:t>
-      </w:r>
-      <w:r>
-        <w:t xml:space="preserve">, however, in open habitats angiosperms had 42.6% higher rates of A</w:t>
-      </w:r>
-      <w:r>
-        <w:rPr>
-          <w:vertAlign w:val="subscript"/>
-        </w:rPr>
-        <w:t xml:space="preserve">n</w:t>
-      </w:r>
-      <w:r>
-        <w:t xml:space="preserve"> </w:t>
-      </w:r>
-      <w:r>
-        <w:t xml:space="preserve">than ferns (canopy x plant group,</w:t>
-      </w:r>
-      <w:r>
-        <w:t xml:space="preserve"> </w:t>
-      </w:r>
-      <w:r>
-        <w:rPr>
-          <w:i/>
-        </w:rPr>
-        <w:t xml:space="preserve">P</w:t>
-      </w:r>
-      <w:r>
-        <w:t xml:space="preserve"> </w:t>
-      </w:r>
-      <w:r>
-        <w:t xml:space="preserve">= 0.043, Figure 3A). Overall, ferns and angiosperms in open habitats also had 64.2% higher g</w:t>
-      </w:r>
-      <w:r>
-        <w:rPr>
-          <w:vertAlign w:val="subscript"/>
-        </w:rPr>
         <w:t xml:space="preserve">s</w:t>
       </w:r>
       <w:r>
         <w:t xml:space="preserve"> </w:t>
       </w:r>
       <w:r>
-        <w:t xml:space="preserve">than comparable species in closed habitats (</w:t>
-      </w:r>
-      <w:r>
-        <w:rPr>
-          <w:i/>
-        </w:rPr>
-        <w:t xml:space="preserve">P</w:t>
-      </w:r>
-      <w:r>
-        <w:t xml:space="preserve"> </w:t>
-      </w:r>
-      <w:r>
-        <w:t xml:space="preserve">= 0.002). Specifically, fern species in high-light habitats had 50.7 % greater g</w:t>
-      </w:r>
-      <w:r>
-        <w:rPr>
-          <w:vertAlign w:val="subscript"/>
-        </w:rPr>
-        <w:t xml:space="preserve">s</w:t>
-      </w:r>
-      <w:r>
-        <w:t xml:space="preserve"> </w:t>
-      </w:r>
-      <w:r>
-        <w:t xml:space="preserve">than in closed habitats(</w:t>
-      </w:r>
-      <w:r>
-        <w:rPr>
-          <w:i/>
-        </w:rPr>
-        <w:t xml:space="preserve">P</w:t>
-      </w:r>
-      <w:r>
-        <w:t xml:space="preserve"> </w:t>
-      </w:r>
-      <w:r>
-        <w:t xml:space="preserve">&lt; 0.0001, t=-4.72), while angiosperm species had 66.9 % higher g</w:t>
-      </w:r>
-      <w:r>
-        <w:rPr>
-          <w:vertAlign w:val="subscript"/>
-        </w:rPr>
-        <w:t xml:space="preserve">s</w:t>
-      </w:r>
-      <w:r>
-        <w:t xml:space="preserve"> </w:t>
-      </w:r>
-      <w:r>
-        <w:t xml:space="preserve">(</w:t>
-      </w:r>
-      <w:r>
-        <w:rPr>
-          <w:i/>
-        </w:rPr>
-        <w:t xml:space="preserve">P</w:t>
-      </w:r>
-      <w:r>
-        <w:t xml:space="preserve"> </w:t>
-      </w:r>
-      <w:r>
-        <w:t xml:space="preserve">&lt; 0.0001, t=-4.157). Across both habitat types, angiosperm species had a 60% higher g</w:t>
-      </w:r>
-      <w:r>
-        <w:rPr>
-          <w:vertAlign w:val="subscript"/>
-        </w:rPr>
-        <w:t xml:space="preserve">s</w:t>
-      </w:r>
-      <w:r>
-        <w:t xml:space="preserve"> </w:t>
-      </w:r>
-      <w:r>
-        <w:t xml:space="preserve">than fern species (</w:t>
-      </w:r>
-      <w:r>
-        <w:rPr>
-          <w:i/>
-        </w:rPr>
-        <w:t xml:space="preserve">P</w:t>
-      </w:r>
-      <w:r>
-        <w:t xml:space="preserve"> </w:t>
-      </w:r>
-      <w:r>
-        <w:t xml:space="preserve">= 0.011, Figure 3B). Neither ferns nor angiosperms species differed in WUE across the two light environments. Across all habitats, WUE was also statistically similar for ferns and angiosperms.</w:t>
+        <w:t xml:space="preserve">for ferns were statistically similar across habitat types (Figure 3B). Neither ferns nor angiosperms differed in WUE across the open and closed habitats, and WUE was statistically similar bewteen the two plant groups.</w:t>
       </w:r>
     </w:p>
     <w:p>
@@ -1223,7 +1169,7 @@
         <w:br w:type="textWrapping"/>
       </w:r>
       <w:r>
-        <w:t xml:space="preserve">In closed habitats, variation in gas exchange parameters was largely associated with individual species variation (random effect) instead of functional differences between all three plant groups. No differences between A</w:t>
+        <w:t xml:space="preserve">In closed habitats, variation in gas exchange parameters was largely associated with individual species variation (random effect) instead of functional differences between plant groups. No differences between A</w:t>
       </w:r>
       <w:r>
         <w:rPr>
@@ -1235,7 +1181,19 @@
         <w:t xml:space="preserve"> </w:t>
       </w:r>
       <w:r>
-        <w:t xml:space="preserve">were detected between between the three plant groups. Stomatal conductance in angiosperms was higher than in ferns and lycophytes (</w:t>
+        <w:t xml:space="preserve">were detected between between angiosperms, ferns or lycophytes. Rates of g</w:t>
+      </w:r>
+      <w:r>
+        <w:rPr>
+          <w:vertAlign w:val="subscript"/>
+        </w:rPr>
+        <w:t xml:space="preserve">s</w:t>
+      </w:r>
+      <w:r>
+        <w:t xml:space="preserve"> </w:t>
+      </w:r>
+      <w:r>
+        <w:t xml:space="preserve">were highest in angiosperms (</w:t>
       </w:r>
       <w:r>
         <w:rPr>
@@ -1247,7 +1205,19 @@
         <w:t xml:space="preserve"> </w:t>
       </w:r>
       <w:r>
-        <w:t xml:space="preserve">= 0.001, Figure 4A).). Water-use efficiency was 47 % higher in lycophytes than ferns and angiosperms (</w:t>
+        <w:t xml:space="preserve">= 0.001, Figure 4A). Overall, the spore-bearing plant species had 50.5 % lower g</w:t>
+      </w:r>
+      <w:r>
+        <w:rPr>
+          <w:vertAlign w:val="subscript"/>
+        </w:rPr>
+        <w:t xml:space="preserve">s</w:t>
+      </w:r>
+      <w:r>
+        <w:t xml:space="preserve"> </w:t>
+      </w:r>
+      <w:r>
+        <w:t xml:space="preserve">than angiosperms (</w:t>
       </w:r>
       <w:r>
         <w:rPr>
@@ -1259,7 +1229,19 @@
         <w:t xml:space="preserve"> </w:t>
       </w:r>
       <w:r>
-        <w:t xml:space="preserve">= 0.005), while ferns and angiosperms where statiscally similar (Figure 4B).</w:t>
+        <w:t xml:space="preserve">= 0.004, Figure 5A). Water-use efficiency was 88.5 % higher in lycophytes than ferns and angiosperms (</w:t>
+      </w:r>
+      <w:r>
+        <w:rPr>
+          <w:i/>
+        </w:rPr>
+        <w:t xml:space="preserve">P</w:t>
+      </w:r>
+      <w:r>
+        <w:t xml:space="preserve"> </w:t>
+      </w:r>
+      <w:r>
+        <w:t xml:space="preserve">= 0.005), while ferns and angiosperms where statistically similar (Figure 4B).</w:t>
       </w:r>
     </w:p>
     <w:p>
@@ -1291,7 +1273,7 @@
         <w:t xml:space="preserve"> </w:t>
       </w:r>
       <w:r>
-        <w:t xml:space="preserve">across open and closed habitats. Quantum yields were also equivalent within angiosperm and fern species groups between open and closed habitats. Shifts in R</w:t>
+        <w:t xml:space="preserve">across open and closed habitats. Quantum yields were also equivalent across angiosperms and ferns in open and closed habitats. Shifts in R</w:t>
       </w:r>
       <w:r>
         <w:rPr>
@@ -1303,7 +1285,7 @@
         <w:t xml:space="preserve"> </w:t>
       </w:r>
       <w:r>
-        <w:t xml:space="preserve">between open and closed habitats differed for angiosperms and ferns (habitat x plant group,</w:t>
+        <w:t xml:space="preserve">between open and closed habitats differed for angiosperms but not for ferns (habitat x plant group,</w:t>
       </w:r>
       <w:r>
         <w:t xml:space="preserve"> </w:t>
@@ -1330,7 +1312,7 @@
         <w:t xml:space="preserve"> </w:t>
       </w:r>
       <w:r>
-        <w:t xml:space="preserve">in angiosperms was 80.6 % greater in open compared to closed habitats (t=-4.197,</w:t>
+        <w:t xml:space="preserve">in angiosperms was 4 fold greater in open compared to closed habitats (t=-4.802,</w:t>
       </w:r>
       <w:r>
         <w:t xml:space="preserve"> </w:t>
@@ -1345,19 +1327,7 @@
         <w:t xml:space="preserve"> </w:t>
       </w:r>
       <w:r>
-        <w:t xml:space="preserve">= 0.001). Alternatively, R</w:t>
-      </w:r>
-      <w:r>
-        <w:rPr>
-          <w:vertAlign w:val="subscript"/>
-        </w:rPr>
-        <w:t xml:space="preserve">d</w:t>
-      </w:r>
-      <w:r>
-        <w:t xml:space="preserve"> </w:t>
-      </w:r>
-      <w:r>
-        <w:t xml:space="preserve">in ferns was 44.0 % greater in low-light compared to open habitats (t=-2.97,</w:t>
+        <w:t xml:space="preserve">= 0.013). Similarly, shifts in LCP between open and closed habitats differed for angiosperms but not for ferns (habitats x plant group,</w:t>
       </w:r>
       <w:r>
         <w:t xml:space="preserve"> </w:t>
@@ -1372,7 +1342,7 @@
         <w:t xml:space="preserve"> </w:t>
       </w:r>
       <w:r>
-        <w:t xml:space="preserve">= 0.006). Similarly, shifts in LCP between open and closed habitats differed for angiosperms and ferns (habitats x plant group,</w:t>
+        <w:t xml:space="preserve">&lt; 0.001, Figure 3D). Specifically, the LCP in angiosperms increased nearly 4-fold in open compared to closed habitats (t=-4.382,</w:t>
       </w:r>
       <w:r>
         <w:t xml:space="preserve"> </w:t>
@@ -1387,37 +1357,7 @@
         <w:t xml:space="preserve"> </w:t>
       </w:r>
       <w:r>
-        <w:t xml:space="preserve">&lt; 0.001, Figure 3D). Specifically, the LCP in angiosperms was 79.2 % greater in open compared to closed habitats (t=-3.5998,</w:t>
-      </w:r>
-      <w:r>
-        <w:t xml:space="preserve"> </w:t>
-      </w:r>
-      <w:r>
-        <w:rPr>
-          <w:i/>
-        </w:rPr>
-        <w:t xml:space="preserve">P</w:t>
-      </w:r>
-      <w:r>
-        <w:t xml:space="preserve"> </w:t>
-      </w:r>
-      <w:r>
-        <w:t xml:space="preserve">= 0.005). Alternatively, the LCP in ferns was 39.7 % greater in closed compared to open habitats (t=2.1814,</w:t>
-      </w:r>
-      <w:r>
-        <w:t xml:space="preserve"> </w:t>
-      </w:r>
-      <w:r>
-        <w:rPr>
-          <w:i/>
-        </w:rPr>
-        <w:t xml:space="preserve">P</w:t>
-      </w:r>
-      <w:r>
-        <w:t xml:space="preserve"> </w:t>
-      </w:r>
-      <w:r>
-        <w:t xml:space="preserve">= 0.040).</w:t>
+        <w:t xml:space="preserve">= 0.019).</w:t>
       </w:r>
     </w:p>
     <w:p>
@@ -1428,7 +1368,7 @@
         <w:br w:type="textWrapping"/>
       </w:r>
       <w:r>
-        <w:t xml:space="preserve">In closed canopy environments,the LCP in ferns were equivalent to lycophytes, while both plant groups were marginally higher than angiosperms (</w:t>
+        <w:t xml:space="preserve">In closed canopy habitats, the LCP of spore-bearing plant species were equivalent and 161.9 % higher than angiosperm species (</w:t>
       </w:r>
       <w:r>
         <w:rPr>
@@ -1440,7 +1380,28 @@
         <w:t xml:space="preserve"> </w:t>
       </w:r>
       <w:r>
-        <w:t xml:space="preserve">= 0.061). Photosynthetic quantum was similar between each plant group, but lycophytes and ferns were broadly higher than angiosperms. Ferns and lycophytes had equavalent respiration rates, while both groups were higher than angiosperms (</w:t>
+        <w:t xml:space="preserve">= 0.0195, Figure 5C). Photosynthetic quantum was statistically similar between each plant group, but lycophytes and ferns were broadly higher than angiosperms. Spore-bearing plant species had equivalent R</w:t>
+      </w:r>
+      <w:r>
+        <w:rPr>
+          <w:vertAlign w:val="subscript"/>
+        </w:rPr>
+        <w:t xml:space="preserve">d</w:t>
+      </w:r>
+      <w:r>
+        <w:t xml:space="preserve">, and R</w:t>
+      </w:r>
+      <w:r>
+        <w:rPr>
+          <w:vertAlign w:val="subscript"/>
+        </w:rPr>
+        <w:t xml:space="preserve">d</w:t>
+      </w:r>
+      <w:r>
+        <w:t xml:space="preserve"> </w:t>
+      </w:r>
+      <w:r>
+        <w:t xml:space="preserve">was nearly 4-fold lower than in angiosperms (</w:t>
       </w:r>
       <w:r>
         <w:rPr>
@@ -1452,17 +1413,17 @@
         <w:t xml:space="preserve"> </w:t>
       </w:r>
       <w:r>
-        <w:t xml:space="preserve">= 0.0178)</w:t>
+        <w:t xml:space="preserve">= 0.0178, Figure 5D)</w:t>
       </w:r>
     </w:p>
     <w:p>
       <w:pPr>
         <w:pStyle w:val="Heading2"/>
       </w:pPr>
-      <w:bookmarkStart w:id="34" w:name="stoichiometry-can-use-pairwise-for-specific-p-values-see-leaf-p-below"/>
+      <w:bookmarkStart w:id="34" w:name="stoichiometry"/>
       <w:bookmarkEnd w:id="34"/>
       <w:r>
-        <w:t xml:space="preserve">Stoichiometry (##can use pairwise for specific p values: see leaf P below)</w:t>
+        <w:t xml:space="preserve">Stoichiometry</w:t>
       </w:r>
     </w:p>
     <w:p>
@@ -1470,7 +1431,7 @@
         <w:pStyle w:val="FirstParagraph"/>
       </w:pPr>
       <w:r>
-        <w:t xml:space="preserve">Ferns and angiosperms species in open light environments had marginally lower foliar nitrogen content compared to similar species in growing in closed light environments (-17.2 %,</w:t>
+        <w:t xml:space="preserve">Ferns and angiosperms in open habitats had marginally lower foliar N content compared to similar species growing in closed habitats (-17.2 %,</w:t>
       </w:r>
       <w:r>
         <w:t xml:space="preserve"> </w:t>
@@ -1485,7 +1446,7 @@
         <w:t xml:space="preserve"> </w:t>
       </w:r>
       <w:r>
-        <w:t xml:space="preserve">= 0.072), with a large proportion of variation attributed to individual species differences. No differences in foliar P content were detected between open and closed canopies for either ferns or angiosperms. Across all habitats, foliar P content was 22.1 % higher in angiosperms than in ferns (</w:t>
+        <w:t xml:space="preserve">= 0.073), with a large proportion of variation attributed to individual species differences. No differences in foliar P content were detected between open and closed habitats for either ferns or angiosperms. Across all habitats, foliar P content was 22.1 % higher in angiosperms than in ferns (</w:t>
       </w:r>
       <w:r>
         <w:rPr>
@@ -1497,7 +1458,7 @@
         <w:t xml:space="preserve"> </w:t>
       </w:r>
       <w:r>
-        <w:t xml:space="preserve">= 0.034). Neither ferns nor angiosperms species differed in their NP ratios across the two light environments. Across all habitats, the N:P ratio was statistically similar for ferns and angiosperms.</w:t>
+        <w:t xml:space="preserve">= 0.034). Neither ferns nor angiosperms species differed in their N:P ratios across the two habitat types.</w:t>
       </w:r>
     </w:p>
     <w:p>
@@ -1508,7 +1469,7 @@
         <w:br w:type="textWrapping"/>
       </w:r>
       <w:r>
-        <w:t xml:space="preserve">Across closed canopy habitats, Lycophytes have 45% lower foliar nitrogen content than ferns and angiosperms, which do not statistically differ (</w:t>
+        <w:t xml:space="preserve">Within closed habitats, lycophytes have 46.3 % lower foliar N content than ferns and angiosperms, which do not statistically differ (</w:t>
       </w:r>
       <w:r>
         <w:rPr>
@@ -1520,7 +1481,7 @@
         <w:t xml:space="preserve"> </w:t>
       </w:r>
       <w:r>
-        <w:t xml:space="preserve">&lt; 0.001). Lycophytes also had 24% lower foliar phosphorous content than angiosperms (</w:t>
+        <w:t xml:space="preserve">&lt; 0.001, Figure 4C). Lycophytes also had 24.0 % lower foliar P content than angiosperms (</w:t>
       </w:r>
       <w:r>
         <w:rPr>
@@ -1532,11 +1493,85 @@
         <w:t xml:space="preserve"> </w:t>
       </w:r>
       <w:r>
-        <w:t xml:space="preserve">= .026), while ferns were simiilar to both groups. The N:P ratios were not statistically different across angiosperms, ferns and lycophytes in closed canopies habitats.</w:t>
+        <w:t xml:space="preserve">= .026), while ferns were similar to both groups (Figure 4D). Overall, spore-bearing species had 18.7 % lower foliar P content than angiosperm species (</w:t>
+      </w:r>
+      <w:r>
+        <w:rPr>
+          <w:i/>
+        </w:rPr>
+        <w:t xml:space="preserve">P</w:t>
+      </w:r>
+      <w:r>
+        <w:t xml:space="preserve"> </w:t>
+      </w:r>
+      <w:r>
+        <w:t xml:space="preserve">= 0.008, Figure 5B). The N:P ratios were not statistically different across angiosperms, ferns and lycophytes in closed habitats.</w:t>
       </w:r>
     </w:p>
     <w:p>
       <w:pPr>
+        <w:pStyle w:val="BodyText"/>
+      </w:pPr>
+      <w:r>
+        <w:br w:type="textWrapping"/>
+      </w:r>
+      <w:r>
+        <w:t xml:space="preserve">The relationship between A</w:t>
+      </w:r>
+      <w:r>
+        <w:rPr>
+          <w:vertAlign w:val="subscript"/>
+        </w:rPr>
+        <w:t xml:space="preserve">n</w:t>
+      </w:r>
+      <w:r>
+        <w:t xml:space="preserve"> </w:t>
+      </w:r>
+      <w:r>
+        <w:t xml:space="preserve">and foliar N content depended on both plant group and habitat type (habitat x plant group,</w:t>
+      </w:r>
+      <w:r>
+        <w:t xml:space="preserve"> </w:t>
+      </w:r>
+      <w:r>
+        <w:rPr>
+          <w:i/>
+        </w:rPr>
+        <w:t xml:space="preserve">P</w:t>
+      </w:r>
+      <w:r>
+        <w:t xml:space="preserve"> </w:t>
+      </w:r>
+      <w:r>
+        <w:t xml:space="preserve">= 0.028). Specifically, the positive slopes of the relationship between A</w:t>
+      </w:r>
+      <w:r>
+        <w:rPr>
+          <w:vertAlign w:val="subscript"/>
+        </w:rPr>
+        <w:t xml:space="preserve">n</w:t>
+      </w:r>
+      <w:r>
+        <w:t xml:space="preserve"> </w:t>
+      </w:r>
+      <w:r>
+        <w:t xml:space="preserve">and N differed for ferns and angiosperms in open habitats, while no relationship between A</w:t>
+      </w:r>
+      <w:r>
+        <w:rPr>
+          <w:vertAlign w:val="subscript"/>
+        </w:rPr>
+        <w:t xml:space="preserve">n</w:t>
+      </w:r>
+      <w:r>
+        <w:t xml:space="preserve"> </w:t>
+      </w:r>
+      <w:r>
+        <w:t xml:space="preserve">and N was found for either group in closed habitat (Figure 6).</w:t>
+      </w:r>
+    </w:p>
+    <w:p>
+      <w:pPr>
         <w:pStyle w:val="Heading2"/>
       </w:pPr>
       <w:bookmarkStart w:id="35" w:name="stomatal-anatomy-1"/>
@@ -1550,7 +1585,10 @@
         <w:pStyle w:val="FirstParagraph"/>
       </w:pPr>
       <w:r>
-        <w:t xml:space="preserve">Overall, no differences where detected in stomatal densities between species growing open canopy and closed canopy habitats. Specifically, differences in stomatal densities were not detected for either fern nor angiosperms species between the two habitats. However, in both open and closed environments, ferns had significantly lower stomatal densities than analogous angiosperms (</w:t>
+        <w:t xml:space="preserve">Overall, differences in stomatal density (SD) were not detected for either ferns or angiosperms between open and closed habitats. Across habitats, however, ferns had a significantly lower SD than analogous angiosperms (-52.0 %,</w:t>
+      </w:r>
+      <w:r>
+        <w:t xml:space="preserve"> </w:t>
       </w:r>
       <w:r>
         <w:rPr>
@@ -1562,197 +1600,95 @@
         <w:t xml:space="preserve"> </w:t>
       </w:r>
       <w:r>
-        <w:t xml:space="preserve">&lt; 0.001).</w:t>
+        <w:t xml:space="preserve">&lt; 0.001). Additionally, no differences in SD were detected among species of ferns, angiosperms and lycophytes in closed habitats. Variation in SD in closed habitats was largely due to individual species variation.</w:t>
       </w:r>
     </w:p>
     <w:p>
       <w:pPr>
-        <w:pStyle w:val="BodyText"/>
-      </w:pPr>
-      <w:r>
-        <w:br w:type="textWrapping"/>
-      </w:r>
-      <w:r>
-        <w:t xml:space="preserve">In closed canopy environments, no differenes in stomatal density were detected among species of ferns, angiosperms and lycophytes. Variation in stomatal denisty in the shade was largely due to individual species variation.</w:t>
+        <w:pStyle w:val="Heading1"/>
+      </w:pPr>
+      <w:bookmarkStart w:id="36" w:name="discussion"/>
+      <w:bookmarkEnd w:id="36"/>
+      <w:r>
+        <w:t xml:space="preserve">Discussion</w:t>
       </w:r>
     </w:p>
     <w:p>
       <w:pPr>
-        <w:pStyle w:val="Heading2"/>
-      </w:pPr>
-      <w:bookmarkStart w:id="36" w:name="bivariate-relationships-between-functional-traits"/>
-      <w:bookmarkEnd w:id="36"/>
-      <w:r>
-        <w:t xml:space="preserve">Bivariate relationships between functional traits</w:t>
+        <w:pStyle w:val="Compact"/>
+        <w:numPr>
+          <w:numId w:val="1001"/>
+          <w:ilvl w:val="0"/>
+        </w:numPr>
+      </w:pPr>
+      <w:r>
+        <w:t xml:space="preserve">which way should we tell the story?</w:t>
       </w:r>
     </w:p>
     <w:p>
       <w:pPr>
-        <w:pStyle w:val="FirstParagraph"/>
-      </w:pPr>
-      <w:r>
-        <w:t xml:space="preserve">The relationship between A</w:t>
-      </w:r>
-      <w:r>
-        <w:rPr>
-          <w:vertAlign w:val="subscript"/>
-        </w:rPr>
-        <w:t xml:space="preserve">n</w:t>
-      </w:r>
-      <w:r>
-        <w:t xml:space="preserve"> </w:t>
-      </w:r>
-      <w:r>
-        <w:t xml:space="preserve">and foliar nitrogen content depended on both plant group and canopy type (canopy x plant group,</w:t>
-      </w:r>
-      <w:r>
-        <w:t xml:space="preserve"> </w:t>
-      </w:r>
-      <w:r>
-        <w:rPr>
-          <w:i/>
-        </w:rPr>
-        <w:t xml:space="preserve">P</w:t>
-      </w:r>
-      <w:r>
-        <w:t xml:space="preserve"> </w:t>
-      </w:r>
-      <w:r>
-        <w:t xml:space="preserve">= 0.028). Specifically, the postive slopes of the relationship between A</w:t>
-      </w:r>
-      <w:r>
-        <w:rPr>
-          <w:vertAlign w:val="subscript"/>
-        </w:rPr>
-        <w:t xml:space="preserve">n</w:t>
-      </w:r>
-      <w:r>
-        <w:t xml:space="preserve"> </w:t>
-      </w:r>
-      <w:r>
-        <w:t xml:space="preserve">and N differed for ferns and angiosperms in open canopys, while no relationship beween A</w:t>
-      </w:r>
-      <w:r>
-        <w:rPr>
-          <w:vertAlign w:val="subscript"/>
-        </w:rPr>
-        <w:t xml:space="preserve">n</w:t>
-      </w:r>
-      <w:r>
-        <w:t xml:space="preserve"> </w:t>
-      </w:r>
-      <w:r>
-        <w:t xml:space="preserve">and N was found for either group in closed canopies (Figure 6).</w:t>
+        <w:pStyle w:val="Compact"/>
+        <w:numPr>
+          <w:numId w:val="1002"/>
+          <w:ilvl w:val="0"/>
+        </w:numPr>
+      </w:pPr>
+      <w:r>
+        <w:t xml:space="preserve">fundamental differences in shade, then how angiosperms succeed in light</w:t>
       </w:r>
     </w:p>
     <w:p>
       <w:pPr>
-        <w:pStyle w:val="BodyText"/>
-      </w:pPr>
-      <w:r>
-        <w:t xml:space="preserve">No relationships…..</w:t>
+        <w:pStyle w:val="Compact"/>
+        <w:numPr>
+          <w:numId w:val="1002"/>
+          <w:ilvl w:val="0"/>
+        </w:numPr>
+      </w:pPr>
+      <w:r>
+        <w:t xml:space="preserve">or vice versa</w:t>
       </w:r>
     </w:p>
     <w:p>
       <w:pPr>
         <w:pStyle w:val="Heading1"/>
       </w:pPr>
-      <w:bookmarkStart w:id="37" w:name="discussion"/>
+      <w:bookmarkStart w:id="37" w:name="acknowledgements"/>
       <w:bookmarkEnd w:id="37"/>
       <w:r>
-        <w:t xml:space="preserve">Discussion</w:t>
+        <w:t xml:space="preserve">Acknowledgements</w:t>
       </w:r>
     </w:p>
     <w:p>
       <w:pPr>
-        <w:pStyle w:val="Heading2"/>
-      </w:pPr>
-      <w:bookmarkStart w:id="38" w:name="comparative-ecophysiology-in-the-shade"/>
-      <w:bookmarkEnd w:id="38"/>
-      <w:r>
-        <w:t xml:space="preserve">Comparative ecophysiology in the shade</w:t>
+        <w:pStyle w:val="FirstParagraph"/>
+      </w:pPr>
+      <w:r>
+        <w:t xml:space="preserve">We thank</w:t>
       </w:r>
     </w:p>
     <w:p>
       <w:pPr>
-        <w:pStyle w:val="Heading2"/>
-      </w:pPr>
-      <w:bookmarkStart w:id="39" w:name="differential-adaption-to-open-habitats"/>
-      <w:bookmarkEnd w:id="39"/>
-      <w:r>
-        <w:t xml:space="preserve">Differential adaption to open habitats</w:t>
+        <w:pStyle w:val="Heading1"/>
+      </w:pPr>
+      <w:bookmarkStart w:id="38" w:name="tables"/>
+      <w:bookmarkEnd w:id="38"/>
+      <w:r>
+        <w:t xml:space="preserve">Tables</w:t>
       </w:r>
     </w:p>
     <w:p>
       <w:pPr>
-        <w:pStyle w:val="Heading2"/>
-      </w:pPr>
-      <w:bookmarkStart w:id="40" w:name="functional-ecology-of-lycophytes"/>
-      <w:bookmarkEnd w:id="40"/>
-      <w:r>
-        <w:t xml:space="preserve">Functional ecology of lycophytes</w:t>
-      </w:r>
-    </w:p>
-    <w:p>
-      <w:pPr>
-        <w:pStyle w:val="Heading2"/>
-      </w:pPr>
-      <w:bookmarkStart w:id="41" w:name="ecophysiological-trait-variation-in-seed-plants"/>
-      <w:bookmarkEnd w:id="41"/>
-      <w:r>
-        <w:t xml:space="preserve">Ecophysiological trait variation in seed plants</w:t>
-      </w:r>
-    </w:p>
-    <w:p>
-      <w:pPr>
-        <w:pStyle w:val="Heading2"/>
-      </w:pPr>
-      <w:bookmarkStart w:id="42" w:name="summary"/>
-      <w:bookmarkEnd w:id="42"/>
-      <w:r>
-        <w:t xml:space="preserve">Summary</w:t>
-      </w:r>
-    </w:p>
-    <w:p>
-      <w:pPr>
-        <w:pStyle w:val="Heading1"/>
-      </w:pPr>
-      <w:bookmarkStart w:id="43" w:name="acknowledgements"/>
-      <w:bookmarkEnd w:id="43"/>
-      <w:r>
-        <w:t xml:space="preserve">Acknowledgements</w:t>
-      </w:r>
-    </w:p>
-    <w:p>
-      <w:pPr>
         <w:pStyle w:val="FirstParagraph"/>
       </w:pPr>
       <w:r>
-        <w:t xml:space="preserve">We thank</w:t>
-      </w:r>
-    </w:p>
-    <w:p>
-      <w:pPr>
-        <w:pStyle w:val="Heading1"/>
-      </w:pPr>
-      <w:bookmarkStart w:id="44" w:name="tables"/>
-      <w:bookmarkEnd w:id="44"/>
-      <w:r>
-        <w:t xml:space="preserve">Tables</w:t>
-      </w:r>
-    </w:p>
-    <w:p>
-      <w:pPr>
-        <w:pStyle w:val="FirstParagraph"/>
-      </w:pPr>
-      <w:r>
         <w:rPr>
           <w:b/>
         </w:rPr>
         <w:t xml:space="preserve">Table 1</w:t>
       </w:r>
       <w:r>
-        <w:t xml:space="preserve">. Surveyed species of angiosperms, ferns and lycophytes across both open canopy high-light and closed canopy low-ligh habitats.</w:t>
+        <w:t xml:space="preserve">. Surveyed species of angiosperms, ferns and lycophytes across both open canopy high-light and closed canopy low-light habitats. All surveyed taxa were herbaceous and similar in size and stature.</w:t>
       </w:r>
     </w:p>
     <w:tbl>
@@ -4591,8 +4527,8 @@
       <w:pPr>
         <w:pStyle w:val="Heading1"/>
       </w:pPr>
-      <w:bookmarkStart w:id="45" w:name="figures"/>
-      <w:bookmarkEnd w:id="45"/>
+      <w:bookmarkStart w:id="39" w:name="figures"/>
+      <w:bookmarkEnd w:id="39"/>
       <w:r>
         <w:t xml:space="preserve">Figures</w:t>
       </w:r>
@@ -4604,7 +4540,7 @@
       <w:r>
         <w:drawing>
           <wp:inline>
-            <wp:extent cx="5943600" cy="5943600"/>
+            <wp:extent cx="4583458" cy="4583458"/>
             <wp:effectExtent b="0" l="0" r="0" t="0"/>
             <wp:docPr descr="" title="" id="1" name="Picture"/>
             <a:graphic>
@@ -4617,7 +4553,198 @@
                     </pic:cNvPicPr>
                   </pic:nvPicPr>
                   <pic:blipFill>
-                    <a:blip r:embed="rId46"/>
+                    <a:blip r:embed="rId40"/>
+                    <a:stretch>
+                      <a:fillRect/>
+                    </a:stretch>
+                  </pic:blipFill>
+                  <pic:spPr bwMode="auto">
+                    <a:xfrm>
+                      <a:off x="0" y="0"/>
+                      <a:ext cx="4583458" cy="4583458"/>
+                    </a:xfrm>
+                    <a:prstGeom prst="rect">
+                      <a:avLst/>
+                    </a:prstGeom>
+                    <a:noFill/>
+                    <a:ln w="9525">
+                      <a:noFill/>
+                      <a:headEnd/>
+                      <a:tailEnd/>
+                    </a:ln>
+                  </pic:spPr>
+                </pic:pic>
+              </a:graphicData>
+            </a:graphic>
+          </wp:inline>
+        </w:drawing>
+      </w:r>
+      <w:r>
+        <w:t xml:space="preserve"> </w:t>
+      </w:r>
+      <w:r>
+        <w:rPr>
+          <w:b/>
+        </w:rPr>
+        <w:t xml:space="preserve">Figure 1</w:t>
+      </w:r>
+      <w:r>
+        <w:t xml:space="preserve">. Redundancy analysis of measured functional traits across con-occurring herbaceous angiosperm, fern and lycophyte species in closed habitats. With the 10 measured variables, 52.9 % of the trait variation was accounted for in two dimensions. Variables include net photosynthesis (A</w:t>
+      </w:r>
+      <w:r>
+        <w:rPr>
+          <w:vertAlign w:val="subscript"/>
+        </w:rPr>
+        <w:t xml:space="preserve">n</w:t>
+      </w:r>
+      <w:r>
+        <w:t xml:space="preserve">), stomatal conductance (g</w:t>
+      </w:r>
+      <w:r>
+        <w:rPr>
+          <w:vertAlign w:val="subscript"/>
+        </w:rPr>
+        <w:t xml:space="preserve">s</w:t>
+      </w:r>
+      <w:r>
+        <w:t xml:space="preserve">), instantaneous water use efficiency (WUE), stomatal density (SD), the light compensation point (LCP), quantum yield (</w:t>
+      </w:r>
+      <m:oMath>
+        <m:r>
+          <m:t>ϕ</m:t>
+        </m:r>
+      </m:oMath>
+      <w:r>
+        <w:t xml:space="preserve">), dark respiration (R</w:t>
+      </w:r>
+      <w:r>
+        <w:rPr>
+          <w:vertAlign w:val="subscript"/>
+        </w:rPr>
+        <w:t xml:space="preserve">d</w:t>
+      </w:r>
+      <w:r>
+        <w:t xml:space="preserve">), foliar nitrogen (N) and phosphorus (P) content and the foliar nitrogen to phosphorus ratio (N:P).</w:t>
+      </w:r>
+    </w:p>
+    <w:p>
+      <w:pPr>
+        <w:pStyle w:val="BodyText"/>
+      </w:pPr>
+      <w:r>
+        <w:br w:type="textWrapping"/>
+      </w:r>
+      <w:r>
+        <w:drawing>
+          <wp:inline>
+            <wp:extent cx="4583458" cy="4583458"/>
+            <wp:effectExtent b="0" l="0" r="0" t="0"/>
+            <wp:docPr descr="" title="" id="1" name="Picture"/>
+            <a:graphic>
+              <a:graphicData uri="http://schemas.openxmlformats.org/drawingml/2006/picture">
+                <pic:pic>
+                  <pic:nvPicPr>
+                    <pic:cNvPr descr="manuscript_files/figure-docx/pca2-1.png" id="0" name="Picture"/>
+                    <pic:cNvPicPr>
+                      <a:picLocks noChangeArrowheads="1" noChangeAspect="1"/>
+                    </pic:cNvPicPr>
+                  </pic:nvPicPr>
+                  <pic:blipFill>
+                    <a:blip r:embed="rId41"/>
+                    <a:stretch>
+                      <a:fillRect/>
+                    </a:stretch>
+                  </pic:blipFill>
+                  <pic:spPr bwMode="auto">
+                    <a:xfrm>
+                      <a:off x="0" y="0"/>
+                      <a:ext cx="4583458" cy="4583458"/>
+                    </a:xfrm>
+                    <a:prstGeom prst="rect">
+                      <a:avLst/>
+                    </a:prstGeom>
+                    <a:noFill/>
+                    <a:ln w="9525">
+                      <a:noFill/>
+                      <a:headEnd/>
+                      <a:tailEnd/>
+                    </a:ln>
+                  </pic:spPr>
+                </pic:pic>
+              </a:graphicData>
+            </a:graphic>
+          </wp:inline>
+        </w:drawing>
+      </w:r>
+      <w:r>
+        <w:t xml:space="preserve"> </w:t>
+      </w:r>
+      <w:r>
+        <w:rPr>
+          <w:b/>
+        </w:rPr>
+        <w:t xml:space="preserve">Figure 2</w:t>
+      </w:r>
+      <w:r>
+        <w:t xml:space="preserve">. Redundancy analysis of measured functional traits across con-occurring herbaceous angiosperms and fern species in open and closed habitats. With the 10 measured variables, 55.9 % of the trait variation was accounted for in two dimensions. Variables include net photosynthesis (A</w:t>
+      </w:r>
+      <w:r>
+        <w:rPr>
+          <w:vertAlign w:val="subscript"/>
+        </w:rPr>
+        <w:t xml:space="preserve">n</w:t>
+      </w:r>
+      <w:r>
+        <w:t xml:space="preserve">), stomatal conductance (g</w:t>
+      </w:r>
+      <w:r>
+        <w:rPr>
+          <w:vertAlign w:val="subscript"/>
+        </w:rPr>
+        <w:t xml:space="preserve">s</w:t>
+      </w:r>
+      <w:r>
+        <w:t xml:space="preserve">), instantaneous water use efficiency (WUE), stomatal density (SD), the light compensation point (LCP), quantum yield (</w:t>
+      </w:r>
+      <m:oMath>
+        <m:r>
+          <m:t>ϕ</m:t>
+        </m:r>
+      </m:oMath>
+      <w:r>
+        <w:t xml:space="preserve">), dark respiration (R</w:t>
+      </w:r>
+      <w:r>
+        <w:rPr>
+          <w:vertAlign w:val="subscript"/>
+        </w:rPr>
+        <w:t xml:space="preserve">d</w:t>
+      </w:r>
+      <w:r>
+        <w:t xml:space="preserve">), foliar nitrogen (N) and phosphorus (P) content and the foliar nitrogen to phosphorus ratio (N:P).</w:t>
+      </w:r>
+    </w:p>
+    <w:p>
+      <w:pPr>
+        <w:pStyle w:val="BodyText"/>
+      </w:pPr>
+      <w:r>
+        <w:drawing>
+          <wp:inline>
+            <wp:extent cx="5943600" cy="5943600"/>
+            <wp:effectExtent b="0" l="0" r="0" t="0"/>
+            <wp:docPr descr="" title="" id="1" name="Picture"/>
+            <a:graphic>
+              <a:graphicData uri="http://schemas.openxmlformats.org/drawingml/2006/picture">
+                <pic:pic>
+                  <pic:nvPicPr>
+                    <pic:cNvPr descr="manuscript_files/figure-docx/interaction-1.png" id="0" name="Picture"/>
+                    <pic:cNvPicPr>
+                      <a:picLocks noChangeArrowheads="1" noChangeAspect="1"/>
+                    </pic:cNvPicPr>
+                  </pic:nvPicPr>
+                  <pic:blipFill>
+                    <a:blip r:embed="rId42"/>
                     <a:stretch>
                       <a:fillRect/>
                     </a:stretch>
@@ -4650,54 +4777,16 @@
         <w:rPr>
           <w:b/>
         </w:rPr>
-        <w:t xml:space="preserve">Figure 1</w:t>
-      </w:r>
-      <w:r>
-        <w:t xml:space="preserve">. Redundancy analysis of measured functional traits across con-occuring similar statured angiosperm, fern and lycophyte species in closed habitats. With the 10 measured variables, 52.9 % of the trait variation was accounted for in two dimensions. Variables include net photosynthesis (A</w:t>
-      </w:r>
-      <w:r>
-        <w:rPr>
-          <w:vertAlign w:val="subscript"/>
-        </w:rPr>
-        <w:t xml:space="preserve">n</w:t>
-      </w:r>
-      <w:r>
-        <w:t xml:space="preserve">), stomatal conductance (g</w:t>
-      </w:r>
-      <w:r>
-        <w:rPr>
-          <w:vertAlign w:val="subscript"/>
-        </w:rPr>
-        <w:t xml:space="preserve">s</w:t>
-      </w:r>
-      <w:r>
-        <w:t xml:space="preserve">), instantaneous water use efficiency (WUE), stomatal density (SD), the light compensation point (LCP), quantum yield (</w:t>
-      </w:r>
-      <m:oMath>
-        <m:r>
-          <m:t>ϕ</m:t>
-        </m:r>
-      </m:oMath>
-      <w:r>
-        <w:t xml:space="preserve">), dark respiration (R</w:t>
-      </w:r>
-      <w:r>
-        <w:rPr>
-          <w:vertAlign w:val="subscript"/>
-        </w:rPr>
-        <w:t xml:space="preserve">d</w:t>
-      </w:r>
-      <w:r>
-        <w:t xml:space="preserve">), foliar nitrogen (N) and phosphorus (P) content and the foliar nitrogen to phosphorus ratio (N:P).</w:t>
+        <w:t xml:space="preserve">Figure 3</w:t>
+      </w:r>
+      <w:r>
+        <w:t xml:space="preserve">. Differences in mean physiological traits between co-occurring herbaceous angiosperms and fern species across open and closed habitats.</w:t>
       </w:r>
     </w:p>
     <w:p>
       <w:pPr>
         <w:pStyle w:val="BodyText"/>
       </w:pPr>
-      <w:r>
-        <w:br w:type="textWrapping"/>
-      </w:r>
       <w:r>
         <w:drawing>
           <wp:inline>
@@ -4708,13 +4797,13 @@
               <a:graphicData uri="http://schemas.openxmlformats.org/drawingml/2006/picture">
                 <pic:pic>
                   <pic:nvPicPr>
-                    <pic:cNvPr descr="manuscript_files/figure-docx/pca2-1.png" id="0" name="Picture"/>
+                    <pic:cNvPr descr="manuscript_files/figure-docx/lyco-1.png" id="0" name="Picture"/>
                     <pic:cNvPicPr>
                       <a:picLocks noChangeArrowheads="1" noChangeAspect="1"/>
                     </pic:cNvPicPr>
                   </pic:nvPicPr>
                   <pic:blipFill>
-                    <a:blip r:embed="rId47"/>
+                    <a:blip r:embed="rId43"/>
                     <a:stretch>
                       <a:fillRect/>
                     </a:stretch>
@@ -4747,45 +4836,10 @@
         <w:rPr>
           <w:b/>
         </w:rPr>
-        <w:t xml:space="preserve">Figure 2</w:t>
-      </w:r>
-      <w:r>
-        <w:t xml:space="preserve">. Redundancy analysis of measured functional traits across con-occuring similar statured angiosperms and fern species in open and closed habitats. With the 10 measured variables, 55.9 % of the trait variation was accounted for in two dimensions. Variables include net photosynthesis (A</w:t>
-      </w:r>
-      <w:r>
-        <w:rPr>
-          <w:vertAlign w:val="subscript"/>
-        </w:rPr>
-        <w:t xml:space="preserve">n</w:t>
-      </w:r>
-      <w:r>
-        <w:t xml:space="preserve">), stomatal conductance (g</w:t>
-      </w:r>
-      <w:r>
-        <w:rPr>
-          <w:vertAlign w:val="subscript"/>
-        </w:rPr>
-        <w:t xml:space="preserve">s</w:t>
-      </w:r>
-      <w:r>
-        <w:t xml:space="preserve">), instantaneous water use efficiency (WUE), stomatal density (SD), the light compensation point (LCP), quantum yield (</w:t>
-      </w:r>
-      <m:oMath>
-        <m:r>
-          <m:t>ϕ</m:t>
-        </m:r>
-      </m:oMath>
-      <w:r>
-        <w:t xml:space="preserve">), dark respiration (R</w:t>
-      </w:r>
-      <w:r>
-        <w:rPr>
-          <w:vertAlign w:val="subscript"/>
-        </w:rPr>
-        <w:t xml:space="preserve">d</w:t>
-      </w:r>
-      <w:r>
-        <w:t xml:space="preserve">), foliar nitrogen (N) and phosphorus (P) content and the foliar nitrogen to phosphorus ratio (N:P).</w:t>
+        <w:t xml:space="preserve">Figure 4</w:t>
+      </w:r>
+      <w:r>
+        <w:t xml:space="preserve">. Differences in mean physiological traits between con-occurring herbaceous angiosperm, fern and lycophyte species in closed habitats.</w:t>
       </w:r>
     </w:p>
     <w:p>
@@ -4802,13 +4856,13 @@
               <a:graphicData uri="http://schemas.openxmlformats.org/drawingml/2006/picture">
                 <pic:pic>
                   <pic:nvPicPr>
-                    <pic:cNvPr descr="manuscript_files/figure-docx/interaction-1.png" id="0" name="Picture"/>
+                    <pic:cNvPr descr="manuscript_files/figure-docx/seed-1.png" id="0" name="Picture"/>
                     <pic:cNvPicPr>
                       <a:picLocks noChangeArrowheads="1" noChangeAspect="1"/>
                     </pic:cNvPicPr>
                   </pic:nvPicPr>
                   <pic:blipFill>
-                    <a:blip r:embed="rId48"/>
+                    <a:blip r:embed="rId44"/>
                     <a:stretch>
                       <a:fillRect/>
                     </a:stretch>
@@ -4841,10 +4895,10 @@
         <w:rPr>
           <w:b/>
         </w:rPr>
-        <w:t xml:space="preserve">Figure 3</w:t>
-      </w:r>
-      <w:r>
-        <w:t xml:space="preserve">. Differences in mean physiological traits between co-occuring similar statured angiosperms and fern species across open and closed habitats.</w:t>
+        <w:t xml:space="preserve">Figure 5</w:t>
+      </w:r>
+      <w:r>
+        <w:t xml:space="preserve">. Differences in mean physiological traits between co-occurring herbaceous seed plants (angiosperms) and spore-bearing plants (ferns + lycophytes) in closed habitats.</w:t>
       </w:r>
     </w:p>
     <w:p>
@@ -4854,20 +4908,20 @@
       <w:r>
         <w:drawing>
           <wp:inline>
-            <wp:extent cx="5943600" cy="5943600"/>
+            <wp:extent cx="4583458" cy="4583458"/>
             <wp:effectExtent b="0" l="0" r="0" t="0"/>
             <wp:docPr descr="" title="" id="1" name="Picture"/>
             <a:graphic>
               <a:graphicData uri="http://schemas.openxmlformats.org/drawingml/2006/picture">
                 <pic:pic>
                   <pic:nvPicPr>
-                    <pic:cNvPr descr="manuscript_files/figure-docx/lyco-1.png" id="0" name="Picture"/>
+                    <pic:cNvPr descr="manuscript_files/figure-docx/nitro-1.png" id="0" name="Picture"/>
                     <pic:cNvPicPr>
                       <a:picLocks noChangeArrowheads="1" noChangeAspect="1"/>
                     </pic:cNvPicPr>
                   </pic:nvPicPr>
                   <pic:blipFill>
-                    <a:blip r:embed="rId49"/>
+                    <a:blip r:embed="rId45"/>
                     <a:stretch>
                       <a:fillRect/>
                     </a:stretch>
@@ -4875,7 +4929,7 @@
                   <pic:spPr bwMode="auto">
                     <a:xfrm>
                       <a:off x="0" y="0"/>
-                      <a:ext cx="5943600" cy="5943600"/>
+                      <a:ext cx="4583458" cy="4583458"/>
                     </a:xfrm>
                     <a:prstGeom prst="rect">
                       <a:avLst/>
@@ -4900,136 +4954,39 @@
         <w:rPr>
           <w:b/>
         </w:rPr>
-        <w:t xml:space="preserve">Figure 4</w:t>
-      </w:r>
-      <w:r>
-        <w:t xml:space="preserve">. Differences in mean physiological traits between con-occuring similar statured angiosperm, fern and lycophyte species in closed habitats.</w:t>
+        <w:t xml:space="preserve">Figure 6</w:t>
+      </w:r>
+      <w:r>
+        <w:t xml:space="preserve">. Positive relationships between light saturated photosynthesis (A</w:t>
+      </w:r>
+      <w:r>
+        <w:rPr>
+          <w:vertAlign w:val="subscript"/>
+        </w:rPr>
+        <w:t xml:space="preserve">n</w:t>
+      </w:r>
+      <w:r>
+        <w:t xml:space="preserve">) and foliar nitrogen content existed for herbaceous angiosperm and fern species in open habitat, but not in closed habitats. For significant linear relationships, dashed lines represent model fits between traits and grey shaded areas are 95 % confidence intervals for the mean. Conditional and marginal R</w:t>
+      </w:r>
+      <w:r>
+        <w:rPr>
+          <w:vertAlign w:val="superscript"/>
+        </w:rPr>
+        <w:t xml:space="preserve">2</w:t>
+      </w:r>
+      <w:r>
+        <w:t xml:space="preserve"> </w:t>
+      </w:r>
+      <w:r>
+        <w:t xml:space="preserve">are reported for the overall model fit.</w:t>
       </w:r>
     </w:p>
     <w:p>
       <w:pPr>
-        <w:pStyle w:val="BodyText"/>
-      </w:pPr>
-      <w:r>
-        <w:drawing>
-          <wp:inline>
-            <wp:extent cx="5943600" cy="5943600"/>
-            <wp:effectExtent b="0" l="0" r="0" t="0"/>
-            <wp:docPr descr="" title="" id="1" name="Picture"/>
-            <a:graphic>
-              <a:graphicData uri="http://schemas.openxmlformats.org/drawingml/2006/picture">
-                <pic:pic>
-                  <pic:nvPicPr>
-                    <pic:cNvPr descr="manuscript_files/figure-docx/seed-1.png" id="0" name="Picture"/>
-                    <pic:cNvPicPr>
-                      <a:picLocks noChangeArrowheads="1" noChangeAspect="1"/>
-                    </pic:cNvPicPr>
-                  </pic:nvPicPr>
-                  <pic:blipFill>
-                    <a:blip r:embed="rId50"/>
-                    <a:stretch>
-                      <a:fillRect/>
-                    </a:stretch>
-                  </pic:blipFill>
-                  <pic:spPr bwMode="auto">
-                    <a:xfrm>
-                      <a:off x="0" y="0"/>
-                      <a:ext cx="5943600" cy="5943600"/>
-                    </a:xfrm>
-                    <a:prstGeom prst="rect">
-                      <a:avLst/>
-                    </a:prstGeom>
-                    <a:noFill/>
-                    <a:ln w="9525">
-                      <a:noFill/>
-                      <a:headEnd/>
-                      <a:tailEnd/>
-                    </a:ln>
-                  </pic:spPr>
-                </pic:pic>
-              </a:graphicData>
-            </a:graphic>
-          </wp:inline>
-        </w:drawing>
-      </w:r>
-      <w:r>
-        <w:t xml:space="preserve"> </w:t>
-      </w:r>
-      <w:r>
-        <w:rPr>
-          <w:b/>
-        </w:rPr>
-        <w:t xml:space="preserve">Figure 5</w:t>
-      </w:r>
-      <w:r>
-        <w:t xml:space="preserve">. Differences in mean physiological traits between co-occuring seed (angiosperms) and non-seed plant species (ferns + lycophytes) in shade habitats.</w:t>
-      </w:r>
-    </w:p>
-    <w:p>
-      <w:pPr>
-        <w:pStyle w:val="BodyText"/>
-      </w:pPr>
-      <w:r>
-        <w:drawing>
-          <wp:inline>
-            <wp:extent cx="5943600" cy="5943600"/>
-            <wp:effectExtent b="0" l="0" r="0" t="0"/>
-            <wp:docPr descr="" title="" id="1" name="Picture"/>
-            <a:graphic>
-              <a:graphicData uri="http://schemas.openxmlformats.org/drawingml/2006/picture">
-                <pic:pic>
-                  <pic:nvPicPr>
-                    <pic:cNvPr descr="manuscript_files/figure-docx/nitro-1.png" id="0" name="Picture"/>
-                    <pic:cNvPicPr>
-                      <a:picLocks noChangeArrowheads="1" noChangeAspect="1"/>
-                    </pic:cNvPicPr>
-                  </pic:nvPicPr>
-                  <pic:blipFill>
-                    <a:blip r:embed="rId51"/>
-                    <a:stretch>
-                      <a:fillRect/>
-                    </a:stretch>
-                  </pic:blipFill>
-                  <pic:spPr bwMode="auto">
-                    <a:xfrm>
-                      <a:off x="0" y="0"/>
-                      <a:ext cx="5943600" cy="5943600"/>
-                    </a:xfrm>
-                    <a:prstGeom prst="rect">
-                      <a:avLst/>
-                    </a:prstGeom>
-                    <a:noFill/>
-                    <a:ln w="9525">
-                      <a:noFill/>
-                      <a:headEnd/>
-                      <a:tailEnd/>
-                    </a:ln>
-                  </pic:spPr>
-                </pic:pic>
-              </a:graphicData>
-            </a:graphic>
-          </wp:inline>
-        </w:drawing>
-      </w:r>
-      <w:r>
-        <w:t xml:space="preserve"> </w:t>
-      </w:r>
-      <w:r>
-        <w:rPr>
-          <w:b/>
-        </w:rPr>
-        <w:t xml:space="preserve">Figure 6</w:t>
-      </w:r>
-      <w:r>
-        <w:t xml:space="preserve">. Postive relationship between photosynthesis and foliar nitrogen content exists for angiosperms and fern species in open light habitat, but not in shade habitats</w:t>
-      </w:r>
-    </w:p>
-    <w:p>
-      <w:pPr>
         <w:pStyle w:val="Heading1"/>
       </w:pPr>
-      <w:bookmarkStart w:id="52" w:name="references"/>
-      <w:bookmarkEnd w:id="52"/>
+      <w:bookmarkStart w:id="46" w:name="references"/>
+      <w:bookmarkEnd w:id="46"/>
       <w:r>
         <w:t xml:space="preserve">References</w:t>
       </w:r>
@@ -6115,7 +6072,7 @@
     </w:lvl>
   </w:abstractNum>
   <w:abstractNum w:abstractNumId="990">
-    <w:nsid w:val="a0e098e0"/>
+    <w:nsid w:val="3c5874f1"/>
     <w:multiLevelType w:val="multilevel"/>
     <w:lvl w:ilvl="0">
       <w:numFmt w:val="bullet"/>
@@ -6186,6 +6143,175 @@
     <w:lvl w:ilvl="6">
       <w:numFmt w:val="bullet"/>
       <w:lvlText w:val=" "/>
+      <w:lvlJc w:val="left"/>
+      <w:pPr>
+        <w:tabs>
+          <w:tab w:val="num" w:pos="4320"/>
+        </w:tabs>
+        <w:ind w:left="4800" w:hanging="480"/>
+      </w:pPr>
+    </w:lvl>
+  </w:abstractNum>
+  <w:abstractNum w:abstractNumId="991">
+    <w:nsid w:val="52ef7bbb"/>
+    <w:multiLevelType w:val="multilevel"/>
+    <w:lvl w:ilvl="0">
+      <w:numFmt w:val="bullet"/>
+      <w:lvlText w:val="•"/>
+      <w:lvlJc w:val="left"/>
+      <w:pPr>
+        <w:tabs>
+          <w:tab w:val="num" w:pos="0"/>
+        </w:tabs>
+        <w:ind w:left="480" w:hanging="480"/>
+      </w:pPr>
+    </w:lvl>
+    <w:lvl w:ilvl="1">
+      <w:numFmt w:val="bullet"/>
+      <w:lvlText w:val="–"/>
+      <w:lvlJc w:val="left"/>
+      <w:pPr>
+        <w:tabs>
+          <w:tab w:val="num" w:pos="720"/>
+        </w:tabs>
+        <w:ind w:left="1200" w:hanging="480"/>
+      </w:pPr>
+    </w:lvl>
+    <w:lvl w:ilvl="2">
+      <w:numFmt w:val="bullet"/>
+      <w:lvlText w:val="•"/>
+      <w:lvlJc w:val="left"/>
+      <w:pPr>
+        <w:tabs>
+          <w:tab w:val="num" w:pos="1440"/>
+        </w:tabs>
+        <w:ind w:left="1920" w:hanging="480"/>
+      </w:pPr>
+    </w:lvl>
+    <w:lvl w:ilvl="3">
+      <w:numFmt w:val="bullet"/>
+      <w:lvlText w:val="–"/>
+      <w:lvlJc w:val="left"/>
+      <w:pPr>
+        <w:tabs>
+          <w:tab w:val="num" w:pos="2160"/>
+        </w:tabs>
+        <w:ind w:left="2640" w:hanging="480"/>
+      </w:pPr>
+    </w:lvl>
+    <w:lvl w:ilvl="4">
+      <w:numFmt w:val="bullet"/>
+      <w:lvlText w:val="•"/>
+      <w:lvlJc w:val="left"/>
+      <w:pPr>
+        <w:tabs>
+          <w:tab w:val="num" w:pos="2880"/>
+        </w:tabs>
+        <w:ind w:left="3360" w:hanging="480"/>
+      </w:pPr>
+    </w:lvl>
+    <w:lvl w:ilvl="5">
+      <w:numFmt w:val="bullet"/>
+      <w:lvlText w:val="–"/>
+      <w:lvlJc w:val="left"/>
+      <w:pPr>
+        <w:tabs>
+          <w:tab w:val="num" w:pos="3600"/>
+        </w:tabs>
+        <w:ind w:left="4080" w:hanging="480"/>
+      </w:pPr>
+    </w:lvl>
+    <w:lvl w:ilvl="6">
+      <w:numFmt w:val="bullet"/>
+      <w:lvlText w:val="•"/>
+      <w:lvlJc w:val="left"/>
+      <w:pPr>
+        <w:tabs>
+          <w:tab w:val="num" w:pos="4320"/>
+        </w:tabs>
+        <w:ind w:left="4800" w:hanging="480"/>
+      </w:pPr>
+    </w:lvl>
+  </w:abstractNum>
+  <w:abstractNum w:abstractNumId="99421">
+    <w:nsid w:val="d97b9c90"/>
+    <w:multiLevelType w:val="multilevel"/>
+    <w:lvl w:ilvl="0">
+      <w:start w:val="1"/>
+      <w:numFmt w:val="decimal"/>
+      <w:lvlText w:val="%1)"/>
+      <w:lvlJc w:val="left"/>
+      <w:pPr>
+        <w:tabs>
+          <w:tab w:val="num" w:pos="0"/>
+        </w:tabs>
+        <w:ind w:left="480" w:hanging="480"/>
+      </w:pPr>
+    </w:lvl>
+    <w:lvl w:ilvl="1">
+      <w:start w:val="1"/>
+      <w:numFmt w:val="decimal"/>
+      <w:lvlText w:val="%2)"/>
+      <w:lvlJc w:val="left"/>
+      <w:pPr>
+        <w:tabs>
+          <w:tab w:val="num" w:pos="720"/>
+        </w:tabs>
+        <w:ind w:left="1200" w:hanging="480"/>
+      </w:pPr>
+    </w:lvl>
+    <w:lvl w:ilvl="2">
+      <w:start w:val="1"/>
+      <w:numFmt w:val="decimal"/>
+      <w:lvlText w:val="%3)"/>
+      <w:lvlJc w:val="left"/>
+      <w:pPr>
+        <w:tabs>
+          <w:tab w:val="num" w:pos="1440"/>
+        </w:tabs>
+        <w:ind w:left="1920" w:hanging="480"/>
+      </w:pPr>
+    </w:lvl>
+    <w:lvl w:ilvl="3">
+      <w:start w:val="1"/>
+      <w:numFmt w:val="decimal"/>
+      <w:lvlText w:val="%4)"/>
+      <w:lvlJc w:val="left"/>
+      <w:pPr>
+        <w:tabs>
+          <w:tab w:val="num" w:pos="2160"/>
+        </w:tabs>
+        <w:ind w:left="2640" w:hanging="480"/>
+      </w:pPr>
+    </w:lvl>
+    <w:lvl w:ilvl="4">
+      <w:start w:val="1"/>
+      <w:numFmt w:val="decimal"/>
+      <w:lvlText w:val="%5)"/>
+      <w:lvlJc w:val="left"/>
+      <w:pPr>
+        <w:tabs>
+          <w:tab w:val="num" w:pos="2880"/>
+        </w:tabs>
+        <w:ind w:left="3360" w:hanging="480"/>
+      </w:pPr>
+    </w:lvl>
+    <w:lvl w:ilvl="5">
+      <w:start w:val="1"/>
+      <w:numFmt w:val="decimal"/>
+      <w:lvlText w:val="%6)"/>
+      <w:lvlJc w:val="left"/>
+      <w:pPr>
+        <w:tabs>
+          <w:tab w:val="num" w:pos="3600"/>
+        </w:tabs>
+        <w:ind w:left="4080" w:hanging="480"/>
+      </w:pPr>
+    </w:lvl>
+    <w:lvl w:ilvl="6">
+      <w:start w:val="1"/>
+      <w:numFmt w:val="decimal"/>
+      <w:lvlText w:val="%7)"/>
       <w:lvlJc w:val="left"/>
       <w:pPr>
         <w:tabs>
@@ -6206,6 +6332,33 @@
   </w:num>
   <w:num w:numId="1000">
     <w:abstractNumId w:val="990"/>
+  </w:num>
+  <w:num w:numId="1001">
+    <w:abstractNumId w:val="991"/>
+  </w:num>
+  <w:num w:numId="1002">
+    <w:abstractNumId w:val="99421"/>
+    <w:lvlOverride w:ilvl="0">
+      <w:startOverride w:val="1"/>
+    </w:lvlOverride>
+    <w:lvlOverride w:ilvl="1">
+      <w:startOverride w:val="1"/>
+    </w:lvlOverride>
+    <w:lvlOverride w:ilvl="2">
+      <w:startOverride w:val="1"/>
+    </w:lvlOverride>
+    <w:lvlOverride w:ilvl="3">
+      <w:startOverride w:val="1"/>
+    </w:lvlOverride>
+    <w:lvlOverride w:ilvl="4">
+      <w:startOverride w:val="1"/>
+    </w:lvlOverride>
+    <w:lvlOverride w:ilvl="5">
+      <w:startOverride w:val="1"/>
+    </w:lvlOverride>
+    <w:lvlOverride w:ilvl="6">
+      <w:startOverride w:val="1"/>
+    </w:lvlOverride>
   </w:num>
 </w:numbering>
 </file>

</xml_diff>